<commit_message>
req spec minor update
</commit_message>
<xml_diff>
--- a/Specs/ATLAS_OPI_Requirement_Specification.docx
+++ b/Specs/ATLAS_OPI_Requirement_Specification.docx
@@ -1928,7 +1928,7 @@
         <w:rPr>
           <w:noProof/>
         </w:rPr>
-        <w:instrText xml:space="preserve"> PAGEREF _Toc330908183 \h </w:instrText>
+        <w:instrText xml:space="preserve"> PAGEREF _Toc330909920 \h </w:instrText>
       </w:r>
       <w:r>
         <w:rPr>
@@ -1984,7 +1984,7 @@
         <w:fldChar w:fldCharType="begin"/>
       </w:r>
       <w:r>
-        <w:instrText xml:space="preserve"> PAGEREF _Toc330908184 \h </w:instrText>
+        <w:instrText xml:space="preserve"> PAGEREF _Toc330909921 \h </w:instrText>
       </w:r>
       <w:r>
         <w:fldChar w:fldCharType="separate"/>
@@ -2026,7 +2026,7 @@
         <w:fldChar w:fldCharType="begin"/>
       </w:r>
       <w:r>
-        <w:instrText xml:space="preserve"> PAGEREF _Toc330908185 \h </w:instrText>
+        <w:instrText xml:space="preserve"> PAGEREF _Toc330909922 \h </w:instrText>
       </w:r>
       <w:r>
         <w:fldChar w:fldCharType="separate"/>
@@ -2068,7 +2068,7 @@
         <w:fldChar w:fldCharType="begin"/>
       </w:r>
       <w:r>
-        <w:instrText xml:space="preserve"> PAGEREF _Toc330908186 \h </w:instrText>
+        <w:instrText xml:space="preserve"> PAGEREF _Toc330909923 \h </w:instrText>
       </w:r>
       <w:r>
         <w:fldChar w:fldCharType="separate"/>
@@ -2110,7 +2110,7 @@
         <w:fldChar w:fldCharType="begin"/>
       </w:r>
       <w:r>
-        <w:instrText xml:space="preserve"> PAGEREF _Toc330908187 \h </w:instrText>
+        <w:instrText xml:space="preserve"> PAGEREF _Toc330909924 \h </w:instrText>
       </w:r>
       <w:r>
         <w:fldChar w:fldCharType="separate"/>
@@ -2169,7 +2169,7 @@
         <w:rPr>
           <w:noProof/>
         </w:rPr>
-        <w:instrText xml:space="preserve"> PAGEREF _Toc330908188 \h </w:instrText>
+        <w:instrText xml:space="preserve"> PAGEREF _Toc330909925 \h </w:instrText>
       </w:r>
       <w:r>
         <w:rPr>
@@ -2242,7 +2242,7 @@
         <w:rPr>
           <w:noProof/>
         </w:rPr>
-        <w:instrText xml:space="preserve"> PAGEREF _Toc330908189 \h </w:instrText>
+        <w:instrText xml:space="preserve"> PAGEREF _Toc330909926 \h </w:instrText>
       </w:r>
       <w:r>
         <w:rPr>
@@ -2298,7 +2298,7 @@
         <w:fldChar w:fldCharType="begin"/>
       </w:r>
       <w:r>
-        <w:instrText xml:space="preserve"> PAGEREF _Toc330908190 \h </w:instrText>
+        <w:instrText xml:space="preserve"> PAGEREF _Toc330909927 \h </w:instrText>
       </w:r>
       <w:r>
         <w:fldChar w:fldCharType="separate"/>
@@ -2340,7 +2340,7 @@
         <w:fldChar w:fldCharType="begin"/>
       </w:r>
       <w:r>
-        <w:instrText xml:space="preserve"> PAGEREF _Toc330908191 \h </w:instrText>
+        <w:instrText xml:space="preserve"> PAGEREF _Toc330909928 \h </w:instrText>
       </w:r>
       <w:r>
         <w:fldChar w:fldCharType="separate"/>
@@ -2382,7 +2382,7 @@
         <w:fldChar w:fldCharType="begin"/>
       </w:r>
       <w:r>
-        <w:instrText xml:space="preserve"> PAGEREF _Toc330908192 \h </w:instrText>
+        <w:instrText xml:space="preserve"> PAGEREF _Toc330909929 \h </w:instrText>
       </w:r>
       <w:r>
         <w:fldChar w:fldCharType="separate"/>
@@ -2424,7 +2424,7 @@
         <w:fldChar w:fldCharType="begin"/>
       </w:r>
       <w:r>
-        <w:instrText xml:space="preserve"> PAGEREF _Toc330908193 \h </w:instrText>
+        <w:instrText xml:space="preserve"> PAGEREF _Toc330909930 \h </w:instrText>
       </w:r>
       <w:r>
         <w:fldChar w:fldCharType="separate"/>
@@ -2472,7 +2472,7 @@
         <w:fldChar w:fldCharType="begin"/>
       </w:r>
       <w:r>
-        <w:instrText xml:space="preserve"> PAGEREF _Toc330908194 \h </w:instrText>
+        <w:instrText xml:space="preserve"> PAGEREF _Toc330909931 \h </w:instrText>
       </w:r>
       <w:r>
         <w:fldChar w:fldCharType="separate"/>
@@ -2513,7 +2513,15 @@
         <w:rPr>
           <w:noProof/>
         </w:rPr>
-        <w:t>OTHER REQUIREMENTS</w:t>
+        <w:t>OTHER REQUIRE</w:t>
+      </w:r>
+      <w:bookmarkStart w:id="2" w:name="_GoBack"/>
+      <w:bookmarkEnd w:id="2"/>
+      <w:r>
+        <w:rPr>
+          <w:noProof/>
+        </w:rPr>
+        <w:t>MENTS</w:t>
       </w:r>
       <w:r>
         <w:rPr>
@@ -2531,7 +2539,7 @@
         <w:rPr>
           <w:noProof/>
         </w:rPr>
-        <w:instrText xml:space="preserve"> PAGEREF _Toc330908195 \h </w:instrText>
+        <w:instrText xml:space="preserve"> PAGEREF _Toc330909932 \h </w:instrText>
       </w:r>
       <w:r>
         <w:rPr>
@@ -2604,7 +2612,7 @@
         <w:rPr>
           <w:noProof/>
         </w:rPr>
-        <w:instrText xml:space="preserve"> PAGEREF _Toc330908196 \h </w:instrText>
+        <w:instrText xml:space="preserve"> PAGEREF _Toc330909933 \h </w:instrText>
       </w:r>
       <w:r>
         <w:rPr>
@@ -2677,7 +2685,7 @@
         <w:rPr>
           <w:noProof/>
         </w:rPr>
-        <w:instrText xml:space="preserve"> PAGEREF _Toc330908197 \h </w:instrText>
+        <w:instrText xml:space="preserve"> PAGEREF _Toc330909934 \h </w:instrText>
       </w:r>
       <w:r>
         <w:rPr>
@@ -2750,7 +2758,7 @@
         <w:rPr>
           <w:noProof/>
         </w:rPr>
-        <w:instrText xml:space="preserve"> PAGEREF _Toc330908198 \h </w:instrText>
+        <w:instrText xml:space="preserve"> PAGEREF _Toc330909935 \h </w:instrText>
       </w:r>
       <w:r>
         <w:rPr>
@@ -2823,7 +2831,7 @@
         <w:rPr>
           <w:noProof/>
         </w:rPr>
-        <w:instrText xml:space="preserve"> PAGEREF _Toc330908199 \h </w:instrText>
+        <w:instrText xml:space="preserve"> PAGEREF _Toc330909936 \h </w:instrText>
       </w:r>
       <w:r>
         <w:rPr>
@@ -2896,7 +2904,7 @@
         <w:rPr>
           <w:noProof/>
         </w:rPr>
-        <w:instrText xml:space="preserve"> PAGEREF _Toc330908200 \h </w:instrText>
+        <w:instrText xml:space="preserve"> PAGEREF _Toc330909937 \h </w:instrText>
       </w:r>
       <w:r>
         <w:rPr>
@@ -2969,7 +2977,7 @@
         <w:rPr>
           <w:noProof/>
         </w:rPr>
-        <w:instrText xml:space="preserve"> PAGEREF _Toc330908201 \h </w:instrText>
+        <w:instrText xml:space="preserve"> PAGEREF _Toc330909938 \h </w:instrText>
       </w:r>
       <w:r>
         <w:rPr>
@@ -3042,7 +3050,7 @@
         <w:rPr>
           <w:noProof/>
         </w:rPr>
-        <w:instrText xml:space="preserve"> PAGEREF _Toc330908202 \h </w:instrText>
+        <w:instrText xml:space="preserve"> PAGEREF _Toc330909939 \h </w:instrText>
       </w:r>
       <w:r>
         <w:rPr>
@@ -3115,7 +3123,7 @@
         <w:rPr>
           <w:noProof/>
         </w:rPr>
-        <w:instrText xml:space="preserve"> PAGEREF _Toc330908203 \h </w:instrText>
+        <w:instrText xml:space="preserve"> PAGEREF _Toc330909940 \h </w:instrText>
       </w:r>
       <w:r>
         <w:rPr>
@@ -3155,6 +3163,64 @@
         <w:rPr>
           <w:noProof/>
         </w:rPr>
+        <w:t>APPENDIX A - Glossary</w:t>
+      </w:r>
+      <w:r>
+        <w:rPr>
+          <w:noProof/>
+        </w:rPr>
+        <w:tab/>
+      </w:r>
+      <w:r>
+        <w:rPr>
+          <w:noProof/>
+        </w:rPr>
+        <w:fldChar w:fldCharType="begin"/>
+      </w:r>
+      <w:r>
+        <w:rPr>
+          <w:noProof/>
+        </w:rPr>
+        <w:instrText xml:space="preserve"> PAGEREF _Toc330909941 \h </w:instrText>
+      </w:r>
+      <w:r>
+        <w:rPr>
+          <w:noProof/>
+        </w:rPr>
+      </w:r>
+      <w:r>
+        <w:rPr>
+          <w:noProof/>
+        </w:rPr>
+        <w:fldChar w:fldCharType="separate"/>
+      </w:r>
+      <w:r>
+        <w:rPr>
+          <w:noProof/>
+        </w:rPr>
+        <w:t>8</w:t>
+      </w:r>
+      <w:r>
+        <w:rPr>
+          <w:noProof/>
+        </w:rPr>
+        <w:fldChar w:fldCharType="end"/>
+      </w:r>
+    </w:p>
+    <w:p>
+      <w:pPr>
+        <w:pStyle w:val="TOC1"/>
+        <w:rPr>
+          <w:rFonts w:asciiTheme="minorHAnsi" w:eastAsiaTheme="minorEastAsia" w:hAnsiTheme="minorHAnsi" w:cstheme="minorBidi"/>
+          <w:noProof/>
+          <w:sz w:val="22"/>
+          <w:szCs w:val="22"/>
+        </w:rPr>
+      </w:pPr>
+      <w:r>
+        <w:rPr>
+          <w:noProof/>
+        </w:rPr>
         <w:t>APPENDIX B - Figures</w:t>
       </w:r>
       <w:r>
@@ -3173,7 +3239,7 @@
         <w:rPr>
           <w:noProof/>
         </w:rPr>
-        <w:instrText xml:space="preserve"> PAGEREF _Toc330908204 \h </w:instrText>
+        <w:instrText xml:space="preserve"> PAGEREF _Toc330909942 \h </w:instrText>
       </w:r>
       <w:r>
         <w:rPr>
@@ -3209,8 +3275,8 @@
         </w:rPr>
         <w:fldChar w:fldCharType="end"/>
       </w:r>
-      <w:bookmarkStart w:id="2" w:name="_Toc2658582"/>
-      <w:bookmarkStart w:id="3" w:name="_Toc1985436"/>
+      <w:bookmarkStart w:id="3" w:name="_Toc2658582"/>
+      <w:bookmarkStart w:id="4" w:name="_Toc1985436"/>
       <w:r>
         <w:rPr>
           <w:noProof w:val="0"/>
@@ -3323,7 +3389,21 @@
             <w:rStyle w:val="Hyperlink"/>
             <w:noProof/>
           </w:rPr>
-          <w:t>Table 2: Magnet Interlocks</w:t>
+          <w:t>Table 2: Magne</w:t>
+        </w:r>
+        <w:r>
+          <w:rPr>
+            <w:rStyle w:val="Hyperlink"/>
+            <w:noProof/>
+          </w:rPr>
+          <w:t>t</w:t>
+        </w:r>
+        <w:r>
+          <w:rPr>
+            <w:rStyle w:val="Hyperlink"/>
+            <w:noProof/>
+          </w:rPr>
+          <w:t xml:space="preserve"> Interlocks</w:t>
         </w:r>
         <w:r>
           <w:rPr>
@@ -3394,7 +3474,21 @@
             <w:rStyle w:val="Hyperlink"/>
             <w:noProof/>
           </w:rPr>
-          <w:t>Table 3: Current Lead Interlocks</w:t>
+          <w:t>Table 3: Cu</w:t>
+        </w:r>
+        <w:r>
+          <w:rPr>
+            <w:rStyle w:val="Hyperlink"/>
+            <w:noProof/>
+          </w:rPr>
+          <w:t>r</w:t>
+        </w:r>
+        <w:r>
+          <w:rPr>
+            <w:rStyle w:val="Hyperlink"/>
+            <w:noProof/>
+          </w:rPr>
+          <w:t>rent Lead Interlocks</w:t>
         </w:r>
         <w:r>
           <w:rPr>
@@ -3465,7 +3559,21 @@
             <w:rStyle w:val="Hyperlink"/>
             <w:noProof/>
           </w:rPr>
-          <w:t>Table 4: SCU0 Warnings Provided</w:t>
+          <w:t>Table 4: SCU0 Warnin</w:t>
+        </w:r>
+        <w:r>
+          <w:rPr>
+            <w:rStyle w:val="Hyperlink"/>
+            <w:noProof/>
+          </w:rPr>
+          <w:t>g</w:t>
+        </w:r>
+        <w:r>
+          <w:rPr>
+            <w:rStyle w:val="Hyperlink"/>
+            <w:noProof/>
+          </w:rPr>
+          <w:t>s Provided</w:t>
         </w:r>
         <w:r>
           <w:rPr>
@@ -3550,12 +3658,12 @@
       <w:pPr>
         <w:pStyle w:val="Heading1"/>
       </w:pPr>
-      <w:bookmarkStart w:id="4" w:name="_Toc330908183"/>
+      <w:bookmarkStart w:id="5" w:name="_Toc330909920"/>
       <w:r>
         <w:lastRenderedPageBreak/>
         <w:t>INTRODUCTION</w:t>
       </w:r>
-      <w:bookmarkEnd w:id="4"/>
+      <w:bookmarkEnd w:id="5"/>
     </w:p>
     <w:p>
       <w:pPr>
@@ -3629,13 +3737,13 @@
           <w:numId w:val="1"/>
         </w:numPr>
       </w:pPr>
-      <w:bookmarkStart w:id="5" w:name="_Toc533583718"/>
-      <w:bookmarkStart w:id="6" w:name="_Toc330908184"/>
-      <w:bookmarkEnd w:id="2"/>
+      <w:bookmarkStart w:id="6" w:name="_Toc533583718"/>
+      <w:bookmarkStart w:id="7" w:name="_Toc330909921"/>
+      <w:bookmarkEnd w:id="3"/>
       <w:r>
         <w:t>Purpose</w:t>
       </w:r>
-      <w:bookmarkEnd w:id="6"/>
+      <w:bookmarkEnd w:id="7"/>
     </w:p>
     <w:p>
       <w:pPr>
@@ -3703,7 +3811,7 @@
         </w:rPr>
         <w:t xml:space="preserve">OY which will interface with </w:t>
       </w:r>
-      <w:bookmarkStart w:id="7" w:name="_Toc2658584"/>
+      <w:bookmarkStart w:id="8" w:name="_Toc2658584"/>
       <w:r>
         <w:rPr>
           <w:sz w:val="24"/>
@@ -3719,13 +3827,13 @@
           <w:numId w:val="1"/>
         </w:numPr>
       </w:pPr>
-      <w:bookmarkStart w:id="8" w:name="_Toc330908185"/>
+      <w:bookmarkStart w:id="9" w:name="_Toc330909922"/>
       <w:r>
         <w:t>Scope</w:t>
       </w:r>
-      <w:bookmarkEnd w:id="5"/>
-      <w:bookmarkEnd w:id="7"/>
+      <w:bookmarkEnd w:id="6"/>
       <w:bookmarkEnd w:id="8"/>
+      <w:bookmarkEnd w:id="9"/>
     </w:p>
     <w:p>
       <w:pPr>
@@ -3824,15 +3932,15 @@
           <w:numId w:val="10"/>
         </w:numPr>
       </w:pPr>
-      <w:bookmarkStart w:id="9" w:name="_Toc2563410"/>
-      <w:bookmarkStart w:id="10" w:name="_Toc330908186"/>
+      <w:bookmarkStart w:id="10" w:name="_Toc2563410"/>
+      <w:bookmarkStart w:id="11" w:name="_Toc330909923"/>
       <w:r>
         <w:t>Assumptions and Constraint</w:t>
       </w:r>
       <w:r>
         <w:t>s</w:t>
       </w:r>
-      <w:bookmarkEnd w:id="10"/>
+      <w:bookmarkEnd w:id="11"/>
     </w:p>
     <w:p>
       <w:pPr>
@@ -3842,15 +3950,15 @@
           <w:numId w:val="10"/>
         </w:numPr>
       </w:pPr>
-      <w:bookmarkStart w:id="11" w:name="_Toc10010904"/>
+      <w:bookmarkStart w:id="12" w:name="_Toc10010904"/>
       <w:bookmarkEnd w:id="0"/>
       <w:bookmarkEnd w:id="1"/>
-      <w:bookmarkEnd w:id="3"/>
-      <w:bookmarkEnd w:id="9"/>
+      <w:bookmarkEnd w:id="4"/>
+      <w:bookmarkEnd w:id="10"/>
       <w:r>
         <w:t>Assumptions</w:t>
       </w:r>
-      <w:bookmarkEnd w:id="11"/>
+      <w:bookmarkEnd w:id="12"/>
     </w:p>
     <w:p>
       <w:pPr>
@@ -3923,7 +4031,7 @@
           <w:sz w:val="24"/>
         </w:rPr>
       </w:pPr>
-      <w:bookmarkStart w:id="12" w:name="_Toc10010905"/>
+      <w:bookmarkStart w:id="13" w:name="_Toc10010905"/>
     </w:p>
     <w:p>
       <w:pPr>
@@ -3954,7 +4062,7 @@
       <w:r>
         <w:t>Constraints</w:t>
       </w:r>
-      <w:bookmarkEnd w:id="12"/>
+      <w:bookmarkEnd w:id="13"/>
     </w:p>
     <w:p>
       <w:pPr>
@@ -3981,15 +4089,15 @@
           <w:numId w:val="24"/>
         </w:numPr>
       </w:pPr>
-      <w:bookmarkStart w:id="13" w:name="_Toc10010906"/>
-      <w:bookmarkStart w:id="14" w:name="_Toc283709348"/>
-      <w:bookmarkStart w:id="15" w:name="_Toc330908187"/>
+      <w:bookmarkStart w:id="14" w:name="_Toc10010906"/>
+      <w:bookmarkStart w:id="15" w:name="_Toc283709348"/>
+      <w:bookmarkStart w:id="16" w:name="_Toc330909924"/>
       <w:r>
         <w:t>Document Overview</w:t>
       </w:r>
-      <w:bookmarkEnd w:id="13"/>
       <w:bookmarkEnd w:id="14"/>
       <w:bookmarkEnd w:id="15"/>
+      <w:bookmarkEnd w:id="16"/>
     </w:p>
     <w:p>
       <w:pPr>
@@ -4047,71 +4155,10 @@
     </w:p>
     <w:p>
       <w:pPr>
-        <w:pStyle w:val="Caption"/>
-        <w:rPr>
-          <w:color w:val="auto"/>
-          <w:sz w:val="24"/>
-        </w:rPr>
-      </w:pPr>
-      <w:bookmarkStart w:id="16" w:name="_Toc300823206"/>
-      <w:r>
-        <w:rPr>
-          <w:color w:val="auto"/>
-          <w:sz w:val="24"/>
-        </w:rPr>
-        <w:t xml:space="preserve">Table </w:t>
-      </w:r>
-      <w:r>
-        <w:rPr>
-          <w:color w:val="auto"/>
-          <w:sz w:val="24"/>
-        </w:rPr>
-        <w:fldChar w:fldCharType="begin"/>
-      </w:r>
-      <w:r>
-        <w:rPr>
-          <w:color w:val="auto"/>
-          <w:sz w:val="24"/>
-        </w:rPr>
-        <w:instrText xml:space="preserve"> SEQ Table \* ARABIC </w:instrText>
-      </w:r>
-      <w:r>
-        <w:rPr>
-          <w:color w:val="auto"/>
-          <w:sz w:val="24"/>
-        </w:rPr>
-        <w:fldChar w:fldCharType="separate"/>
-      </w:r>
-      <w:r>
-        <w:rPr>
-          <w:noProof/>
-          <w:color w:val="auto"/>
-          <w:sz w:val="24"/>
-        </w:rPr>
-        <w:t>1</w:t>
-      </w:r>
-      <w:r>
-        <w:rPr>
-          <w:color w:val="auto"/>
-          <w:sz w:val="24"/>
-        </w:rPr>
-        <w:fldChar w:fldCharType="end"/>
-      </w:r>
-      <w:r>
-        <w:rPr>
-          <w:color w:val="auto"/>
-          <w:sz w:val="24"/>
-        </w:rPr>
-        <w:t>: Summary of functional requirements</w:t>
-      </w:r>
-      <w:bookmarkEnd w:id="16"/>
-    </w:p>
-    <w:p>
-      <w:pPr>
         <w:pStyle w:val="Heading1"/>
       </w:pPr>
       <w:bookmarkStart w:id="17" w:name="_Toc10010907"/>
-      <w:bookmarkStart w:id="18" w:name="_Toc330908188"/>
+      <w:bookmarkStart w:id="18" w:name="_Toc330909925"/>
       <w:r>
         <w:t>DESIGN METHODOLOGY</w:t>
       </w:r>
@@ -4122,7 +4169,7 @@
         <w:pStyle w:val="Heading1"/>
       </w:pPr>
       <w:bookmarkStart w:id="19" w:name="_Toc10010916"/>
-      <w:bookmarkStart w:id="20" w:name="_Toc330908189"/>
+      <w:bookmarkStart w:id="20" w:name="_Toc330909926"/>
       <w:bookmarkEnd w:id="17"/>
       <w:r>
         <w:t>FUNCTIONAL REQUIREMENTS</w:t>
@@ -4133,7 +4180,7 @@
       <w:pPr>
         <w:pStyle w:val="Heading2"/>
       </w:pPr>
-      <w:bookmarkStart w:id="21" w:name="_Toc330908190"/>
+      <w:bookmarkStart w:id="21" w:name="_Toc330909927"/>
       <w:r>
         <w:t>User Requirements</w:t>
       </w:r>
@@ -4223,7 +4270,6 @@
         <w:rPr>
           <w:noProof w:val="0"/>
         </w:rPr>
-        <w:lastRenderedPageBreak/>
         <w:t>SCU2.0 Machine physicists and SCU0 team shall have control over main coil in (Amps)</w:t>
       </w:r>
     </w:p>
@@ -4239,6 +4285,7 @@
         <w:rPr>
           <w:noProof w:val="0"/>
         </w:rPr>
+        <w:lastRenderedPageBreak/>
         <w:t>SCU2.1 User display shall be either MEDM or CSS BOY to comply with APS standards</w:t>
       </w:r>
     </w:p>
@@ -4255,7 +4302,7 @@
       <w:pPr>
         <w:pStyle w:val="Heading2"/>
       </w:pPr>
-      <w:bookmarkStart w:id="22" w:name="_Toc330908191"/>
+      <w:bookmarkStart w:id="22" w:name="_Toc330909928"/>
       <w:r>
         <w:t>Home Screen Requirements</w:t>
       </w:r>
@@ -4295,7 +4342,7 @@
       <w:pPr>
         <w:pStyle w:val="Heading2"/>
       </w:pPr>
-      <w:bookmarkStart w:id="23" w:name="_Toc330908192"/>
+      <w:bookmarkStart w:id="23" w:name="_Toc330909929"/>
       <w:r>
         <w:t>Expert Screen Requirements</w:t>
       </w:r>
@@ -4305,7 +4352,7 @@
       <w:pPr>
         <w:pStyle w:val="Heading2"/>
       </w:pPr>
-      <w:bookmarkStart w:id="24" w:name="_Toc330908193"/>
+      <w:bookmarkStart w:id="24" w:name="_Toc330909930"/>
       <w:r>
         <w:t>Data Buffer Screen Requirements</w:t>
       </w:r>
@@ -4333,7 +4380,7 @@
           <w:color w:val="FF0000"/>
         </w:rPr>
       </w:pPr>
-      <w:bookmarkStart w:id="25" w:name="_Toc330908194"/>
+      <w:bookmarkStart w:id="25" w:name="_Toc330909931"/>
       <w:r>
         <w:rPr>
           <w:color w:val="FF0000"/>
@@ -4346,7 +4393,7 @@
       <w:pPr>
         <w:pStyle w:val="Heading1"/>
       </w:pPr>
-      <w:bookmarkStart w:id="26" w:name="_Toc330908195"/>
+      <w:bookmarkStart w:id="26" w:name="_Toc330909932"/>
       <w:r>
         <w:t>OTHER REQUIREMENTS</w:t>
       </w:r>
@@ -4364,7 +4411,7 @@
       <w:bookmarkStart w:id="27" w:name="_Toc10010919"/>
       <w:bookmarkStart w:id="28" w:name="_Toc12350061"/>
       <w:bookmarkStart w:id="29" w:name="_Toc12411487"/>
-      <w:bookmarkStart w:id="30" w:name="_Toc330908196"/>
+      <w:bookmarkStart w:id="30" w:name="_Toc330909933"/>
       <w:bookmarkEnd w:id="19"/>
       <w:r>
         <w:t>Software Interfaces</w:t>
@@ -4419,7 +4466,7 @@
       <w:bookmarkStart w:id="31" w:name="_Toc10010920"/>
       <w:bookmarkStart w:id="32" w:name="_Toc12350062"/>
       <w:bookmarkStart w:id="33" w:name="_Toc12411488"/>
-      <w:bookmarkStart w:id="34" w:name="_Toc330908197"/>
+      <w:bookmarkStart w:id="34" w:name="_Toc330909934"/>
       <w:r>
         <w:t>Communications Interfaces</w:t>
       </w:r>
@@ -4502,7 +4549,7 @@
       </w:pPr>
       <w:bookmarkStart w:id="35" w:name="_Toc10010922"/>
       <w:bookmarkStart w:id="36" w:name="_Toc12350064"/>
-      <w:bookmarkStart w:id="37" w:name="_Toc330908198"/>
+      <w:bookmarkStart w:id="37" w:name="_Toc330909935"/>
       <w:r>
         <w:t>Hardware/Software Requirements</w:t>
       </w:r>
@@ -4562,7 +4609,7 @@
       </w:pPr>
       <w:bookmarkStart w:id="38" w:name="_Toc10010923"/>
       <w:bookmarkStart w:id="39" w:name="_Toc12350065"/>
-      <w:bookmarkStart w:id="40" w:name="_Toc330908199"/>
+      <w:bookmarkStart w:id="40" w:name="_Toc330909936"/>
       <w:r>
         <w:t>Operational Requirements</w:t>
       </w:r>
@@ -4609,7 +4656,7 @@
       <w:bookmarkStart w:id="41" w:name="_Toc10010926"/>
       <w:bookmarkStart w:id="42" w:name="_Toc12350068"/>
       <w:bookmarkStart w:id="43" w:name="_Toc12411494"/>
-      <w:bookmarkStart w:id="44" w:name="_Toc330908200"/>
+      <w:bookmarkStart w:id="44" w:name="_Toc330909937"/>
       <w:r>
         <w:t xml:space="preserve">System </w:t>
       </w:r>
@@ -4687,7 +4734,6 @@
         <w:rPr>
           <w:noProof w:val="0"/>
         </w:rPr>
-        <w:lastRenderedPageBreak/>
         <w:t>Since the device is cooled with a closed liquid He system there exists the possibility of the vessel pressure going to a high level which should also be avoided.</w:t>
       </w:r>
     </w:p>
@@ -4700,8 +4746,9 @@
         </w:numPr>
         <w:ind w:right="1080"/>
       </w:pPr>
-      <w:bookmarkStart w:id="45" w:name="_Toc330908201"/>
-      <w:r>
+      <w:bookmarkStart w:id="45" w:name="_Toc330909938"/>
+      <w:r>
+        <w:lastRenderedPageBreak/>
         <w:t>Recoverability</w:t>
       </w:r>
       <w:bookmarkEnd w:id="45"/>
@@ -4718,15 +4765,7 @@
         <w:rPr>
           <w:noProof w:val="0"/>
         </w:rPr>
-        <w:t>The foreseen failure modes</w:t>
-      </w:r>
-      <w:bookmarkStart w:id="46" w:name="_GoBack"/>
-      <w:bookmarkEnd w:id="46"/>
-      <w:r>
-        <w:rPr>
-          <w:noProof w:val="0"/>
-        </w:rPr>
-        <w:t xml:space="preserve"> of this system are related to hardw</w:t>
+        <w:t>The foreseen failure modes of this system are related to hardw</w:t>
       </w:r>
       <w:r>
         <w:rPr>
@@ -4786,17 +4825,17 @@
         </w:numPr>
         <w:ind w:right="1080"/>
       </w:pPr>
-      <w:bookmarkStart w:id="47" w:name="_Toc10010932"/>
-      <w:bookmarkStart w:id="48" w:name="_Toc12350074"/>
-      <w:bookmarkStart w:id="49" w:name="_Toc12411500"/>
-      <w:bookmarkStart w:id="50" w:name="_Toc330908202"/>
+      <w:bookmarkStart w:id="46" w:name="_Toc10010932"/>
+      <w:bookmarkStart w:id="47" w:name="_Toc12350074"/>
+      <w:bookmarkStart w:id="48" w:name="_Toc12411500"/>
+      <w:bookmarkStart w:id="49" w:name="_Toc330909939"/>
       <w:r>
         <w:t>Error Handling</w:t>
       </w:r>
+      <w:bookmarkEnd w:id="46"/>
       <w:bookmarkEnd w:id="47"/>
       <w:bookmarkEnd w:id="48"/>
       <w:bookmarkEnd w:id="49"/>
-      <w:bookmarkEnd w:id="50"/>
     </w:p>
     <w:p>
       <w:pPr>
@@ -4817,18 +4856,18 @@
       <w:pPr>
         <w:pStyle w:val="Heading1"/>
       </w:pPr>
-      <w:bookmarkStart w:id="51" w:name="_Toc10010934"/>
-      <w:bookmarkStart w:id="52" w:name="_Toc12350076"/>
-      <w:bookmarkStart w:id="53" w:name="_Toc12411502"/>
-      <w:bookmarkStart w:id="54" w:name="_Toc330908203"/>
+      <w:bookmarkStart w:id="50" w:name="_Toc10010934"/>
+      <w:bookmarkStart w:id="51" w:name="_Toc12350076"/>
+      <w:bookmarkStart w:id="52" w:name="_Toc12411502"/>
+      <w:bookmarkStart w:id="53" w:name="_Toc330909940"/>
       <w:r>
         <w:t>CONVENTIONS AND STANDARDS</w:t>
       </w:r>
-      <w:bookmarkEnd w:id="54"/>
-    </w:p>
+      <w:bookmarkEnd w:id="53"/>
+    </w:p>
+    <w:bookmarkEnd w:id="50"/>
     <w:bookmarkEnd w:id="51"/>
     <w:bookmarkEnd w:id="52"/>
-    <w:bookmarkEnd w:id="53"/>
     <w:p>
       <w:pPr>
         <w:pStyle w:val="BodyText"/>
@@ -4865,11 +4904,12 @@
           <w:numId w:val="0"/>
         </w:numPr>
       </w:pPr>
-      <w:bookmarkStart w:id="55" w:name="_Toc330908204"/>
+      <w:bookmarkStart w:id="54" w:name="_Toc330909941"/>
       <w:r>
         <w:lastRenderedPageBreak/>
         <w:t>APPENDIX A - Glossary</w:t>
       </w:r>
+      <w:bookmarkEnd w:id="54"/>
     </w:p>
     <w:p>
       <w:pPr>
@@ -4957,6 +4997,7 @@
           <w:numId w:val="0"/>
         </w:numPr>
       </w:pPr>
+      <w:bookmarkStart w:id="55" w:name="_Toc330909942"/>
       <w:r>
         <w:lastRenderedPageBreak/>
         <w:t>APPENDIX B - Figures</w:t>
@@ -5459,7 +5500,7 @@
         <w:sz w:val="18"/>
         <w:szCs w:val="18"/>
       </w:rPr>
-      <w:t>6</w:t>
+      <w:t>4</w:t>
     </w:r>
     <w:r>
       <w:rPr>
@@ -9968,7 +10009,7 @@
 </file>
 
 <file path=customXml/itemProps1.xml><?xml version="1.0" encoding="utf-8"?>
-<ds:datastoreItem xmlns:ds="http://schemas.openxmlformats.org/officeDocument/2006/customXml" ds:itemID="{E76C0226-BC43-408E-9377-37B0FBF008D8}">
+<ds:datastoreItem xmlns:ds="http://schemas.openxmlformats.org/officeDocument/2006/customXml" ds:itemID="{89C03F5A-0FD8-44BB-A0FE-FF82D34EF128}">
   <ds:schemaRefs>
     <ds:schemaRef ds:uri="http://schemas.openxmlformats.org/officeDocument/2006/bibliography"/>
   </ds:schemaRefs>

</xml_diff>

<commit_message>
spec doc section 3 edits
</commit_message>
<xml_diff>
--- a/Specs/ATLAS_OPI_Requirement_Specification.docx
+++ b/Specs/ATLAS_OPI_Requirement_Specification.docx
@@ -2513,15 +2513,7 @@
         <w:rPr>
           <w:noProof/>
         </w:rPr>
-        <w:t>OTHER REQUIRE</w:t>
-      </w:r>
-      <w:bookmarkStart w:id="2" w:name="_GoBack"/>
-      <w:bookmarkEnd w:id="2"/>
-      <w:r>
-        <w:rPr>
-          <w:noProof/>
-        </w:rPr>
-        <w:t>MENTS</w:t>
+        <w:t>OTHER REQUIREMENTS</w:t>
       </w:r>
       <w:r>
         <w:rPr>
@@ -3275,8 +3267,8 @@
         </w:rPr>
         <w:fldChar w:fldCharType="end"/>
       </w:r>
-      <w:bookmarkStart w:id="3" w:name="_Toc2658582"/>
-      <w:bookmarkStart w:id="4" w:name="_Toc1985436"/>
+      <w:bookmarkStart w:id="2" w:name="_Toc2658582"/>
+      <w:bookmarkStart w:id="3" w:name="_Toc1985436"/>
       <w:r>
         <w:rPr>
           <w:noProof w:val="0"/>
@@ -3389,21 +3381,7 @@
             <w:rStyle w:val="Hyperlink"/>
             <w:noProof/>
           </w:rPr>
-          <w:t>Table 2: Magne</w:t>
-        </w:r>
-        <w:r>
-          <w:rPr>
-            <w:rStyle w:val="Hyperlink"/>
-            <w:noProof/>
-          </w:rPr>
-          <w:t>t</w:t>
-        </w:r>
-        <w:r>
-          <w:rPr>
-            <w:rStyle w:val="Hyperlink"/>
-            <w:noProof/>
-          </w:rPr>
-          <w:t xml:space="preserve"> Interlocks</w:t>
+          <w:t>Table 2: Magnet Interlocks</w:t>
         </w:r>
         <w:r>
           <w:rPr>
@@ -3474,21 +3452,7 @@
             <w:rStyle w:val="Hyperlink"/>
             <w:noProof/>
           </w:rPr>
-          <w:t>Table 3: Cu</w:t>
-        </w:r>
-        <w:r>
-          <w:rPr>
-            <w:rStyle w:val="Hyperlink"/>
-            <w:noProof/>
-          </w:rPr>
-          <w:t>r</w:t>
-        </w:r>
-        <w:r>
-          <w:rPr>
-            <w:rStyle w:val="Hyperlink"/>
-            <w:noProof/>
-          </w:rPr>
-          <w:t>rent Lead Interlocks</w:t>
+          <w:t>Table 3: Current Lead Interlocks</w:t>
         </w:r>
         <w:r>
           <w:rPr>
@@ -3559,21 +3523,7 @@
             <w:rStyle w:val="Hyperlink"/>
             <w:noProof/>
           </w:rPr>
-          <w:t>Table 4: SCU0 Warnin</w:t>
-        </w:r>
-        <w:r>
-          <w:rPr>
-            <w:rStyle w:val="Hyperlink"/>
-            <w:noProof/>
-          </w:rPr>
-          <w:t>g</w:t>
-        </w:r>
-        <w:r>
-          <w:rPr>
-            <w:rStyle w:val="Hyperlink"/>
-            <w:noProof/>
-          </w:rPr>
-          <w:t>s Provided</w:t>
+          <w:t>Table 4: SCU0 Warnings Provided</w:t>
         </w:r>
         <w:r>
           <w:rPr>
@@ -3658,12 +3608,12 @@
       <w:pPr>
         <w:pStyle w:val="Heading1"/>
       </w:pPr>
-      <w:bookmarkStart w:id="5" w:name="_Toc330909920"/>
+      <w:bookmarkStart w:id="4" w:name="_Toc330909920"/>
       <w:r>
         <w:lastRenderedPageBreak/>
         <w:t>INTRODUCTION</w:t>
       </w:r>
-      <w:bookmarkEnd w:id="5"/>
+      <w:bookmarkEnd w:id="4"/>
     </w:p>
     <w:p>
       <w:pPr>
@@ -3676,21 +3626,7 @@
         <w:rPr>
           <w:noProof w:val="0"/>
         </w:rPr>
-        <w:t xml:space="preserve">An operator interface for the Argonne Tandem </w:t>
-      </w:r>
-      <w:proofErr w:type="spellStart"/>
-      <w:r>
-        <w:rPr>
-          <w:noProof w:val="0"/>
-        </w:rPr>
-        <w:t>Linac</w:t>
-      </w:r>
-      <w:proofErr w:type="spellEnd"/>
-      <w:r>
-        <w:rPr>
-          <w:noProof w:val="0"/>
-        </w:rPr>
-        <w:t xml:space="preserve"> Accelerator S</w:t>
+        <w:t>An operator interface for the Argonne Tandem Linac Accelerator S</w:t>
       </w:r>
       <w:r>
         <w:rPr>
@@ -3737,13 +3673,13 @@
           <w:numId w:val="1"/>
         </w:numPr>
       </w:pPr>
+      <w:bookmarkStart w:id="5" w:name="_Toc330909921"/>
       <w:bookmarkStart w:id="6" w:name="_Toc533583718"/>
-      <w:bookmarkStart w:id="7" w:name="_Toc330909921"/>
-      <w:bookmarkEnd w:id="3"/>
+      <w:bookmarkEnd w:id="2"/>
       <w:r>
         <w:t>Purpose</w:t>
       </w:r>
-      <w:bookmarkEnd w:id="7"/>
+      <w:bookmarkEnd w:id="5"/>
     </w:p>
     <w:p>
       <w:pPr>
@@ -3811,7 +3747,7 @@
         </w:rPr>
         <w:t xml:space="preserve">OY which will interface with </w:t>
       </w:r>
-      <w:bookmarkStart w:id="8" w:name="_Toc2658584"/>
+      <w:bookmarkStart w:id="7" w:name="_Toc2658584"/>
       <w:r>
         <w:rPr>
           <w:sz w:val="24"/>
@@ -3827,13 +3763,13 @@
           <w:numId w:val="1"/>
         </w:numPr>
       </w:pPr>
-      <w:bookmarkStart w:id="9" w:name="_Toc330909922"/>
+      <w:bookmarkStart w:id="8" w:name="_Toc330909922"/>
       <w:r>
         <w:t>Scope</w:t>
       </w:r>
       <w:bookmarkEnd w:id="6"/>
+      <w:bookmarkEnd w:id="7"/>
       <w:bookmarkEnd w:id="8"/>
-      <w:bookmarkEnd w:id="9"/>
     </w:p>
     <w:p>
       <w:pPr>
@@ -3932,15 +3868,15 @@
           <w:numId w:val="10"/>
         </w:numPr>
       </w:pPr>
+      <w:bookmarkStart w:id="9" w:name="_Toc330909923"/>
       <w:bookmarkStart w:id="10" w:name="_Toc2563410"/>
-      <w:bookmarkStart w:id="11" w:name="_Toc330909923"/>
       <w:r>
         <w:t>Assumptions and Constraint</w:t>
       </w:r>
       <w:r>
         <w:t>s</w:t>
       </w:r>
-      <w:bookmarkEnd w:id="11"/>
+      <w:bookmarkEnd w:id="9"/>
     </w:p>
     <w:p>
       <w:pPr>
@@ -3950,15 +3886,15 @@
           <w:numId w:val="10"/>
         </w:numPr>
       </w:pPr>
-      <w:bookmarkStart w:id="12" w:name="_Toc10010904"/>
+      <w:bookmarkStart w:id="11" w:name="_Toc10010904"/>
       <w:bookmarkEnd w:id="0"/>
       <w:bookmarkEnd w:id="1"/>
-      <w:bookmarkEnd w:id="4"/>
+      <w:bookmarkEnd w:id="3"/>
       <w:bookmarkEnd w:id="10"/>
       <w:r>
         <w:t>Assumptions</w:t>
       </w:r>
-      <w:bookmarkEnd w:id="12"/>
+      <w:bookmarkEnd w:id="11"/>
     </w:p>
     <w:p>
       <w:pPr>
@@ -4031,7 +3967,7 @@
           <w:sz w:val="24"/>
         </w:rPr>
       </w:pPr>
-      <w:bookmarkStart w:id="13" w:name="_Toc10010905"/>
+      <w:bookmarkStart w:id="12" w:name="_Toc10010905"/>
     </w:p>
     <w:p>
       <w:pPr>
@@ -4062,7 +3998,7 @@
       <w:r>
         <w:t>Constraints</w:t>
       </w:r>
-      <w:bookmarkEnd w:id="13"/>
+      <w:bookmarkEnd w:id="12"/>
     </w:p>
     <w:p>
       <w:pPr>
@@ -4072,6 +4008,7 @@
           <w:szCs w:val="24"/>
         </w:rPr>
       </w:pPr>
+      <w:proofErr w:type="gramStart"/>
       <w:r>
         <w:rPr>
           <w:color w:val="FF0000"/>
@@ -4080,6 +4017,7 @@
         </w:rPr>
         <w:t>Time constraints?</w:t>
       </w:r>
+      <w:proofErr w:type="gramEnd"/>
     </w:p>
     <w:p>
       <w:pPr>
@@ -4089,102 +4027,102 @@
           <w:numId w:val="24"/>
         </w:numPr>
       </w:pPr>
-      <w:bookmarkStart w:id="14" w:name="_Toc10010906"/>
-      <w:bookmarkStart w:id="15" w:name="_Toc283709348"/>
-      <w:bookmarkStart w:id="16" w:name="_Toc330909924"/>
+      <w:bookmarkStart w:id="13" w:name="_Toc10010906"/>
+      <w:bookmarkStart w:id="14" w:name="_Toc283709348"/>
+      <w:bookmarkStart w:id="15" w:name="_Toc330909924"/>
       <w:r>
         <w:t>Document Overview</w:t>
       </w:r>
+      <w:bookmarkEnd w:id="13"/>
       <w:bookmarkEnd w:id="14"/>
       <w:bookmarkEnd w:id="15"/>
+    </w:p>
+    <w:p>
+      <w:pPr>
+        <w:pStyle w:val="BodyText"/>
+        <w:rPr>
+          <w:noProof w:val="0"/>
+        </w:rPr>
+      </w:pPr>
+      <w:r>
+        <w:rPr>
+          <w:noProof w:val="0"/>
+        </w:rPr>
+        <w:t xml:space="preserve">The design methodology will be briefly described before presenting the details of the functional requirements. A section for other requirements will be presented. </w:t>
+      </w:r>
+    </w:p>
+    <w:p>
+      <w:pPr>
+        <w:pStyle w:val="BodyText"/>
+        <w:rPr>
+          <w:noProof w:val="0"/>
+        </w:rPr>
+      </w:pPr>
+      <w:r>
+        <w:rPr>
+          <w:noProof w:val="0"/>
+        </w:rPr>
+        <w:t>The appendices include a glossary of terms used throughout this document as well as</w:t>
+      </w:r>
+      <w:r>
+        <w:rPr>
+          <w:noProof w:val="0"/>
+        </w:rPr>
+        <w:t xml:space="preserve"> interface</w:t>
+      </w:r>
+      <w:r>
+        <w:rPr>
+          <w:noProof w:val="0"/>
+        </w:rPr>
+        <w:t xml:space="preserve"> </w:t>
+      </w:r>
+      <w:r>
+        <w:rPr>
+          <w:noProof w:val="0"/>
+        </w:rPr>
+        <w:t>design diagrams.</w:t>
+      </w:r>
+    </w:p>
+    <w:p>
+      <w:pPr>
+        <w:pStyle w:val="BodyText"/>
+        <w:rPr>
+          <w:noProof w:val="0"/>
+        </w:rPr>
+      </w:pPr>
+    </w:p>
+    <w:p>
+      <w:pPr>
+        <w:pStyle w:val="Heading1"/>
+      </w:pPr>
+      <w:bookmarkStart w:id="16" w:name="_Toc330909925"/>
+      <w:bookmarkStart w:id="17" w:name="_Toc10010907"/>
+      <w:r>
+        <w:t>DESIGN METHODOLOGY</w:t>
+      </w:r>
       <w:bookmarkEnd w:id="16"/>
     </w:p>
     <w:p>
       <w:pPr>
-        <w:pStyle w:val="BodyText"/>
-        <w:rPr>
-          <w:noProof w:val="0"/>
-        </w:rPr>
-      </w:pPr>
-      <w:r>
-        <w:rPr>
-          <w:noProof w:val="0"/>
-        </w:rPr>
-        <w:t xml:space="preserve">The design methodology will be briefly described before presenting the details of the functional requirements. A section for other requirements will be presented. </w:t>
-      </w:r>
-    </w:p>
-    <w:p>
-      <w:pPr>
-        <w:pStyle w:val="BodyText"/>
-        <w:rPr>
-          <w:noProof w:val="0"/>
-        </w:rPr>
-      </w:pPr>
-      <w:r>
-        <w:rPr>
-          <w:noProof w:val="0"/>
-        </w:rPr>
-        <w:t>The appendices include a glossary of terms used throughout this document as well as</w:t>
-      </w:r>
-      <w:r>
-        <w:rPr>
-          <w:noProof w:val="0"/>
-        </w:rPr>
-        <w:t xml:space="preserve"> interface</w:t>
-      </w:r>
-      <w:r>
-        <w:rPr>
-          <w:noProof w:val="0"/>
-        </w:rPr>
-        <w:t xml:space="preserve"> </w:t>
-      </w:r>
-      <w:r>
-        <w:rPr>
-          <w:noProof w:val="0"/>
-        </w:rPr>
-        <w:t>design diagrams.</w:t>
-      </w:r>
-    </w:p>
-    <w:p>
-      <w:pPr>
-        <w:pStyle w:val="BodyText"/>
-        <w:rPr>
-          <w:noProof w:val="0"/>
-        </w:rPr>
-      </w:pPr>
-    </w:p>
-    <w:p>
-      <w:pPr>
         <w:pStyle w:val="Heading1"/>
       </w:pPr>
-      <w:bookmarkStart w:id="17" w:name="_Toc10010907"/>
-      <w:bookmarkStart w:id="18" w:name="_Toc330909925"/>
-      <w:r>
-        <w:t>DESIGN METHODOLOGY</w:t>
+      <w:bookmarkStart w:id="18" w:name="_Toc330909926"/>
+      <w:bookmarkStart w:id="19" w:name="_Toc10010916"/>
+      <w:bookmarkEnd w:id="17"/>
+      <w:r>
+        <w:t>FUNCTIONAL REQUIREMENTS</w:t>
       </w:r>
       <w:bookmarkEnd w:id="18"/>
     </w:p>
     <w:p>
       <w:pPr>
-        <w:pStyle w:val="Heading1"/>
-      </w:pPr>
-      <w:bookmarkStart w:id="19" w:name="_Toc10010916"/>
-      <w:bookmarkStart w:id="20" w:name="_Toc330909926"/>
-      <w:bookmarkEnd w:id="17"/>
-      <w:r>
-        <w:t>FUNCTIONAL REQUIREMENTS</w:t>
+        <w:pStyle w:val="Heading2"/>
+      </w:pPr>
+      <w:bookmarkStart w:id="20" w:name="_Toc330909927"/>
+      <w:r>
+        <w:t>User Requirements</w:t>
       </w:r>
       <w:bookmarkEnd w:id="20"/>
-    </w:p>
-    <w:p>
-      <w:pPr>
-        <w:pStyle w:val="Heading2"/>
-      </w:pPr>
-      <w:bookmarkStart w:id="21" w:name="_Toc330909927"/>
-      <w:r>
-        <w:t>User Requirements</w:t>
-      </w:r>
-      <w:bookmarkEnd w:id="21"/>
     </w:p>
     <w:p>
       <w:pPr>
@@ -4302,11 +4240,22 @@
       <w:pPr>
         <w:pStyle w:val="Heading2"/>
       </w:pPr>
-      <w:bookmarkStart w:id="22" w:name="_Toc330909928"/>
-      <w:r>
-        <w:t>Home Screen Requirements</w:t>
-      </w:r>
-      <w:bookmarkEnd w:id="22"/>
+      <w:bookmarkStart w:id="21" w:name="_Toc330909928"/>
+      <w:r>
+        <w:t>Operator</w:t>
+      </w:r>
+      <w:r>
+        <w:t xml:space="preserve"> Screen Requirements</w:t>
+      </w:r>
+      <w:bookmarkEnd w:id="21"/>
+    </w:p>
+    <w:p>
+      <w:pPr>
+        <w:pStyle w:val="Heading3"/>
+      </w:pPr>
+      <w:r>
+        <w:t>LLRF4 Registers</w:t>
+      </w:r>
     </w:p>
     <w:p>
       <w:pPr>
@@ -4327,7 +4276,28 @@
           <w:sz w:val="24"/>
           <w:szCs w:val="24"/>
         </w:rPr>
-        <w:t xml:space="preserve">should be shown on the Home screen.  </w:t>
+        <w:t xml:space="preserve">from all_params.adl </w:t>
+      </w:r>
+      <w:r>
+        <w:rPr>
+          <w:sz w:val="24"/>
+          <w:szCs w:val="24"/>
+        </w:rPr>
+        <w:t>should be shown on the Home screen</w:t>
+      </w:r>
+      <w:r>
+        <w:rPr>
+          <w:sz w:val="24"/>
+          <w:szCs w:val="24"/>
+        </w:rPr>
+        <w:t xml:space="preserve"> with buttons or sliders</w:t>
+      </w:r>
+      <w:r>
+        <w:rPr>
+          <w:sz w:val="24"/>
+          <w:szCs w:val="24"/>
+        </w:rPr>
+        <w:t xml:space="preserve">.  </w:t>
       </w:r>
       <w:r>
         <w:rPr>
@@ -4335,8 +4305,42 @@
           <w:sz w:val="24"/>
           <w:szCs w:val="24"/>
         </w:rPr>
-        <w:t xml:space="preserve">There are more highlighted PV’s than there is space on the home screen.  </w:t>
-      </w:r>
+        <w:t xml:space="preserve">There are </w:t>
+      </w:r>
+      <w:r>
+        <w:rPr>
+          <w:color w:val="FF0000"/>
+          <w:sz w:val="24"/>
+          <w:szCs w:val="24"/>
+        </w:rPr>
+        <w:t xml:space="preserve">32 register labels, and 32 highlighted PV’s with buttons/sliders.  An additional 14 PV’s are highlighted just display </w:t>
+      </w:r>
+      <w:r>
+        <w:rPr>
+          <w:color w:val="FF0000"/>
+          <w:sz w:val="24"/>
+          <w:szCs w:val="24"/>
+        </w:rPr>
+        <w:t xml:space="preserve">their </w:t>
+      </w:r>
+      <w:r>
+        <w:rPr>
+          <w:color w:val="FF0000"/>
+          <w:sz w:val="24"/>
+          <w:szCs w:val="24"/>
+        </w:rPr>
+        <w:t>values</w:t>
+      </w:r>
+      <w:r>
+        <w:rPr>
+          <w:color w:val="FF0000"/>
+          <w:sz w:val="24"/>
+          <w:szCs w:val="24"/>
+        </w:rPr>
+        <w:t>.  What to do with these 14?</w:t>
+      </w:r>
+      <w:bookmarkStart w:id="22" w:name="_GoBack"/>
+      <w:bookmarkEnd w:id="22"/>
     </w:p>
     <w:p>
       <w:pPr>
@@ -4701,44 +4705,6 @@
     </w:p>
     <w:p>
       <w:pPr>
-        <w:pStyle w:val="BodyText"/>
-        <w:numPr>
-          <w:ilvl w:val="0"/>
-          <w:numId w:val="21"/>
-        </w:numPr>
-        <w:ind w:right="1080"/>
-        <w:rPr>
-          <w:noProof w:val="0"/>
-        </w:rPr>
-      </w:pPr>
-      <w:r>
-        <w:rPr>
-          <w:noProof w:val="0"/>
-        </w:rPr>
-        <w:t>Magnet quenching which can occur in as little as 10ms could cause stored beam to be inadvertently dumped and should be avoided whenever possible.</w:t>
-      </w:r>
-    </w:p>
-    <w:p>
-      <w:pPr>
-        <w:pStyle w:val="BodyText"/>
-        <w:numPr>
-          <w:ilvl w:val="0"/>
-          <w:numId w:val="21"/>
-        </w:numPr>
-        <w:ind w:right="1080"/>
-        <w:rPr>
-          <w:noProof w:val="0"/>
-        </w:rPr>
-      </w:pPr>
-      <w:r>
-        <w:rPr>
-          <w:noProof w:val="0"/>
-        </w:rPr>
-        <w:t>Since the device is cooled with a closed liquid He system there exists the possibility of the vessel pressure going to a high level which should also be avoided.</w:t>
-      </w:r>
-    </w:p>
-    <w:p>
-      <w:pPr>
         <w:pStyle w:val="Heading1"/>
         <w:numPr>
           <w:ilvl w:val="1"/>
@@ -4856,18 +4822,18 @@
       <w:pPr>
         <w:pStyle w:val="Heading1"/>
       </w:pPr>
-      <w:bookmarkStart w:id="50" w:name="_Toc10010934"/>
-      <w:bookmarkStart w:id="51" w:name="_Toc12350076"/>
-      <w:bookmarkStart w:id="52" w:name="_Toc12411502"/>
-      <w:bookmarkStart w:id="53" w:name="_Toc330909940"/>
+      <w:bookmarkStart w:id="50" w:name="_Toc330909940"/>
+      <w:bookmarkStart w:id="51" w:name="_Toc10010934"/>
+      <w:bookmarkStart w:id="52" w:name="_Toc12350076"/>
+      <w:bookmarkStart w:id="53" w:name="_Toc12411502"/>
       <w:r>
         <w:t>CONVENTIONS AND STANDARDS</w:t>
       </w:r>
-      <w:bookmarkEnd w:id="53"/>
-    </w:p>
-    <w:bookmarkEnd w:id="50"/>
+      <w:bookmarkEnd w:id="50"/>
+    </w:p>
     <w:bookmarkEnd w:id="51"/>
     <w:bookmarkEnd w:id="52"/>
+    <w:bookmarkEnd w:id="53"/>
     <w:p>
       <w:pPr>
         <w:pStyle w:val="BodyText"/>
@@ -4907,7 +4873,15 @@
       <w:bookmarkStart w:id="54" w:name="_Toc330909941"/>
       <w:r>
         <w:lastRenderedPageBreak/>
-        <w:t>APPENDIX A - Glossary</w:t>
+        <w:t xml:space="preserve">APPENDIX </w:t>
+      </w:r>
+      <w:proofErr w:type="gramStart"/>
+      <w:r>
+        <w:t>A</w:t>
+      </w:r>
+      <w:proofErr w:type="gramEnd"/>
+      <w:r>
+        <w:t xml:space="preserve"> - Glossary</w:t>
       </w:r>
       <w:bookmarkEnd w:id="54"/>
     </w:p>
@@ -5432,15 +5406,7 @@
         <w:sz w:val="18"/>
         <w:szCs w:val="18"/>
       </w:rPr>
-      <w:t>AES/CTLATLAS O</w:t>
-    </w:r>
-    <w:r>
-      <w:rPr>
-        <w:i/>
-        <w:sz w:val="18"/>
-        <w:szCs w:val="18"/>
-      </w:rPr>
-      <w:t>perator Interface</w:t>
+      <w:t>AES/CTLATLAS Operator Interface</w:t>
     </w:r>
     <w:r>
       <w:rPr>
@@ -5500,7 +5466,7 @@
         <w:sz w:val="18"/>
         <w:szCs w:val="18"/>
       </w:rPr>
-      <w:t>4</w:t>
+      <w:t>6</w:t>
     </w:r>
     <w:r>
       <w:rPr>
@@ -5639,7 +5605,6 @@
           <w:docPartUnique/>
         </w:docPartObj>
       </w:sdtPr>
-      <w:sdtEndPr/>
       <w:sdtContent>
         <w:r>
           <w:rPr>
@@ -8072,7 +8037,7 @@
       <w:keepNext/>
       <w:numPr>
         <w:ilvl w:val="2"/>
-        <w:numId w:val="2"/>
+        <w:numId w:val="16"/>
       </w:numPr>
       <w:spacing w:before="240" w:after="60"/>
       <w:outlineLvl w:val="2"/>
@@ -8092,7 +8057,7 @@
       <w:keepNext/>
       <w:numPr>
         <w:ilvl w:val="3"/>
-        <w:numId w:val="2"/>
+        <w:numId w:val="16"/>
       </w:numPr>
       <w:spacing w:before="240" w:after="60"/>
       <w:outlineLvl w:val="3"/>
@@ -8111,7 +8076,7 @@
     <w:pPr>
       <w:numPr>
         <w:ilvl w:val="4"/>
-        <w:numId w:val="2"/>
+        <w:numId w:val="16"/>
       </w:numPr>
       <w:spacing w:before="240" w:after="60"/>
       <w:outlineLvl w:val="4"/>
@@ -8968,7 +8933,7 @@
       <w:keepNext/>
       <w:numPr>
         <w:ilvl w:val="2"/>
-        <w:numId w:val="2"/>
+        <w:numId w:val="16"/>
       </w:numPr>
       <w:spacing w:before="240" w:after="60"/>
       <w:outlineLvl w:val="2"/>
@@ -8988,7 +8953,7 @@
       <w:keepNext/>
       <w:numPr>
         <w:ilvl w:val="3"/>
-        <w:numId w:val="2"/>
+        <w:numId w:val="16"/>
       </w:numPr>
       <w:spacing w:before="240" w:after="60"/>
       <w:outlineLvl w:val="3"/>
@@ -9007,7 +8972,7 @@
     <w:pPr>
       <w:numPr>
         <w:ilvl w:val="4"/>
-        <w:numId w:val="2"/>
+        <w:numId w:val="16"/>
       </w:numPr>
       <w:spacing w:before="240" w:after="60"/>
       <w:outlineLvl w:val="4"/>
@@ -10009,7 +9974,7 @@
 </file>
 
 <file path=customXml/itemProps1.xml><?xml version="1.0" encoding="utf-8"?>
-<ds:datastoreItem xmlns:ds="http://schemas.openxmlformats.org/officeDocument/2006/customXml" ds:itemID="{89C03F5A-0FD8-44BB-A0FE-FF82D34EF128}">
+<ds:datastoreItem xmlns:ds="http://schemas.openxmlformats.org/officeDocument/2006/customXml" ds:itemID="{BBFE0679-A8B8-4D96-B910-243001E0C60A}">
   <ds:schemaRefs>
     <ds:schemaRef ds:uri="http://schemas.openxmlformats.org/officeDocument/2006/bibliography"/>
   </ds:schemaRefs>

</xml_diff>

<commit_message>
specs doc: multiple section 3 additions
</commit_message>
<xml_diff>
--- a/Specs/ATLAS_OPI_Requirement_Specification.docx
+++ b/Specs/ATLAS_OPI_Requirement_Specification.docx
@@ -2331,7 +2331,10 @@
         <w:tab/>
       </w:r>
       <w:r>
-        <w:t>Home Screen Requirements</w:t>
+        <w:t>Operator</w:t>
+      </w:r>
+      <w:r>
+        <w:t xml:space="preserve"> Screen Requirements</w:t>
       </w:r>
       <w:r>
         <w:tab/>
@@ -4132,215 +4135,992 @@
           <w:noProof w:val="0"/>
         </w:rPr>
       </w:pPr>
-      <w:r>
-        <w:rPr>
-          <w:noProof w:val="0"/>
-        </w:rPr>
-        <w:t xml:space="preserve">There are several different types of users from the standpoint of the control system and they include machine physicists, </w:t>
+    </w:p>
+    <w:p>
+      <w:pPr>
+        <w:pStyle w:val="Heading2"/>
+      </w:pPr>
+      <w:bookmarkStart w:id="21" w:name="_Toc330909928"/>
+      <w:r>
+        <w:lastRenderedPageBreak/>
+        <w:t>Operator</w:t>
+      </w:r>
+      <w:r>
+        <w:t xml:space="preserve"> Screen Requirements</w:t>
+      </w:r>
+      <w:bookmarkEnd w:id="21"/>
+    </w:p>
+    <w:p>
+      <w:pPr>
+        <w:pStyle w:val="Heading3"/>
+      </w:pPr>
+      <w:r>
+        <w:t>LLRF4 Registers</w:t>
+      </w:r>
+    </w:p>
+    <w:p>
+      <w:pPr>
+        <w:rPr>
+          <w:color w:val="FF0000"/>
+          <w:sz w:val="24"/>
+          <w:szCs w:val="24"/>
+        </w:rPr>
+      </w:pPr>
+      <w:r>
+        <w:rPr>
+          <w:sz w:val="24"/>
+          <w:szCs w:val="24"/>
+        </w:rPr>
+        <w:t xml:space="preserve">Highlighted PV’s </w:t>
+      </w:r>
+      <w:r>
+        <w:rPr>
+          <w:sz w:val="24"/>
+          <w:szCs w:val="24"/>
+        </w:rPr>
+        <w:t xml:space="preserve">from all_params.adl </w:t>
+      </w:r>
+      <w:r>
+        <w:rPr>
+          <w:sz w:val="24"/>
+          <w:szCs w:val="24"/>
+        </w:rPr>
+        <w:t xml:space="preserve">should be shown on the </w:t>
+      </w:r>
+      <w:r>
+        <w:rPr>
+          <w:sz w:val="24"/>
+          <w:szCs w:val="24"/>
+        </w:rPr>
+        <w:t>Operator</w:t>
+      </w:r>
+      <w:r>
+        <w:rPr>
+          <w:sz w:val="24"/>
+          <w:szCs w:val="24"/>
+        </w:rPr>
+        <w:t xml:space="preserve"> screen</w:t>
+      </w:r>
+      <w:r>
+        <w:rPr>
+          <w:sz w:val="24"/>
+          <w:szCs w:val="24"/>
+        </w:rPr>
+        <w:t xml:space="preserve"> with buttons</w:t>
+      </w:r>
+      <w:r>
+        <w:rPr>
+          <w:sz w:val="24"/>
+          <w:szCs w:val="24"/>
+        </w:rPr>
+        <w:t>, readbacks, or</w:t>
+      </w:r>
+      <w:r>
+        <w:rPr>
+          <w:sz w:val="24"/>
+          <w:szCs w:val="24"/>
+        </w:rPr>
+        <w:t xml:space="preserve"> sliders</w:t>
+      </w:r>
+      <w:r>
+        <w:rPr>
+          <w:sz w:val="24"/>
+          <w:szCs w:val="24"/>
+        </w:rPr>
+        <w:t xml:space="preserve">.  </w:t>
+      </w:r>
+      <w:r>
+        <w:rPr>
+          <w:color w:val="FF0000"/>
+          <w:sz w:val="24"/>
+          <w:szCs w:val="24"/>
+        </w:rPr>
+        <w:t xml:space="preserve">There are </w:t>
+      </w:r>
+      <w:r>
+        <w:rPr>
+          <w:color w:val="FF0000"/>
+          <w:sz w:val="24"/>
+          <w:szCs w:val="24"/>
+        </w:rPr>
+        <w:t xml:space="preserve">32 register labels, and 32 highlighted PV’s with buttons/sliders.  An additional 14 PV’s are highlighted </w:t>
+      </w:r>
+      <w:r>
+        <w:rPr>
+          <w:color w:val="FF0000"/>
+          <w:sz w:val="24"/>
+          <w:szCs w:val="24"/>
+        </w:rPr>
+        <w:t>displaying their</w:t>
+      </w:r>
+      <w:r>
+        <w:rPr>
+          <w:color w:val="FF0000"/>
+          <w:sz w:val="24"/>
+          <w:szCs w:val="24"/>
+        </w:rPr>
+        <w:t xml:space="preserve"> </w:t>
+      </w:r>
+      <w:r>
+        <w:rPr>
+          <w:color w:val="FF0000"/>
+          <w:sz w:val="24"/>
+          <w:szCs w:val="24"/>
+        </w:rPr>
+        <w:t>values</w:t>
+      </w:r>
+      <w:r>
+        <w:rPr>
+          <w:color w:val="FF0000"/>
+          <w:sz w:val="24"/>
+          <w:szCs w:val="24"/>
+        </w:rPr>
+        <w:t xml:space="preserve"> (readbacks?</w:t>
+      </w:r>
+      <w:r>
+        <w:rPr>
+          <w:color w:val="FF0000"/>
+          <w:sz w:val="24"/>
+          <w:szCs w:val="24"/>
+        </w:rPr>
+        <w:t>)</w:t>
+      </w:r>
+      <w:r>
+        <w:rPr>
+          <w:color w:val="FF0000"/>
+          <w:sz w:val="24"/>
+          <w:szCs w:val="24"/>
+        </w:rPr>
+        <w:t>.  What to do with these 14?</w:t>
+      </w:r>
+    </w:p>
+    <w:p>
+      <w:pPr>
+        <w:rPr>
+          <w:color w:val="FF0000"/>
+          <w:sz w:val="24"/>
+          <w:szCs w:val="24"/>
+        </w:rPr>
+      </w:pPr>
+    </w:p>
+    <w:p>
+      <w:pPr>
+        <w:pStyle w:val="Heading3"/>
+      </w:pPr>
+      <w:r>
+        <w:t>Buttons</w:t>
+      </w:r>
+    </w:p>
+    <w:p>
+      <w:pPr>
+        <w:rPr>
+          <w:color w:val="FF0000"/>
+          <w:sz w:val="24"/>
+          <w:szCs w:val="24"/>
+        </w:rPr>
+      </w:pPr>
+      <w:r>
+        <w:rPr>
+          <w:sz w:val="24"/>
+          <w:szCs w:val="24"/>
+        </w:rPr>
+        <w:t xml:space="preserve">OPERATOR: </w:t>
       </w:r>
       <w:proofErr w:type="spellStart"/>
-      <w:r>
-        <w:rPr>
-          <w:noProof w:val="0"/>
-        </w:rPr>
-        <w:t>beamline</w:t>
+      <w:proofErr w:type="gramStart"/>
+      <w:r>
+        <w:rPr>
+          <w:sz w:val="24"/>
+          <w:szCs w:val="24"/>
+        </w:rPr>
+        <w:t>front.opi</w:t>
       </w:r>
       <w:proofErr w:type="spellEnd"/>
       <w:r>
         <w:rPr>
-          <w:noProof w:val="0"/>
-        </w:rPr>
-        <w:t xml:space="preserve"> users, and maintenance personnel. All of these users will generally have the same requirements, differences will be noted.</w:t>
-      </w:r>
-    </w:p>
-    <w:p>
-      <w:pPr>
-        <w:pStyle w:val="BodyText"/>
-        <w:ind w:right="1080"/>
-        <w:rPr>
-          <w:noProof w:val="0"/>
-        </w:rPr>
-      </w:pPr>
-      <w:r>
-        <w:rPr>
-          <w:noProof w:val="0"/>
-        </w:rPr>
-        <w:t xml:space="preserve">SCU1.9 </w:t>
+          <w:sz w:val="24"/>
+          <w:szCs w:val="24"/>
+        </w:rPr>
+        <w:t xml:space="preserve">  </w:t>
+      </w:r>
+      <w:r>
+        <w:rPr>
+          <w:color w:val="FF0000"/>
+          <w:sz w:val="24"/>
+          <w:szCs w:val="24"/>
+        </w:rPr>
+        <w:t>Is</w:t>
+      </w:r>
+      <w:proofErr w:type="gramEnd"/>
+      <w:r>
+        <w:rPr>
+          <w:color w:val="FF0000"/>
+          <w:sz w:val="24"/>
+          <w:szCs w:val="24"/>
+        </w:rPr>
+        <w:t xml:space="preserve"> this </w:t>
+      </w:r>
+      <w:r>
+        <w:rPr>
+          <w:color w:val="FF0000"/>
+          <w:sz w:val="24"/>
+          <w:szCs w:val="24"/>
+        </w:rPr>
+        <w:t xml:space="preserve">button </w:t>
+      </w:r>
+      <w:r>
+        <w:rPr>
+          <w:color w:val="FF0000"/>
+          <w:sz w:val="24"/>
+          <w:szCs w:val="24"/>
+        </w:rPr>
+        <w:t>really needed</w:t>
+      </w:r>
+      <w:r>
+        <w:rPr>
+          <w:color w:val="FF0000"/>
+          <w:sz w:val="24"/>
+          <w:szCs w:val="24"/>
+        </w:rPr>
+        <w:t xml:space="preserve"> </w:t>
+      </w:r>
+      <w:r>
+        <w:rPr>
+          <w:color w:val="FF0000"/>
+          <w:sz w:val="24"/>
+          <w:szCs w:val="24"/>
+        </w:rPr>
+        <w:t>?</w:t>
+      </w:r>
+    </w:p>
+    <w:p>
+      <w:pPr>
+        <w:rPr>
+          <w:sz w:val="24"/>
+          <w:szCs w:val="24"/>
+        </w:rPr>
+      </w:pPr>
+      <w:r>
+        <w:rPr>
+          <w:sz w:val="24"/>
+          <w:szCs w:val="24"/>
+        </w:rPr>
+        <w:t xml:space="preserve">EXPERT: </w:t>
       </w:r>
       <w:proofErr w:type="spellStart"/>
       <w:r>
         <w:rPr>
-          <w:noProof w:val="0"/>
-        </w:rPr>
-        <w:t>Beamline</w:t>
+          <w:sz w:val="24"/>
+          <w:szCs w:val="24"/>
+        </w:rPr>
+        <w:t>expert.opi</w:t>
       </w:r>
       <w:proofErr w:type="spellEnd"/>
       <w:r>
         <w:rPr>
-          <w:noProof w:val="0"/>
-        </w:rPr>
-        <w:t xml:space="preserve"> user control shall be in units of energy (</w:t>
+          <w:sz w:val="24"/>
+          <w:szCs w:val="24"/>
+        </w:rPr>
+        <w:t>, formerly all_params.adl</w:t>
+      </w:r>
+    </w:p>
+    <w:p>
+      <w:pPr>
+        <w:rPr>
+          <w:sz w:val="24"/>
+          <w:szCs w:val="24"/>
+        </w:rPr>
+      </w:pPr>
+      <w:r>
+        <w:rPr>
+          <w:sz w:val="24"/>
+          <w:szCs w:val="24"/>
+        </w:rPr>
+        <w:t xml:space="preserve">DATA BUFFER: </w:t>
       </w:r>
       <w:proofErr w:type="spellStart"/>
       <w:r>
         <w:rPr>
-          <w:noProof w:val="0"/>
-        </w:rPr>
-        <w:t>eV</w:t>
+          <w:sz w:val="24"/>
+          <w:szCs w:val="24"/>
+        </w:rPr>
+        <w:t>history.opi</w:t>
       </w:r>
       <w:proofErr w:type="spellEnd"/>
       <w:r>
         <w:rPr>
-          <w:noProof w:val="0"/>
+          <w:sz w:val="24"/>
+          <w:szCs w:val="24"/>
+        </w:rPr>
+        <w:t>, formerly phase_ampl_1.adl</w:t>
+      </w:r>
+    </w:p>
+    <w:p>
+      <w:pPr>
+        <w:rPr>
+          <w:color w:val="FF0000"/>
+          <w:sz w:val="24"/>
+          <w:szCs w:val="24"/>
+        </w:rPr>
+      </w:pPr>
+      <w:r>
+        <w:rPr>
+          <w:color w:val="FF0000"/>
+          <w:sz w:val="24"/>
+          <w:szCs w:val="24"/>
+        </w:rPr>
+        <w:t>SEL MODE</w:t>
+      </w:r>
+      <w:proofErr w:type="gramStart"/>
+      <w:r>
+        <w:rPr>
+          <w:color w:val="FF0000"/>
+          <w:sz w:val="24"/>
+          <w:szCs w:val="24"/>
+        </w:rPr>
+        <w:t>: ?</w:t>
+      </w:r>
+      <w:proofErr w:type="gramEnd"/>
+    </w:p>
+    <w:p>
+      <w:pPr>
+        <w:rPr>
+          <w:sz w:val="24"/>
+          <w:szCs w:val="24"/>
+        </w:rPr>
+      </w:pPr>
+      <w:r>
+        <w:rPr>
+          <w:color w:val="FF0000"/>
+          <w:sz w:val="24"/>
+          <w:szCs w:val="24"/>
+        </w:rPr>
+        <w:t>XGUI</w:t>
+      </w:r>
+      <w:proofErr w:type="gramStart"/>
+      <w:r>
+        <w:rPr>
+          <w:color w:val="FF0000"/>
+          <w:sz w:val="24"/>
+          <w:szCs w:val="24"/>
+        </w:rPr>
+        <w:t>: ?</w:t>
+      </w:r>
+      <w:proofErr w:type="gramEnd"/>
+    </w:p>
+    <w:p>
+      <w:pPr>
+        <w:pStyle w:val="Heading3"/>
+      </w:pPr>
+      <w:r>
+        <w:t>Plots</w:t>
+      </w:r>
+    </w:p>
+    <w:p>
+      <w:pPr>
+        <w:rPr>
+          <w:sz w:val="24"/>
+          <w:szCs w:val="24"/>
+        </w:rPr>
+      </w:pPr>
+      <w:r>
+        <w:rPr>
+          <w:sz w:val="24"/>
+          <w:szCs w:val="24"/>
+        </w:rPr>
+        <w:t>The waveforms contain 1024 elements.</w:t>
+      </w:r>
+    </w:p>
+    <w:p>
+      <w:pPr>
+        <w:rPr>
+          <w:sz w:val="24"/>
+          <w:szCs w:val="24"/>
+        </w:rPr>
+      </w:pPr>
+    </w:p>
+    <w:p>
+      <w:pPr>
+        <w:rPr>
+          <w:sz w:val="24"/>
+          <w:szCs w:val="24"/>
+        </w:rPr>
+      </w:pPr>
+      <w:r>
+        <w:rPr>
+          <w:sz w:val="24"/>
+          <w:szCs w:val="24"/>
+        </w:rPr>
+        <w:t>The top display should utilize:</w:t>
+      </w:r>
+    </w:p>
+    <w:p>
+      <w:pPr>
+        <w:rPr>
+          <w:sz w:val="24"/>
+          <w:szCs w:val="24"/>
+        </w:rPr>
+      </w:pPr>
+      <w:r>
+        <w:rPr>
+          <w:sz w:val="24"/>
+          <w:szCs w:val="24"/>
+        </w:rPr>
+        <w:tab/>
+        <w:t>$(TS</w:t>
+      </w:r>
+      <w:proofErr w:type="gramStart"/>
+      <w:r>
+        <w:rPr>
+          <w:sz w:val="24"/>
+          <w:szCs w:val="24"/>
+        </w:rPr>
+        <w:t>)LLRF4:STATS0:S1</w:t>
+      </w:r>
+      <w:proofErr w:type="gramEnd"/>
+      <w:r>
+        <w:rPr>
+          <w:sz w:val="24"/>
+          <w:szCs w:val="24"/>
+        </w:rPr>
+        <w:t>_ampl_s_wf</w:t>
+      </w:r>
+    </w:p>
+    <w:p>
+      <w:pPr>
+        <w:rPr>
+          <w:sz w:val="24"/>
+          <w:szCs w:val="24"/>
+        </w:rPr>
+      </w:pPr>
+      <w:r>
+        <w:rPr>
+          <w:sz w:val="24"/>
+          <w:szCs w:val="24"/>
+        </w:rPr>
+        <w:tab/>
+        <w:t>$(TS</w:t>
+      </w:r>
+      <w:proofErr w:type="gramStart"/>
+      <w:r>
+        <w:rPr>
+          <w:sz w:val="24"/>
+          <w:szCs w:val="24"/>
         </w:rPr>
         <w:t>)</w:t>
       </w:r>
-    </w:p>
-    <w:p>
-      <w:pPr>
-        <w:pStyle w:val="BodyText"/>
-        <w:ind w:right="1080"/>
-        <w:rPr>
-          <w:noProof w:val="0"/>
-        </w:rPr>
-      </w:pPr>
-      <w:r>
-        <w:rPr>
-          <w:noProof w:val="0"/>
-        </w:rPr>
-        <w:t>SCU2.0 Machine physicists and SCU0 team shall have control over main coil in (Amps)</w:t>
-      </w:r>
-    </w:p>
-    <w:p>
-      <w:pPr>
-        <w:pStyle w:val="BodyText"/>
-        <w:ind w:right="1080"/>
-        <w:rPr>
-          <w:noProof w:val="0"/>
-        </w:rPr>
-      </w:pPr>
-      <w:r>
-        <w:rPr>
-          <w:noProof w:val="0"/>
-        </w:rPr>
-        <w:lastRenderedPageBreak/>
-        <w:t>SCU2.1 User display shall be either MEDM or CSS BOY to comply with APS standards</w:t>
-      </w:r>
-    </w:p>
-    <w:p>
-      <w:pPr>
-        <w:pStyle w:val="BodyText"/>
-        <w:ind w:right="1080"/>
-        <w:rPr>
-          <w:noProof w:val="0"/>
-        </w:rPr>
-      </w:pPr>
-    </w:p>
-    <w:p>
-      <w:pPr>
-        <w:pStyle w:val="Heading2"/>
-      </w:pPr>
-      <w:bookmarkStart w:id="21" w:name="_Toc330909928"/>
-      <w:r>
-        <w:t>Operator</w:t>
-      </w:r>
-      <w:r>
-        <w:t xml:space="preserve"> Screen Requirements</w:t>
-      </w:r>
-      <w:bookmarkEnd w:id="21"/>
+      <w:r>
+        <w:rPr>
+          <w:sz w:val="24"/>
+          <w:szCs w:val="24"/>
+        </w:rPr>
+        <w:t>LLRF4:STATS0:S1</w:t>
+      </w:r>
+      <w:proofErr w:type="gramEnd"/>
+      <w:r>
+        <w:rPr>
+          <w:sz w:val="24"/>
+          <w:szCs w:val="24"/>
+        </w:rPr>
+        <w:t>_phase_s_wf</w:t>
+      </w:r>
+    </w:p>
+    <w:p>
+      <w:pPr>
+        <w:rPr>
+          <w:sz w:val="24"/>
+          <w:szCs w:val="24"/>
+        </w:rPr>
+      </w:pPr>
+      <w:r>
+        <w:rPr>
+          <w:sz w:val="24"/>
+          <w:szCs w:val="24"/>
+        </w:rPr>
+        <w:tab/>
+        <w:t>$(TS</w:t>
+      </w:r>
+      <w:proofErr w:type="gramStart"/>
+      <w:r>
+        <w:rPr>
+          <w:sz w:val="24"/>
+          <w:szCs w:val="24"/>
+        </w:rPr>
+        <w:t>)LLRF4:STATS0:S</w:t>
+      </w:r>
+      <w:r>
+        <w:rPr>
+          <w:sz w:val="24"/>
+          <w:szCs w:val="24"/>
+        </w:rPr>
+        <w:t>2</w:t>
+      </w:r>
+      <w:proofErr w:type="gramEnd"/>
+      <w:r>
+        <w:rPr>
+          <w:sz w:val="24"/>
+          <w:szCs w:val="24"/>
+        </w:rPr>
+        <w:t>_</w:t>
+      </w:r>
+      <w:r>
+        <w:rPr>
+          <w:sz w:val="24"/>
+          <w:szCs w:val="24"/>
+        </w:rPr>
+        <w:t>ampl</w:t>
+      </w:r>
+      <w:r>
+        <w:rPr>
+          <w:sz w:val="24"/>
+          <w:szCs w:val="24"/>
+        </w:rPr>
+        <w:t>_s_wf</w:t>
+      </w:r>
+    </w:p>
+    <w:p>
+      <w:pPr>
+        <w:rPr>
+          <w:sz w:val="24"/>
+          <w:szCs w:val="24"/>
+        </w:rPr>
+      </w:pPr>
+      <w:r>
+        <w:rPr>
+          <w:sz w:val="24"/>
+          <w:szCs w:val="24"/>
+        </w:rPr>
+        <w:tab/>
+        <w:t>$(TS</w:t>
+      </w:r>
+      <w:proofErr w:type="gramStart"/>
+      <w:r>
+        <w:rPr>
+          <w:sz w:val="24"/>
+          <w:szCs w:val="24"/>
+        </w:rPr>
+        <w:t>)LLRF4:STATS0:S</w:t>
+      </w:r>
+      <w:r>
+        <w:rPr>
+          <w:sz w:val="24"/>
+          <w:szCs w:val="24"/>
+        </w:rPr>
+        <w:t>2</w:t>
+      </w:r>
+      <w:proofErr w:type="gramEnd"/>
+      <w:r>
+        <w:rPr>
+          <w:sz w:val="24"/>
+          <w:szCs w:val="24"/>
+        </w:rPr>
+        <w:t>_phase_s_wf</w:t>
+      </w:r>
+    </w:p>
+    <w:p>
+      <w:pPr>
+        <w:rPr>
+          <w:sz w:val="24"/>
+          <w:szCs w:val="24"/>
+        </w:rPr>
+      </w:pPr>
+    </w:p>
+    <w:p>
+      <w:pPr>
+        <w:rPr>
+          <w:sz w:val="24"/>
+          <w:szCs w:val="24"/>
+        </w:rPr>
+      </w:pPr>
+      <w:r>
+        <w:rPr>
+          <w:sz w:val="24"/>
+          <w:szCs w:val="24"/>
+        </w:rPr>
+        <w:t>The bottom display should utilize:</w:t>
+      </w:r>
+    </w:p>
+    <w:p>
+      <w:pPr>
+        <w:rPr>
+          <w:sz w:val="24"/>
+          <w:szCs w:val="24"/>
+        </w:rPr>
+      </w:pPr>
+      <w:r>
+        <w:rPr>
+          <w:sz w:val="24"/>
+          <w:szCs w:val="24"/>
+        </w:rPr>
+        <w:tab/>
+        <w:t>$(TS</w:t>
+      </w:r>
+      <w:proofErr w:type="gramStart"/>
+      <w:r>
+        <w:rPr>
+          <w:sz w:val="24"/>
+          <w:szCs w:val="24"/>
+        </w:rPr>
+        <w:t>)LLRF4:STATS0:S</w:t>
+      </w:r>
+      <w:r>
+        <w:rPr>
+          <w:sz w:val="24"/>
+          <w:szCs w:val="24"/>
+        </w:rPr>
+        <w:t>3</w:t>
+      </w:r>
+      <w:proofErr w:type="gramEnd"/>
+      <w:r>
+        <w:rPr>
+          <w:sz w:val="24"/>
+          <w:szCs w:val="24"/>
+        </w:rPr>
+        <w:t>_ampl_s_wf</w:t>
+      </w:r>
+    </w:p>
+    <w:p>
+      <w:pPr>
+        <w:rPr>
+          <w:sz w:val="24"/>
+          <w:szCs w:val="24"/>
+        </w:rPr>
+      </w:pPr>
+      <w:r>
+        <w:rPr>
+          <w:sz w:val="24"/>
+          <w:szCs w:val="24"/>
+        </w:rPr>
+        <w:tab/>
+        <w:t>$(TS</w:t>
+      </w:r>
+      <w:proofErr w:type="gramStart"/>
+      <w:r>
+        <w:rPr>
+          <w:sz w:val="24"/>
+          <w:szCs w:val="24"/>
+        </w:rPr>
+        <w:t>)LLRF4:STATS0:S</w:t>
+      </w:r>
+      <w:r>
+        <w:rPr>
+          <w:sz w:val="24"/>
+          <w:szCs w:val="24"/>
+        </w:rPr>
+        <w:t>3</w:t>
+      </w:r>
+      <w:proofErr w:type="gramEnd"/>
+      <w:r>
+        <w:rPr>
+          <w:sz w:val="24"/>
+          <w:szCs w:val="24"/>
+        </w:rPr>
+        <w:t>_phase_s_wf</w:t>
+      </w:r>
+    </w:p>
+    <w:p>
+      <w:pPr>
+        <w:rPr>
+          <w:sz w:val="24"/>
+          <w:szCs w:val="24"/>
+        </w:rPr>
+      </w:pPr>
+      <w:r>
+        <w:rPr>
+          <w:sz w:val="24"/>
+          <w:szCs w:val="24"/>
+        </w:rPr>
+        <w:tab/>
+        <w:t>$(TS</w:t>
+      </w:r>
+      <w:proofErr w:type="gramStart"/>
+      <w:r>
+        <w:rPr>
+          <w:sz w:val="24"/>
+          <w:szCs w:val="24"/>
+        </w:rPr>
+        <w:t>)LLRF4:STATS0:S</w:t>
+      </w:r>
+      <w:r>
+        <w:rPr>
+          <w:sz w:val="24"/>
+          <w:szCs w:val="24"/>
+        </w:rPr>
+        <w:t>4</w:t>
+      </w:r>
+      <w:proofErr w:type="gramEnd"/>
+      <w:r>
+        <w:rPr>
+          <w:sz w:val="24"/>
+          <w:szCs w:val="24"/>
+        </w:rPr>
+        <w:t>_ampl_s_wf</w:t>
+      </w:r>
+    </w:p>
+    <w:p>
+      <w:pPr>
+        <w:rPr>
+          <w:sz w:val="24"/>
+          <w:szCs w:val="24"/>
+        </w:rPr>
+      </w:pPr>
+      <w:r>
+        <w:rPr>
+          <w:sz w:val="24"/>
+          <w:szCs w:val="24"/>
+        </w:rPr>
+        <w:tab/>
+        <w:t>$(TS</w:t>
+      </w:r>
+      <w:proofErr w:type="gramStart"/>
+      <w:r>
+        <w:rPr>
+          <w:sz w:val="24"/>
+          <w:szCs w:val="24"/>
+        </w:rPr>
+        <w:t>)LLRF4:STATS0:S</w:t>
+      </w:r>
+      <w:r>
+        <w:rPr>
+          <w:sz w:val="24"/>
+          <w:szCs w:val="24"/>
+        </w:rPr>
+        <w:t>4</w:t>
+      </w:r>
+      <w:proofErr w:type="gramEnd"/>
+      <w:r>
+        <w:rPr>
+          <w:sz w:val="24"/>
+          <w:szCs w:val="24"/>
+        </w:rPr>
+        <w:t>_phase_s_wf</w:t>
+      </w:r>
     </w:p>
     <w:p>
       <w:pPr>
         <w:pStyle w:val="Heading3"/>
       </w:pPr>
       <w:r>
-        <w:t>LLRF4 Registers</w:t>
-      </w:r>
-    </w:p>
-    <w:p>
-      <w:pPr>
-        <w:rPr>
-          <w:sz w:val="24"/>
-          <w:szCs w:val="24"/>
-        </w:rPr>
-      </w:pPr>
-      <w:r>
-        <w:rPr>
-          <w:sz w:val="24"/>
-          <w:szCs w:val="24"/>
-        </w:rPr>
-        <w:t xml:space="preserve">Highlighted PV’s </w:t>
-      </w:r>
-      <w:r>
-        <w:rPr>
-          <w:sz w:val="24"/>
-          <w:szCs w:val="24"/>
-        </w:rPr>
-        <w:t xml:space="preserve">from all_params.adl </w:t>
-      </w:r>
-      <w:r>
-        <w:rPr>
-          <w:sz w:val="24"/>
-          <w:szCs w:val="24"/>
-        </w:rPr>
-        <w:t>should be shown on the Home screen</w:t>
-      </w:r>
-      <w:r>
-        <w:rPr>
-          <w:sz w:val="24"/>
-          <w:szCs w:val="24"/>
-        </w:rPr>
-        <w:t xml:space="preserve"> with buttons or sliders</w:t>
-      </w:r>
-      <w:r>
-        <w:rPr>
-          <w:sz w:val="24"/>
-          <w:szCs w:val="24"/>
-        </w:rPr>
-        <w:t xml:space="preserve">.  </w:t>
-      </w:r>
-      <w:r>
+        <w:t>RF Manual Controls</w:t>
+      </w:r>
+    </w:p>
+    <w:p>
+      <w:pPr>
+        <w:rPr>
+          <w:sz w:val="24"/>
+          <w:szCs w:val="24"/>
+        </w:rPr>
+      </w:pPr>
+      <w:r>
+        <w:rPr>
+          <w:sz w:val="24"/>
+          <w:szCs w:val="24"/>
+        </w:rPr>
+        <w:t>AMPL: $(TS</w:t>
+      </w:r>
+      <w:proofErr w:type="gramStart"/>
+      <w:r>
+        <w:rPr>
+          <w:sz w:val="24"/>
+          <w:szCs w:val="24"/>
+        </w:rPr>
+        <w:t>)LLRF4:DRV0:out</w:t>
+      </w:r>
+      <w:proofErr w:type="gramEnd"/>
+      <w:r>
+        <w:rPr>
+          <w:sz w:val="24"/>
+          <w:szCs w:val="24"/>
+        </w:rPr>
+        <w:t>_amp_set_ao</w:t>
+      </w:r>
+    </w:p>
+    <w:p>
+      <w:pPr>
+        <w:rPr>
+          <w:sz w:val="24"/>
+          <w:szCs w:val="24"/>
+        </w:rPr>
+      </w:pPr>
+      <w:r>
+        <w:rPr>
+          <w:sz w:val="24"/>
+          <w:szCs w:val="24"/>
+        </w:rPr>
+        <w:t xml:space="preserve">PHASE: </w:t>
+      </w:r>
+      <w:r>
+        <w:rPr>
+          <w:sz w:val="24"/>
+          <w:szCs w:val="24"/>
+        </w:rPr>
+        <w:t>$(TS</w:t>
+      </w:r>
+      <w:proofErr w:type="gramStart"/>
+      <w:r>
+        <w:rPr>
+          <w:sz w:val="24"/>
+          <w:szCs w:val="24"/>
+        </w:rPr>
+        <w:t>)LLRF4:DRV0:out</w:t>
+      </w:r>
+      <w:proofErr w:type="gramEnd"/>
+      <w:r>
+        <w:rPr>
+          <w:sz w:val="24"/>
+          <w:szCs w:val="24"/>
+        </w:rPr>
+        <w:t>_amp_set_ao</w:t>
+      </w:r>
+    </w:p>
+    <w:p>
+      <w:pPr>
         <w:rPr>
           <w:color w:val="FF0000"/>
           <w:sz w:val="24"/>
           <w:szCs w:val="24"/>
         </w:rPr>
-        <w:t xml:space="preserve">There are </w:t>
-      </w:r>
+      </w:pPr>
       <w:r>
         <w:rPr>
           <w:color w:val="FF0000"/>
           <w:sz w:val="24"/>
           <w:szCs w:val="24"/>
         </w:rPr>
-        <w:t xml:space="preserve">32 register labels, and 32 highlighted PV’s with buttons/sliders.  An additional 14 PV’s are highlighted just display </w:t>
-      </w:r>
+        <w:t>CAVITY TUNING</w:t>
+      </w:r>
+      <w:proofErr w:type="gramStart"/>
       <w:r>
         <w:rPr>
           <w:color w:val="FF0000"/>
           <w:sz w:val="24"/>
           <w:szCs w:val="24"/>
         </w:rPr>
-        <w:t xml:space="preserve">their </w:t>
-      </w:r>
-      <w:r>
+        <w:t>: ?</w:t>
+      </w:r>
+      <w:proofErr w:type="gramEnd"/>
+    </w:p>
+    <w:p>
+      <w:pPr>
+        <w:rPr>
+          <w:sz w:val="24"/>
+          <w:szCs w:val="24"/>
+        </w:rPr>
+      </w:pPr>
+      <w:r>
+        <w:rPr>
+          <w:sz w:val="24"/>
+          <w:szCs w:val="24"/>
+        </w:rPr>
+        <w:t>FREQ OFFSET: $(TS</w:t>
+      </w:r>
+      <w:proofErr w:type="gramStart"/>
+      <w:r>
+        <w:rPr>
+          <w:sz w:val="24"/>
+          <w:szCs w:val="24"/>
+        </w:rPr>
+        <w:t>)LLRF4:DRV0:ou</w:t>
+      </w:r>
+      <w:proofErr w:type="gramEnd"/>
+      <w:r>
+        <w:rPr>
+          <w:sz w:val="24"/>
+          <w:szCs w:val="24"/>
+        </w:rPr>
+        <w:t>_freq_set_ao</w:t>
+      </w:r>
+    </w:p>
+    <w:p>
+      <w:pPr>
         <w:rPr>
           <w:color w:val="FF0000"/>
           <w:sz w:val="24"/>
           <w:szCs w:val="24"/>
         </w:rPr>
-        <w:t>values</w:t>
-      </w:r>
+      </w:pPr>
       <w:r>
         <w:rPr>
           <w:color w:val="FF0000"/>
           <w:sz w:val="24"/>
           <w:szCs w:val="24"/>
         </w:rPr>
-        <w:t>.  What to do with these 14?</w:t>
+        <w:t>CAV FLD</w:t>
+      </w:r>
+      <w:proofErr w:type="gramStart"/>
+      <w:r>
+        <w:rPr>
+          <w:color w:val="FF0000"/>
+          <w:sz w:val="24"/>
+          <w:szCs w:val="24"/>
+        </w:rPr>
+        <w:t>: ?</w:t>
+      </w:r>
+      <w:proofErr w:type="gramEnd"/>
+    </w:p>
+    <w:p>
+      <w:pPr>
+        <w:rPr>
+          <w:color w:val="FF0000"/>
+          <w:sz w:val="24"/>
+          <w:szCs w:val="24"/>
+        </w:rPr>
+      </w:pPr>
+      <w:r>
+        <w:rPr>
+          <w:color w:val="FF0000"/>
+          <w:sz w:val="24"/>
+          <w:szCs w:val="24"/>
+        </w:rPr>
+        <w:t>FWD PWR</w:t>
+      </w:r>
+      <w:proofErr w:type="gramStart"/>
+      <w:r>
+        <w:rPr>
+          <w:color w:val="FF0000"/>
+          <w:sz w:val="24"/>
+          <w:szCs w:val="24"/>
+        </w:rPr>
+        <w:t>: ?</w:t>
+      </w:r>
+      <w:proofErr w:type="gramEnd"/>
+    </w:p>
+    <w:p>
+      <w:pPr>
+        <w:rPr>
+          <w:color w:val="FF0000"/>
+          <w:sz w:val="24"/>
+          <w:szCs w:val="24"/>
+        </w:rPr>
+      </w:pPr>
+      <w:r>
+        <w:rPr>
+          <w:color w:val="FF0000"/>
+          <w:sz w:val="24"/>
+          <w:szCs w:val="24"/>
+        </w:rPr>
+        <w:t>REV PWR</w:t>
+      </w:r>
+      <w:proofErr w:type="gramStart"/>
+      <w:r>
+        <w:rPr>
+          <w:color w:val="FF0000"/>
+          <w:sz w:val="24"/>
+          <w:szCs w:val="24"/>
+        </w:rPr>
+        <w:t>: ?</w:t>
       </w:r>
       <w:bookmarkStart w:id="22" w:name="_GoBack"/>
       <w:bookmarkEnd w:id="22"/>
+      <w:proofErr w:type="gramEnd"/>
+    </w:p>
+    <w:p>
+      <w:pPr>
+        <w:pStyle w:val="Heading3"/>
+      </w:pPr>
+      <w:r>
+        <w:t>Frequency Auto Scan</w:t>
+      </w:r>
     </w:p>
     <w:p>
       <w:pPr>
@@ -4389,6 +5169,7 @@
         <w:rPr>
           <w:color w:val="FF0000"/>
         </w:rPr>
+        <w:lastRenderedPageBreak/>
         <w:t>Do you not want us to do anything with XGUI?</w:t>
       </w:r>
       <w:bookmarkEnd w:id="25"/>
@@ -4714,7 +5495,6 @@
       </w:pPr>
       <w:bookmarkStart w:id="45" w:name="_Toc330909938"/>
       <w:r>
-        <w:lastRenderedPageBreak/>
         <w:t>Recoverability</w:t>
       </w:r>
       <w:bookmarkEnd w:id="45"/>
@@ -4827,6 +5607,7 @@
       <w:bookmarkStart w:id="52" w:name="_Toc12350076"/>
       <w:bookmarkStart w:id="53" w:name="_Toc12411502"/>
       <w:r>
+        <w:lastRenderedPageBreak/>
         <w:t>CONVENTIONS AND STANDARDS</w:t>
       </w:r>
       <w:bookmarkEnd w:id="50"/>
@@ -5527,7 +6308,7 @@
         <w:sz w:val="18"/>
         <w:szCs w:val="18"/>
       </w:rPr>
-      <w:t>9</w:t>
+      <w:t>10</w:t>
     </w:r>
     <w:r>
       <w:rPr>
@@ -9974,7 +10755,7 @@
 </file>
 
 <file path=customXml/itemProps1.xml><?xml version="1.0" encoding="utf-8"?>
-<ds:datastoreItem xmlns:ds="http://schemas.openxmlformats.org/officeDocument/2006/customXml" ds:itemID="{BBFE0679-A8B8-4D96-B910-243001E0C60A}">
+<ds:datastoreItem xmlns:ds="http://schemas.openxmlformats.org/officeDocument/2006/customXml" ds:itemID="{9321CD09-CBF5-41CD-89FD-7F1177EA2A08}">
   <ds:schemaRefs>
     <ds:schemaRef ds:uri="http://schemas.openxmlformats.org/officeDocument/2006/bibliography"/>
   </ds:schemaRefs>

</xml_diff>

<commit_message>
added CSS BOY strip chart
</commit_message>
<xml_diff>
--- a/Specs/ATLAS_OPI_Requirement_Specification.docx
+++ b/Specs/ATLAS_OPI_Requirement_Specification.docx
@@ -1928,7 +1928,7 @@
         <w:rPr>
           <w:noProof/>
         </w:rPr>
-        <w:instrText xml:space="preserve"> PAGEREF _Toc330988781 \h </w:instrText>
+        <w:instrText xml:space="preserve"> PAGEREF _Toc330992337 \h </w:instrText>
       </w:r>
       <w:r>
         <w:rPr>
@@ -1984,7 +1984,7 @@
         <w:fldChar w:fldCharType="begin"/>
       </w:r>
       <w:r>
-        <w:instrText xml:space="preserve"> PAGEREF _Toc330988782 \h </w:instrText>
+        <w:instrText xml:space="preserve"> PAGEREF _Toc330992338 \h </w:instrText>
       </w:r>
       <w:r>
         <w:fldChar w:fldCharType="separate"/>
@@ -2026,7 +2026,7 @@
         <w:fldChar w:fldCharType="begin"/>
       </w:r>
       <w:r>
-        <w:instrText xml:space="preserve"> PAGEREF _Toc330988783 \h </w:instrText>
+        <w:instrText xml:space="preserve"> PAGEREF _Toc330992339 \h </w:instrText>
       </w:r>
       <w:r>
         <w:fldChar w:fldCharType="separate"/>
@@ -2068,7 +2068,7 @@
         <w:fldChar w:fldCharType="begin"/>
       </w:r>
       <w:r>
-        <w:instrText xml:space="preserve"> PAGEREF _Toc330988784 \h </w:instrText>
+        <w:instrText xml:space="preserve"> PAGEREF _Toc330992340 \h </w:instrText>
       </w:r>
       <w:r>
         <w:fldChar w:fldCharType="separate"/>
@@ -2110,7 +2110,7 @@
         <w:fldChar w:fldCharType="begin"/>
       </w:r>
       <w:r>
-        <w:instrText xml:space="preserve"> PAGEREF _Toc330988785 \h </w:instrText>
+        <w:instrText xml:space="preserve"> PAGEREF _Toc330992341 \h </w:instrText>
       </w:r>
       <w:r>
         <w:fldChar w:fldCharType="separate"/>
@@ -2169,7 +2169,7 @@
         <w:rPr>
           <w:noProof/>
         </w:rPr>
-        <w:instrText xml:space="preserve"> PAGEREF _Toc330988786 \h </w:instrText>
+        <w:instrText xml:space="preserve"> PAGEREF _Toc330992342 \h </w:instrText>
       </w:r>
       <w:r>
         <w:rPr>
@@ -2242,7 +2242,7 @@
         <w:rPr>
           <w:noProof/>
         </w:rPr>
-        <w:instrText xml:space="preserve"> PAGEREF _Toc330988787 \h </w:instrText>
+        <w:instrText xml:space="preserve"> PAGEREF _Toc330992343 \h </w:instrText>
       </w:r>
       <w:r>
         <w:rPr>
@@ -2298,7 +2298,7 @@
         <w:fldChar w:fldCharType="begin"/>
       </w:r>
       <w:r>
-        <w:instrText xml:space="preserve"> PAGEREF _Toc330988788 \h </w:instrText>
+        <w:instrText xml:space="preserve"> PAGEREF _Toc330992344 \h </w:instrText>
       </w:r>
       <w:r>
         <w:fldChar w:fldCharType="separate"/>
@@ -2340,7 +2340,7 @@
         <w:fldChar w:fldCharType="begin"/>
       </w:r>
       <w:r>
-        <w:instrText xml:space="preserve"> PAGEREF _Toc330988789 \h </w:instrText>
+        <w:instrText xml:space="preserve"> PAGEREF _Toc330992345 \h </w:instrText>
       </w:r>
       <w:r>
         <w:fldChar w:fldCharType="separate"/>
@@ -2382,7 +2382,7 @@
         <w:fldChar w:fldCharType="begin"/>
       </w:r>
       <w:r>
-        <w:instrText xml:space="preserve"> PAGEREF _Toc330988790 \h </w:instrText>
+        <w:instrText xml:space="preserve"> PAGEREF _Toc330992346 \h </w:instrText>
       </w:r>
       <w:r>
         <w:fldChar w:fldCharType="separate"/>
@@ -2424,7 +2424,7 @@
         <w:fldChar w:fldCharType="begin"/>
       </w:r>
       <w:r>
-        <w:instrText xml:space="preserve"> PAGEREF _Toc330988791 \h </w:instrText>
+        <w:instrText xml:space="preserve"> PAGEREF _Toc330992347 \h </w:instrText>
       </w:r>
       <w:r>
         <w:fldChar w:fldCharType="separate"/>
@@ -2472,7 +2472,7 @@
         <w:fldChar w:fldCharType="begin"/>
       </w:r>
       <w:r>
-        <w:instrText xml:space="preserve"> PAGEREF _Toc330988792 \h </w:instrText>
+        <w:instrText xml:space="preserve"> PAGEREF _Toc330992348 \h </w:instrText>
       </w:r>
       <w:r>
         <w:fldChar w:fldCharType="separate"/>
@@ -2531,7 +2531,7 @@
         <w:rPr>
           <w:noProof/>
         </w:rPr>
-        <w:instrText xml:space="preserve"> PAGEREF _Toc330988793 \h </w:instrText>
+        <w:instrText xml:space="preserve"> PAGEREF _Toc330992349 \h </w:instrText>
       </w:r>
       <w:r>
         <w:rPr>
@@ -2571,7 +2571,7 @@
         <w:rPr>
           <w:noProof/>
         </w:rPr>
-        <w:t>3.1</w:t>
+        <w:t>4.1</w:t>
       </w:r>
       <w:r>
         <w:rPr>
@@ -2604,7 +2604,7 @@
         <w:rPr>
           <w:noProof/>
         </w:rPr>
-        <w:instrText xml:space="preserve"> PAGEREF _Toc330988794 \h </w:instrText>
+        <w:instrText xml:space="preserve"> PAGEREF _Toc330992350 \h </w:instrText>
       </w:r>
       <w:r>
         <w:rPr>
@@ -2644,7 +2644,7 @@
         <w:rPr>
           <w:noProof/>
         </w:rPr>
-        <w:t>3.2</w:t>
+        <w:t>4.2</w:t>
       </w:r>
       <w:r>
         <w:rPr>
@@ -2677,7 +2677,7 @@
         <w:rPr>
           <w:noProof/>
         </w:rPr>
-        <w:instrText xml:space="preserve"> PAGEREF _Toc330988795 \h </w:instrText>
+        <w:instrText xml:space="preserve"> PAGEREF _Toc330992351 \h </w:instrText>
       </w:r>
       <w:r>
         <w:rPr>
@@ -2717,7 +2717,7 @@
         <w:rPr>
           <w:noProof/>
         </w:rPr>
-        <w:t>3.3</w:t>
+        <w:t>4.3</w:t>
       </w:r>
       <w:r>
         <w:rPr>
@@ -2750,7 +2750,7 @@
         <w:rPr>
           <w:noProof/>
         </w:rPr>
-        <w:instrText xml:space="preserve"> PAGEREF _Toc330988796 \h </w:instrText>
+        <w:instrText xml:space="preserve"> PAGEREF _Toc330992352 \h </w:instrText>
       </w:r>
       <w:r>
         <w:rPr>
@@ -2790,7 +2790,7 @@
         <w:rPr>
           <w:noProof/>
         </w:rPr>
-        <w:t>3.4</w:t>
+        <w:t>4.4</w:t>
       </w:r>
       <w:r>
         <w:rPr>
@@ -2823,7 +2823,7 @@
         <w:rPr>
           <w:noProof/>
         </w:rPr>
-        <w:instrText xml:space="preserve"> PAGEREF _Toc330988797 \h </w:instrText>
+        <w:instrText xml:space="preserve"> PAGEREF _Toc330992353 \h </w:instrText>
       </w:r>
       <w:r>
         <w:rPr>
@@ -2863,7 +2863,7 @@
         <w:rPr>
           <w:noProof/>
         </w:rPr>
-        <w:t>3.5</w:t>
+        <w:t>4.5</w:t>
       </w:r>
       <w:r>
         <w:rPr>
@@ -2896,7 +2896,7 @@
         <w:rPr>
           <w:noProof/>
         </w:rPr>
-        <w:instrText xml:space="preserve"> PAGEREF _Toc330988798 \h </w:instrText>
+        <w:instrText xml:space="preserve"> PAGEREF _Toc330992354 \h </w:instrText>
       </w:r>
       <w:r>
         <w:rPr>
@@ -2936,14 +2936,11 @@
         <w:rPr>
           <w:noProof/>
         </w:rPr>
-        <w:t>3.6</w:t>
-      </w:r>
-      <w:r>
-        <w:rPr>
-          <w:rFonts w:asciiTheme="minorHAnsi" w:eastAsiaTheme="minorEastAsia" w:hAnsiTheme="minorHAnsi" w:cstheme="minorBidi"/>
-          <w:noProof/>
-          <w:sz w:val="22"/>
-          <w:szCs w:val="22"/>
+        <w:t>APPENDIX B - Figures</w:t>
+      </w:r>
+      <w:r>
+        <w:rPr>
+          <w:noProof/>
         </w:rPr>
         <w:tab/>
       </w:r>
@@ -2951,25 +2948,13 @@
         <w:rPr>
           <w:noProof/>
         </w:rPr>
-        <w:t>Recoverability</w:t>
-      </w:r>
-      <w:r>
-        <w:rPr>
-          <w:noProof/>
-        </w:rPr>
-        <w:tab/>
-      </w:r>
-      <w:r>
-        <w:rPr>
-          <w:noProof/>
-        </w:rPr>
         <w:fldChar w:fldCharType="begin"/>
       </w:r>
       <w:r>
         <w:rPr>
           <w:noProof/>
         </w:rPr>
-        <w:instrText xml:space="preserve"> PAGEREF _Toc330988799 \h </w:instrText>
+        <w:instrText xml:space="preserve"> PAGEREF _Toc330992355 \h </w:instrText>
       </w:r>
       <w:r>
         <w:rPr>
@@ -2986,269 +2971,7 @@
         <w:rPr>
           <w:noProof/>
         </w:rPr>
-        <w:t>7</w:t>
-      </w:r>
-      <w:r>
-        <w:rPr>
-          <w:noProof/>
-        </w:rPr>
-        <w:fldChar w:fldCharType="end"/>
-      </w:r>
-    </w:p>
-    <w:p>
-      <w:pPr>
-        <w:pStyle w:val="TOC1"/>
-        <w:rPr>
-          <w:rFonts w:asciiTheme="minorHAnsi" w:eastAsiaTheme="minorEastAsia" w:hAnsiTheme="minorHAnsi" w:cstheme="minorBidi"/>
-          <w:noProof/>
-          <w:sz w:val="22"/>
-          <w:szCs w:val="22"/>
-        </w:rPr>
-      </w:pPr>
-      <w:r>
-        <w:rPr>
-          <w:noProof/>
-        </w:rPr>
-        <w:t>3.7</w:t>
-      </w:r>
-      <w:r>
-        <w:rPr>
-          <w:rFonts w:asciiTheme="minorHAnsi" w:eastAsiaTheme="minorEastAsia" w:hAnsiTheme="minorHAnsi" w:cstheme="minorBidi"/>
-          <w:noProof/>
-          <w:sz w:val="22"/>
-          <w:szCs w:val="22"/>
-        </w:rPr>
-        <w:tab/>
-      </w:r>
-      <w:r>
-        <w:rPr>
-          <w:noProof/>
-        </w:rPr>
-        <w:t>Error Handling</w:t>
-      </w:r>
-      <w:r>
-        <w:rPr>
-          <w:noProof/>
-        </w:rPr>
-        <w:tab/>
-      </w:r>
-      <w:r>
-        <w:rPr>
-          <w:noProof/>
-        </w:rPr>
-        <w:fldChar w:fldCharType="begin"/>
-      </w:r>
-      <w:r>
-        <w:rPr>
-          <w:noProof/>
-        </w:rPr>
-        <w:instrText xml:space="preserve"> PAGEREF _Toc330988800 \h </w:instrText>
-      </w:r>
-      <w:r>
-        <w:rPr>
-          <w:noProof/>
-        </w:rPr>
-      </w:r>
-      <w:r>
-        <w:rPr>
-          <w:noProof/>
-        </w:rPr>
-        <w:fldChar w:fldCharType="separate"/>
-      </w:r>
-      <w:r>
-        <w:rPr>
-          <w:noProof/>
-        </w:rPr>
-        <w:t>7</w:t>
-      </w:r>
-      <w:r>
-        <w:rPr>
-          <w:noProof/>
-        </w:rPr>
-        <w:fldChar w:fldCharType="end"/>
-      </w:r>
-    </w:p>
-    <w:p>
-      <w:pPr>
-        <w:pStyle w:val="TOC1"/>
-        <w:rPr>
-          <w:rFonts w:asciiTheme="minorHAnsi" w:eastAsiaTheme="minorEastAsia" w:hAnsiTheme="minorHAnsi" w:cstheme="minorBidi"/>
-          <w:noProof/>
-          <w:sz w:val="22"/>
-          <w:szCs w:val="22"/>
-        </w:rPr>
-      </w:pPr>
-      <w:r>
-        <w:rPr>
-          <w:noProof/>
-        </w:rPr>
-        <w:t>5</w:t>
-      </w:r>
-      <w:r>
-        <w:rPr>
-          <w:rFonts w:asciiTheme="minorHAnsi" w:eastAsiaTheme="minorEastAsia" w:hAnsiTheme="minorHAnsi" w:cstheme="minorBidi"/>
-          <w:noProof/>
-          <w:sz w:val="22"/>
-          <w:szCs w:val="22"/>
-        </w:rPr>
-        <w:tab/>
-      </w:r>
-      <w:r>
-        <w:rPr>
-          <w:noProof/>
-        </w:rPr>
-        <w:t>CONVENTIONS AND STANDARDS</w:t>
-      </w:r>
-      <w:r>
-        <w:rPr>
-          <w:noProof/>
-        </w:rPr>
-        <w:tab/>
-      </w:r>
-      <w:r>
-        <w:rPr>
-          <w:noProof/>
-        </w:rPr>
-        <w:fldChar w:fldCharType="begin"/>
-      </w:r>
-      <w:r>
-        <w:rPr>
-          <w:noProof/>
-        </w:rPr>
-        <w:instrText xml:space="preserve"> PAGEREF _Toc330988801 \h </w:instrText>
-      </w:r>
-      <w:r>
-        <w:rPr>
-          <w:noProof/>
-        </w:rPr>
-      </w:r>
-      <w:r>
-        <w:rPr>
-          <w:noProof/>
-        </w:rPr>
-        <w:fldChar w:fldCharType="separate"/>
-      </w:r>
-      <w:r>
-        <w:rPr>
-          <w:noProof/>
-        </w:rPr>
-        <w:t>8</w:t>
-      </w:r>
-      <w:r>
-        <w:rPr>
-          <w:noProof/>
-        </w:rPr>
-        <w:fldChar w:fldCharType="end"/>
-      </w:r>
-    </w:p>
-    <w:p>
-      <w:pPr>
-        <w:pStyle w:val="TOC1"/>
-        <w:rPr>
-          <w:rFonts w:asciiTheme="minorHAnsi" w:eastAsiaTheme="minorEastAsia" w:hAnsiTheme="minorHAnsi" w:cstheme="minorBidi"/>
-          <w:noProof/>
-          <w:sz w:val="22"/>
-          <w:szCs w:val="22"/>
-        </w:rPr>
-      </w:pPr>
-      <w:r>
-        <w:rPr>
-          <w:noProof/>
-        </w:rPr>
-        <w:t>APPENDIX A - Glossary</w:t>
-      </w:r>
-      <w:r>
-        <w:rPr>
-          <w:noProof/>
-        </w:rPr>
-        <w:tab/>
-      </w:r>
-      <w:r>
-        <w:rPr>
-          <w:noProof/>
-        </w:rPr>
-        <w:fldChar w:fldCharType="begin"/>
-      </w:r>
-      <w:r>
-        <w:rPr>
-          <w:noProof/>
-        </w:rPr>
-        <w:instrText xml:space="preserve"> PAGEREF _Toc330988802 \h </w:instrText>
-      </w:r>
-      <w:r>
-        <w:rPr>
-          <w:noProof/>
-        </w:rPr>
-      </w:r>
-      <w:r>
-        <w:rPr>
-          <w:noProof/>
-        </w:rPr>
-        <w:fldChar w:fldCharType="separate"/>
-      </w:r>
-      <w:r>
-        <w:rPr>
-          <w:noProof/>
-        </w:rPr>
         <w:t>9</w:t>
-      </w:r>
-      <w:r>
-        <w:rPr>
-          <w:noProof/>
-        </w:rPr>
-        <w:fldChar w:fldCharType="end"/>
-      </w:r>
-    </w:p>
-    <w:p>
-      <w:pPr>
-        <w:pStyle w:val="TOC1"/>
-        <w:rPr>
-          <w:rFonts w:asciiTheme="minorHAnsi" w:eastAsiaTheme="minorEastAsia" w:hAnsiTheme="minorHAnsi" w:cstheme="minorBidi"/>
-          <w:noProof/>
-          <w:sz w:val="22"/>
-          <w:szCs w:val="22"/>
-        </w:rPr>
-      </w:pPr>
-      <w:r>
-        <w:rPr>
-          <w:noProof/>
-        </w:rPr>
-        <w:t>APPENDIX B - Figures</w:t>
-      </w:r>
-      <w:r>
-        <w:rPr>
-          <w:noProof/>
-        </w:rPr>
-        <w:tab/>
-      </w:r>
-      <w:r>
-        <w:rPr>
-          <w:noProof/>
-        </w:rPr>
-        <w:fldChar w:fldCharType="begin"/>
-      </w:r>
-      <w:r>
-        <w:rPr>
-          <w:noProof/>
-        </w:rPr>
-        <w:instrText xml:space="preserve"> PAGEREF _Toc330988803 \h </w:instrText>
-      </w:r>
-      <w:r>
-        <w:rPr>
-          <w:noProof/>
-        </w:rPr>
-      </w:r>
-      <w:r>
-        <w:rPr>
-          <w:noProof/>
-        </w:rPr>
-        <w:fldChar w:fldCharType="separate"/>
-      </w:r>
-      <w:r>
-        <w:rPr>
-          <w:noProof/>
-        </w:rPr>
-        <w:t>10</w:t>
       </w:r>
       <w:r>
         <w:rPr>
@@ -3608,7 +3331,7 @@
       <w:pPr>
         <w:pStyle w:val="Heading1"/>
       </w:pPr>
-      <w:bookmarkStart w:id="4" w:name="_Toc330988781"/>
+      <w:bookmarkStart w:id="4" w:name="_Toc330992337"/>
       <w:r>
         <w:lastRenderedPageBreak/>
         <w:t>INTRODUCTION</w:t>
@@ -3674,7 +3397,7 @@
         </w:numPr>
       </w:pPr>
       <w:bookmarkStart w:id="5" w:name="_Toc533583718"/>
-      <w:bookmarkStart w:id="6" w:name="_Toc330988782"/>
+      <w:bookmarkStart w:id="6" w:name="_Toc330992338"/>
       <w:bookmarkEnd w:id="2"/>
       <w:r>
         <w:t>Purpose</w:t>
@@ -3763,7 +3486,7 @@
           <w:numId w:val="1"/>
         </w:numPr>
       </w:pPr>
-      <w:bookmarkStart w:id="8" w:name="_Toc330988783"/>
+      <w:bookmarkStart w:id="8" w:name="_Toc330992339"/>
       <w:r>
         <w:t>Scope</w:t>
       </w:r>
@@ -3869,7 +3592,7 @@
         </w:numPr>
       </w:pPr>
       <w:bookmarkStart w:id="9" w:name="_Toc2563410"/>
-      <w:bookmarkStart w:id="10" w:name="_Toc330988784"/>
+      <w:bookmarkStart w:id="10" w:name="_Toc330992340"/>
       <w:r>
         <w:t>Assumptions and Constraint</w:t>
       </w:r>
@@ -4027,7 +3750,7 @@
       </w:pPr>
       <w:bookmarkStart w:id="13" w:name="_Toc10010906"/>
       <w:bookmarkStart w:id="14" w:name="_Toc283709348"/>
-      <w:bookmarkStart w:id="15" w:name="_Toc330988785"/>
+      <w:bookmarkStart w:id="15" w:name="_Toc330992341"/>
       <w:r>
         <w:t>Document Overview</w:t>
       </w:r>
@@ -4046,7 +3769,7 @@
         <w:rPr>
           <w:noProof w:val="0"/>
         </w:rPr>
-        <w:t xml:space="preserve">The design methodology will be briefly described before presenting the details of the functional requirements. A section for other requirements will be presented. </w:t>
+        <w:t xml:space="preserve">The design methodology will be briefly described before presenting the details of the functional requirements. </w:t>
       </w:r>
     </w:p>
     <w:p>
@@ -4094,7 +3817,7 @@
         <w:pStyle w:val="Heading1"/>
       </w:pPr>
       <w:bookmarkStart w:id="16" w:name="_Toc10010907"/>
-      <w:bookmarkStart w:id="17" w:name="_Toc330988786"/>
+      <w:bookmarkStart w:id="17" w:name="_Toc330992342"/>
       <w:r>
         <w:t>DESIGN METHODOLOGY</w:t>
       </w:r>
@@ -4102,10 +3825,32 @@
     </w:p>
     <w:p>
       <w:pPr>
+        <w:rPr>
+          <w:sz w:val="24"/>
+          <w:szCs w:val="24"/>
+        </w:rPr>
+      </w:pPr>
+      <w:r>
+        <w:rPr>
+          <w:sz w:val="24"/>
+          <w:szCs w:val="24"/>
+        </w:rPr>
+        <w:t xml:space="preserve">This document was developed through communication with </w:t>
+      </w:r>
+      <w:r>
+        <w:rPr>
+          <w:sz w:val="24"/>
+          <w:szCs w:val="24"/>
+        </w:rPr>
+        <w:t xml:space="preserve">Ned Arnold.  Experience with CSS BOY was gained hands-on and through John Hammonds.  </w:t>
+      </w:r>
+    </w:p>
+    <w:p>
+      <w:pPr>
         <w:pStyle w:val="Heading1"/>
       </w:pPr>
       <w:bookmarkStart w:id="18" w:name="_Toc10010916"/>
-      <w:bookmarkStart w:id="19" w:name="_Toc330988787"/>
+      <w:bookmarkStart w:id="19" w:name="_Toc330992343"/>
       <w:bookmarkEnd w:id="16"/>
       <w:r>
         <w:t>FUNCTIONAL REQUIREMENTS</w:t>
@@ -4116,7 +3861,7 @@
       <w:pPr>
         <w:pStyle w:val="Heading2"/>
       </w:pPr>
-      <w:bookmarkStart w:id="20" w:name="_Toc330988788"/>
+      <w:bookmarkStart w:id="20" w:name="_Toc330992344"/>
       <w:r>
         <w:t>User Requirements</w:t>
       </w:r>
@@ -4135,7 +3880,7 @@
       <w:pPr>
         <w:pStyle w:val="Heading2"/>
       </w:pPr>
-      <w:bookmarkStart w:id="21" w:name="_Toc330988789"/>
+      <w:bookmarkStart w:id="21" w:name="_Toc330992345"/>
       <w:r>
         <w:lastRenderedPageBreak/>
         <w:t>Operator</w:t>
@@ -4147,6 +3892,35 @@
     </w:p>
     <w:p>
       <w:pPr>
+        <w:rPr>
+          <w:sz w:val="24"/>
+          <w:szCs w:val="24"/>
+        </w:rPr>
+      </w:pPr>
+      <w:r>
+        <w:rPr>
+          <w:sz w:val="24"/>
+          <w:szCs w:val="24"/>
+        </w:rPr>
+        <w:t xml:space="preserve">See Figure 1 in Appendix </w:t>
+      </w:r>
+      <w:r>
+        <w:rPr>
+          <w:sz w:val="24"/>
+          <w:szCs w:val="24"/>
+        </w:rPr>
+        <w:t xml:space="preserve">B </w:t>
+      </w:r>
+      <w:r>
+        <w:rPr>
+          <w:sz w:val="24"/>
+          <w:szCs w:val="24"/>
+        </w:rPr>
+        <w:t xml:space="preserve">for an </w:t>
+      </w:r>
+    </w:p>
+    <w:p>
+      <w:pPr>
         <w:pStyle w:val="Heading3"/>
       </w:pPr>
       <w:r>
@@ -4319,23 +4093,7 @@
           <w:sz w:val="24"/>
           <w:szCs w:val="24"/>
         </w:rPr>
-        <w:t xml:space="preserve">OPERATOR: </w:t>
-      </w:r>
-      <w:proofErr w:type="spellStart"/>
-      <w:r>
-        <w:rPr>
-          <w:sz w:val="24"/>
-          <w:szCs w:val="24"/>
-        </w:rPr>
-        <w:t>front.opi</w:t>
-      </w:r>
-      <w:proofErr w:type="spellEnd"/>
-      <w:r>
-        <w:rPr>
-          <w:sz w:val="24"/>
-          <w:szCs w:val="24"/>
-        </w:rPr>
-        <w:t xml:space="preserve">  </w:t>
+        <w:t xml:space="preserve">OPERATOR: front.opi  </w:t>
       </w:r>
       <w:r>
         <w:rPr>
@@ -4390,63 +4148,22 @@
           <w:sz w:val="24"/>
           <w:szCs w:val="24"/>
         </w:rPr>
-        <w:t xml:space="preserve">EXPERT: </w:t>
-      </w:r>
-      <w:proofErr w:type="spellStart"/>
-      <w:r>
-        <w:rPr>
-          <w:sz w:val="24"/>
-          <w:szCs w:val="24"/>
-        </w:rPr>
-        <w:t>expert.opi</w:t>
-      </w:r>
-      <w:proofErr w:type="spellEnd"/>
-      <w:r>
-        <w:rPr>
-          <w:sz w:val="24"/>
-          <w:szCs w:val="24"/>
-        </w:rPr>
-        <w:t xml:space="preserve">, formerly </w:t>
-      </w:r>
-      <w:proofErr w:type="spellStart"/>
-      <w:r>
-        <w:rPr>
-          <w:sz w:val="24"/>
-          <w:szCs w:val="24"/>
-        </w:rPr>
-        <w:t>all_params.adl</w:t>
-      </w:r>
-      <w:proofErr w:type="spellEnd"/>
-    </w:p>
-    <w:p>
-      <w:pPr>
-        <w:rPr>
-          <w:sz w:val="24"/>
-          <w:szCs w:val="24"/>
-        </w:rPr>
-      </w:pPr>
-      <w:r>
-        <w:rPr>
-          <w:sz w:val="24"/>
-          <w:szCs w:val="24"/>
-        </w:rPr>
-        <w:t xml:space="preserve">DATA BUFFER: </w:t>
-      </w:r>
-      <w:proofErr w:type="spellStart"/>
-      <w:r>
-        <w:rPr>
-          <w:sz w:val="24"/>
-          <w:szCs w:val="24"/>
-        </w:rPr>
-        <w:t>history.opi</w:t>
-      </w:r>
-      <w:proofErr w:type="spellEnd"/>
-      <w:r>
-        <w:rPr>
-          <w:sz w:val="24"/>
-          <w:szCs w:val="24"/>
-        </w:rPr>
-        <w:t>, formerly phase_ampl_1.adl</w:t>
+        <w:t>EXPERT: expert.opi, formerly all_params.adl</w:t>
+      </w:r>
+    </w:p>
+    <w:p>
+      <w:pPr>
+        <w:rPr>
+          <w:sz w:val="24"/>
+          <w:szCs w:val="24"/>
+        </w:rPr>
+      </w:pPr>
+      <w:r>
+        <w:rPr>
+          <w:sz w:val="24"/>
+          <w:szCs w:val="24"/>
+        </w:rPr>
+        <w:t>DATA BUFFER: history.opi, formerly phase_ampl_1.adl</w:t>
       </w:r>
     </w:p>
     <w:p>
@@ -4812,7 +4529,7 @@
       <w:pPr>
         <w:pStyle w:val="Heading2"/>
       </w:pPr>
-      <w:bookmarkStart w:id="22" w:name="_Toc330988790"/>
+      <w:bookmarkStart w:id="22" w:name="_Toc330992346"/>
       <w:r>
         <w:t>Expert Screen Requirements</w:t>
       </w:r>
@@ -4820,10 +4537,26 @@
     </w:p>
     <w:p>
       <w:pPr>
+        <w:rPr>
+          <w:sz w:val="24"/>
+          <w:szCs w:val="24"/>
+        </w:rPr>
+      </w:pPr>
+      <w:r>
+        <w:rPr>
+          <w:sz w:val="24"/>
+          <w:szCs w:val="24"/>
+        </w:rPr>
+        <w:t xml:space="preserve">See Figure 2 in Appendix B for an MEDM mock-up of this screen.  Note that MEDM to CSS BOY conversion on this screen produces crashes, so we will produce it manually.  </w:t>
+      </w:r>
+    </w:p>
+    <w:p>
+      <w:pPr>
         <w:pStyle w:val="Heading2"/>
       </w:pPr>
-      <w:bookmarkStart w:id="23" w:name="_Toc330988791"/>
-      <w:r>
+      <w:bookmarkStart w:id="23" w:name="_Toc330992347"/>
+      <w:r>
+        <w:lastRenderedPageBreak/>
         <w:t>Data Buffer Screen Requirements</w:t>
       </w:r>
       <w:bookmarkEnd w:id="23"/>
@@ -4835,12 +4568,50 @@
           <w:szCs w:val="24"/>
         </w:rPr>
       </w:pPr>
-      <w:r>
-        <w:rPr>
-          <w:sz w:val="24"/>
-          <w:szCs w:val="24"/>
-        </w:rPr>
-        <w:t>CSS BOY strip charts.</w:t>
+      <w:bookmarkStart w:id="24" w:name="_Toc330992348"/>
+      <w:r>
+        <w:rPr>
+          <w:sz w:val="24"/>
+          <w:szCs w:val="24"/>
+        </w:rPr>
+        <w:t>See Figure 3</w:t>
+      </w:r>
+      <w:r>
+        <w:rPr>
+          <w:sz w:val="24"/>
+          <w:szCs w:val="24"/>
+        </w:rPr>
+        <w:t xml:space="preserve"> in Appendix B for an MEDM mock-up of this screen.  Note that MEDM to CSS BOY conversion on this screen produces crashes, so we will produce it manually.  </w:t>
+      </w:r>
+    </w:p>
+    <w:p>
+      <w:pPr>
+        <w:rPr>
+          <w:sz w:val="24"/>
+          <w:szCs w:val="24"/>
+        </w:rPr>
+      </w:pPr>
+    </w:p>
+    <w:p>
+      <w:pPr>
+        <w:rPr>
+          <w:sz w:val="24"/>
+          <w:szCs w:val="24"/>
+        </w:rPr>
+      </w:pPr>
+      <w:r>
+        <w:rPr>
+          <w:sz w:val="24"/>
+          <w:szCs w:val="24"/>
+        </w:rPr>
+        <w:t xml:space="preserve">Strip charts will be </w:t>
+      </w:r>
+      <w:r>
+        <w:rPr>
+          <w:sz w:val="24"/>
+          <w:szCs w:val="24"/>
+        </w:rPr>
+        <w:t xml:space="preserve">implemented using CSS BOY’s built-in strip chart widget.  </w:t>
       </w:r>
     </w:p>
     <w:p>
@@ -4850,12 +4621,10 @@
           <w:color w:val="FF0000"/>
         </w:rPr>
       </w:pPr>
-      <w:bookmarkStart w:id="24" w:name="_Toc330988792"/>
       <w:r>
         <w:rPr>
           <w:color w:val="FF0000"/>
         </w:rPr>
-        <w:lastRenderedPageBreak/>
         <w:t>Do you not want us to do anything with XGUI?</w:t>
       </w:r>
       <w:bookmarkEnd w:id="24"/>
@@ -4864,7 +4633,7 @@
       <w:pPr>
         <w:pStyle w:val="Heading1"/>
       </w:pPr>
-      <w:bookmarkStart w:id="25" w:name="_Toc330988793"/>
+      <w:bookmarkStart w:id="25" w:name="_Toc330992349"/>
       <w:r>
         <w:t>OTHER REQUIREMENTS</w:t>
       </w:r>
@@ -4875,14 +4644,14 @@
         <w:pStyle w:val="Heading1"/>
         <w:numPr>
           <w:ilvl w:val="1"/>
-          <w:numId w:val="20"/>
+          <w:numId w:val="11"/>
         </w:numPr>
         <w:ind w:right="1080"/>
       </w:pPr>
       <w:bookmarkStart w:id="26" w:name="_Toc10010919"/>
       <w:bookmarkStart w:id="27" w:name="_Toc12350061"/>
       <w:bookmarkStart w:id="28" w:name="_Toc12411487"/>
-      <w:bookmarkStart w:id="29" w:name="_Toc330988794"/>
+      <w:bookmarkStart w:id="29" w:name="_Toc330992350"/>
       <w:bookmarkEnd w:id="18"/>
       <w:r>
         <w:t>Software Interfaces</w:t>
@@ -4930,14 +4699,14 @@
         <w:pStyle w:val="Heading1"/>
         <w:numPr>
           <w:ilvl w:val="1"/>
-          <w:numId w:val="20"/>
+          <w:numId w:val="11"/>
         </w:numPr>
         <w:ind w:right="1080"/>
       </w:pPr>
       <w:bookmarkStart w:id="30" w:name="_Toc10010920"/>
       <w:bookmarkStart w:id="31" w:name="_Toc12350062"/>
       <w:bookmarkStart w:id="32" w:name="_Toc12411488"/>
-      <w:bookmarkStart w:id="33" w:name="_Toc330988795"/>
+      <w:bookmarkStart w:id="33" w:name="_Toc330992351"/>
       <w:r>
         <w:t>Communications Interfaces</w:t>
       </w:r>
@@ -5014,13 +4783,13 @@
         <w:pStyle w:val="Heading1"/>
         <w:numPr>
           <w:ilvl w:val="1"/>
-          <w:numId w:val="20"/>
+          <w:numId w:val="11"/>
         </w:numPr>
         <w:ind w:right="1080"/>
       </w:pPr>
       <w:bookmarkStart w:id="34" w:name="_Toc10010922"/>
       <w:bookmarkStart w:id="35" w:name="_Toc12350064"/>
-      <w:bookmarkStart w:id="36" w:name="_Toc330988796"/>
+      <w:bookmarkStart w:id="36" w:name="_Toc330992352"/>
       <w:r>
         <w:t>Hardware/Software Requirements</w:t>
       </w:r>
@@ -5052,21 +4821,13 @@
         <w:rPr>
           <w:noProof w:val="0"/>
         </w:rPr>
-        <w:t xml:space="preserve">. The workstation would likely be running Red Hat Linux Enterprise operating system while the VME crate would run the </w:t>
-      </w:r>
-      <w:proofErr w:type="spellStart"/>
-      <w:r>
-        <w:rPr>
-          <w:noProof w:val="0"/>
-        </w:rPr>
-        <w:t>vxWorks</w:t>
-      </w:r>
-      <w:proofErr w:type="spellEnd"/>
-      <w:r>
-        <w:rPr>
-          <w:noProof w:val="0"/>
-        </w:rPr>
-        <w:t xml:space="preserve"> operating system; both are compatible with EPICS.</w:t>
+        <w:t>. The workstation would likely be running Red Hat Linux Enterprise operating system while the VME crate would run the vxWorks operating system; both are compatible with EPICS.</w:t>
+      </w:r>
+      <w:r>
+        <w:rPr>
+          <w:noProof w:val="0"/>
+        </w:rPr>
+        <w:t xml:space="preserve">  These hardware are provided by the ATLAS project.  </w:t>
       </w:r>
     </w:p>
     <w:p>
@@ -5074,13 +4835,13 @@
         <w:pStyle w:val="Heading1"/>
         <w:numPr>
           <w:ilvl w:val="1"/>
-          <w:numId w:val="20"/>
+          <w:numId w:val="11"/>
         </w:numPr>
         <w:ind w:right="1080"/>
       </w:pPr>
       <w:bookmarkStart w:id="37" w:name="_Toc10010923"/>
       <w:bookmarkStart w:id="38" w:name="_Toc12350065"/>
-      <w:bookmarkStart w:id="39" w:name="_Toc330988797"/>
+      <w:bookmarkStart w:id="39" w:name="_Toc330992353"/>
       <w:r>
         <w:t>Operational Requirements</w:t>
       </w:r>
@@ -5120,14 +4881,14 @@
         <w:pStyle w:val="Heading1"/>
         <w:numPr>
           <w:ilvl w:val="1"/>
-          <w:numId w:val="20"/>
+          <w:numId w:val="11"/>
         </w:numPr>
         <w:ind w:right="1080"/>
       </w:pPr>
       <w:bookmarkStart w:id="40" w:name="_Toc10010926"/>
       <w:bookmarkStart w:id="41" w:name="_Toc12350068"/>
       <w:bookmarkStart w:id="42" w:name="_Toc12411494"/>
-      <w:bookmarkStart w:id="43" w:name="_Toc330988798"/>
+      <w:bookmarkStart w:id="43" w:name="_Toc330992354"/>
       <w:r>
         <w:t xml:space="preserve">System </w:t>
       </w:r>
@@ -5172,241 +4933,41 @@
     </w:p>
     <w:p>
       <w:pPr>
-        <w:pStyle w:val="Heading1"/>
+        <w:pStyle w:val="BodyText"/>
         <w:numPr>
-          <w:ilvl w:val="1"/>
-          <w:numId w:val="20"/>
+          <w:ilvl w:val="0"/>
+          <w:numId w:val="21"/>
         </w:numPr>
         <w:ind w:right="1080"/>
-      </w:pPr>
-      <w:bookmarkStart w:id="44" w:name="_Toc330988799"/>
-      <w:r>
-        <w:t>Recoverability</w:t>
-      </w:r>
-      <w:bookmarkEnd w:id="44"/>
-    </w:p>
-    <w:p>
-      <w:pPr>
-        <w:pStyle w:val="BodyText"/>
-        <w:ind w:right="1080"/>
-        <w:rPr>
-          <w:noProof w:val="0"/>
-        </w:rPr>
-      </w:pPr>
-      <w:r>
-        <w:rPr>
-          <w:noProof w:val="0"/>
-        </w:rPr>
-        <w:t>The foreseen failure modes of this system are related to hardw</w:t>
-      </w:r>
-      <w:r>
-        <w:rPr>
-          <w:noProof w:val="0"/>
-        </w:rPr>
-        <w:t xml:space="preserve">are, software, and computer issues; including PV gateway problems. </w:t>
-      </w:r>
-      <w:r>
-        <w:rPr>
-          <w:noProof w:val="0"/>
-        </w:rPr>
-        <w:t>In the event that the system is unavailable to the user due to system failure either hardware or software</w:t>
-      </w:r>
-      <w:r>
-        <w:rPr>
-          <w:noProof w:val="0"/>
-        </w:rPr>
-        <w:t xml:space="preserve"> system recovery must be performed in a timely manner consistent with APS call-in procedures for system recovery and repair. </w:t>
-      </w:r>
-    </w:p>
-    <w:p>
-      <w:pPr>
-        <w:pStyle w:val="BodyText"/>
-        <w:ind w:right="1080"/>
-        <w:rPr>
-          <w:noProof w:val="0"/>
-        </w:rPr>
-      </w:pPr>
-      <w:r>
-        <w:rPr>
-          <w:noProof w:val="0"/>
-        </w:rPr>
-        <w:t>In the event of a power outage all systems should be powered on with the power supply currents at zero amp output.</w:t>
-      </w:r>
-    </w:p>
-    <w:p>
-      <w:pPr>
-        <w:pStyle w:val="BodyText"/>
-        <w:ind w:right="1080"/>
-        <w:rPr>
-          <w:noProof w:val="0"/>
-        </w:rPr>
-      </w:pPr>
-      <w:r>
-        <w:rPr>
-          <w:noProof w:val="0"/>
-        </w:rPr>
-        <w:t>A clear role of system component responsibility must be conveyed to those that will be responsible for the equipment required to operate the device.</w:t>
-      </w:r>
-    </w:p>
-    <w:p>
-      <w:pPr>
-        <w:pStyle w:val="Heading1"/>
-        <w:numPr>
-          <w:ilvl w:val="1"/>
-          <w:numId w:val="20"/>
-        </w:numPr>
-        <w:ind w:right="1080"/>
-      </w:pPr>
-      <w:bookmarkStart w:id="45" w:name="_Toc10010932"/>
-      <w:bookmarkStart w:id="46" w:name="_Toc12350074"/>
-      <w:bookmarkStart w:id="47" w:name="_Toc12411500"/>
-      <w:bookmarkStart w:id="48" w:name="_Toc330988800"/>
-      <w:r>
-        <w:t>Error Handling</w:t>
-      </w:r>
-      <w:bookmarkEnd w:id="45"/>
-      <w:bookmarkEnd w:id="46"/>
-      <w:bookmarkEnd w:id="47"/>
-      <w:bookmarkEnd w:id="48"/>
-    </w:p>
-    <w:p>
-      <w:pPr>
-        <w:pStyle w:val="BodyText"/>
-        <w:ind w:right="1080"/>
-        <w:rPr>
-          <w:noProof w:val="0"/>
-        </w:rPr>
-      </w:pPr>
-      <w:r>
-        <w:rPr>
-          <w:noProof w:val="0"/>
-        </w:rPr>
-        <w:t>Any system errors should be handled automatically by the control system in a failsafe way whenever possible.</w:t>
-      </w:r>
-    </w:p>
-    <w:p>
-      <w:pPr>
-        <w:pStyle w:val="Heading1"/>
-      </w:pPr>
-      <w:bookmarkStart w:id="49" w:name="_Toc10010934"/>
-      <w:bookmarkStart w:id="50" w:name="_Toc12350076"/>
-      <w:bookmarkStart w:id="51" w:name="_Toc12411502"/>
-      <w:bookmarkStart w:id="52" w:name="_Toc330988801"/>
-      <w:r>
-        <w:lastRenderedPageBreak/>
-        <w:t>CONVENTIONS AND STANDARDS</w:t>
-      </w:r>
-      <w:bookmarkEnd w:id="52"/>
-    </w:p>
-    <w:bookmarkEnd w:id="49"/>
-    <w:bookmarkEnd w:id="50"/>
-    <w:bookmarkEnd w:id="51"/>
-    <w:p>
-      <w:pPr>
-        <w:pStyle w:val="BodyText"/>
-        <w:ind w:right="1080"/>
-        <w:rPr>
-          <w:noProof w:val="0"/>
-        </w:rPr>
-      </w:pPr>
-      <w:r>
-        <w:rPr>
-          <w:noProof w:val="0"/>
-        </w:rPr>
-        <w:t>All data formats and communication interfaces shall be IEEE compliant.</w:t>
-      </w:r>
-    </w:p>
-    <w:p>
-      <w:pPr>
-        <w:pStyle w:val="BodyText"/>
-        <w:ind w:right="1080"/>
-      </w:pPr>
-      <w:r>
-        <w:br w:type="page"/>
-      </w:r>
-      <w:bookmarkStart w:id="53" w:name="_Toc330988802"/>
-      <w:bookmarkStart w:id="54" w:name="_GoBack"/>
-      <w:bookmarkEnd w:id="54"/>
-      <w:r>
-        <w:lastRenderedPageBreak/>
-        <w:t>APPENDIX A - Glossary</w:t>
-      </w:r>
-      <w:bookmarkEnd w:id="53"/>
-    </w:p>
-    <w:p>
-      <w:pPr>
-        <w:pStyle w:val="BodyText"/>
-        <w:ind w:right="1080"/>
-        <w:rPr>
-          <w:noProof w:val="0"/>
-        </w:rPr>
-      </w:pPr>
-      <w:r>
-        <w:rPr>
-          <w:noProof w:val="0"/>
-        </w:rPr>
-        <w:t>CSS BOY – Control System Studio Best Operator Interface Yet</w:t>
-      </w:r>
-    </w:p>
-    <w:p>
-      <w:pPr>
-        <w:pStyle w:val="BodyText"/>
-        <w:ind w:right="1080"/>
-        <w:rPr>
-          <w:noProof w:val="0"/>
-        </w:rPr>
-      </w:pPr>
-      <w:r>
-        <w:rPr>
-          <w:noProof w:val="0"/>
-        </w:rPr>
-        <w:t>EPICS – Experimental Physics Industrial Control System</w:t>
-      </w:r>
-    </w:p>
-    <w:p>
-      <w:pPr>
-        <w:pStyle w:val="BodyText"/>
-        <w:ind w:right="1080"/>
-        <w:rPr>
-          <w:noProof w:val="0"/>
-        </w:rPr>
-      </w:pPr>
-      <w:r>
-        <w:rPr>
-          <w:noProof w:val="0"/>
-        </w:rPr>
-        <w:t>GUI – Graphical User Interface</w:t>
-      </w:r>
-    </w:p>
-    <w:p>
-      <w:pPr>
-        <w:pStyle w:val="BodyText"/>
-        <w:ind w:right="1080"/>
-        <w:rPr>
-          <w:noProof w:val="0"/>
-        </w:rPr>
-      </w:pPr>
-      <w:r>
-        <w:rPr>
-          <w:noProof w:val="0"/>
-        </w:rPr>
-        <w:t>MEDM – Motif Editor Display Manager (Standard APS EPICS Display Screens)</w:t>
-      </w:r>
-    </w:p>
-    <w:p>
-      <w:pPr>
-        <w:pStyle w:val="BodyText"/>
-        <w:ind w:right="1080"/>
-        <w:rPr>
-          <w:noProof w:val="0"/>
-        </w:rPr>
-      </w:pPr>
-      <w:r>
-        <w:rPr>
-          <w:noProof w:val="0"/>
-        </w:rPr>
-        <w:t>PV – Process Variable (Specific value in EPICS database)</w:t>
-      </w:r>
+        <w:rPr>
+          <w:noProof w:val="0"/>
+        </w:rPr>
+      </w:pPr>
+      <w:r>
+        <w:rPr>
+          <w:noProof w:val="0"/>
+        </w:rPr>
+        <w:t xml:space="preserve">CSS BOY has not yet been deployed in the field.  Crashes due to Java </w:t>
+      </w:r>
+      <w:r>
+        <w:rPr>
+          <w:noProof w:val="0"/>
+        </w:rPr>
+        <w:t xml:space="preserve">or other hardware/software incompatibilities </w:t>
+      </w:r>
+      <w:r>
+        <w:rPr>
+          <w:noProof w:val="0"/>
+        </w:rPr>
+        <w:t>are conceivable.  This will need to be monitored closely</w:t>
+      </w:r>
+    </w:p>
+    <w:p>
+      <w:pPr>
+        <w:rPr>
+          <w:sz w:val="24"/>
+        </w:rPr>
+      </w:pPr>
       <w:r>
         <w:br w:type="page"/>
       </w:r>
@@ -5419,12 +4980,112 @@
           <w:numId w:val="0"/>
         </w:numPr>
       </w:pPr>
-      <w:bookmarkStart w:id="55" w:name="_Toc330988803"/>
+      <w:bookmarkStart w:id="44" w:name="_Toc330992355"/>
+      <w:r>
+        <w:lastRenderedPageBreak/>
+        <w:t>APPENDIX A - Glossary</w:t>
+      </w:r>
+    </w:p>
+    <w:p>
+      <w:pPr>
+        <w:pStyle w:val="BodyText"/>
+        <w:ind w:right="1080"/>
+        <w:rPr>
+          <w:noProof w:val="0"/>
+        </w:rPr>
+      </w:pPr>
+      <w:r>
+        <w:rPr>
+          <w:noProof w:val="0"/>
+        </w:rPr>
+        <w:t>CSS BOY – Control System Studio Best Operator Interface Yet</w:t>
+      </w:r>
+    </w:p>
+    <w:p>
+      <w:pPr>
+        <w:pStyle w:val="BodyText"/>
+        <w:ind w:right="1080"/>
+        <w:rPr>
+          <w:noProof w:val="0"/>
+        </w:rPr>
+      </w:pPr>
+      <w:r>
+        <w:rPr>
+          <w:noProof w:val="0"/>
+        </w:rPr>
+        <w:t>EPICS – Experimental Physics Industrial Control System</w:t>
+      </w:r>
+    </w:p>
+    <w:p>
+      <w:pPr>
+        <w:pStyle w:val="BodyText"/>
+        <w:ind w:right="1080"/>
+        <w:rPr>
+          <w:noProof w:val="0"/>
+        </w:rPr>
+      </w:pPr>
+      <w:r>
+        <w:rPr>
+          <w:noProof w:val="0"/>
+        </w:rPr>
+        <w:t>GUI – Graphical User Interface</w:t>
+      </w:r>
+    </w:p>
+    <w:p>
+      <w:pPr>
+        <w:pStyle w:val="BodyText"/>
+        <w:ind w:right="1080"/>
+        <w:rPr>
+          <w:noProof w:val="0"/>
+        </w:rPr>
+      </w:pPr>
+      <w:r>
+        <w:rPr>
+          <w:noProof w:val="0"/>
+        </w:rPr>
+        <w:t>MEDM – Motif Editor Display Manager (Standard APS EPICS Display Screens)</w:t>
+      </w:r>
+    </w:p>
+    <w:p>
+      <w:pPr>
+        <w:pStyle w:val="BodyText"/>
+        <w:ind w:right="1080"/>
+        <w:rPr>
+          <w:noProof w:val="0"/>
+        </w:rPr>
+      </w:pPr>
+      <w:r>
+        <w:rPr>
+          <w:noProof w:val="0"/>
+        </w:rPr>
+        <w:t>PV – Process Variable (Specific value in EPICS database)</w:t>
+      </w:r>
+    </w:p>
+    <w:p/>
+    <w:p>
+      <w:pPr>
+        <w:rPr>
+          <w:b/>
+          <w:sz w:val="24"/>
+        </w:rPr>
+      </w:pPr>
+      <w:r>
+        <w:br w:type="page"/>
+      </w:r>
+    </w:p>
+    <w:p>
+      <w:pPr>
+        <w:pStyle w:val="Heading1"/>
+        <w:numPr>
+          <w:ilvl w:val="0"/>
+          <w:numId w:val="0"/>
+        </w:numPr>
+      </w:pPr>
       <w:r>
         <w:lastRenderedPageBreak/>
         <w:t>APPENDIX B - Figures</w:t>
       </w:r>
-      <w:bookmarkEnd w:id="55"/>
+      <w:bookmarkEnd w:id="44"/>
     </w:p>
     <w:p>
       <w:pPr>
@@ -5879,11 +5540,112 @@
         <w:t>Data Buffer Screen in MEDM</w:t>
       </w:r>
     </w:p>
+    <w:p>
+      <w:r>
+        <w:br w:type="page"/>
+      </w:r>
+    </w:p>
+    <w:p>
+      <w:r>
+        <w:rPr>
+          <w:noProof/>
+        </w:rPr>
+        <w:lastRenderedPageBreak/>
+        <w:drawing>
+          <wp:inline distT="0" distB="0" distL="0" distR="0">
+            <wp:extent cx="6629400" cy="5862320"/>
+            <wp:effectExtent l="0" t="0" r="0" b="5080"/>
+            <wp:docPr id="15" name="Picture 15"/>
+            <wp:cNvGraphicFramePr>
+              <a:graphicFrameLocks xmlns:a="http://schemas.openxmlformats.org/drawingml/2006/main" noChangeAspect="1"/>
+            </wp:cNvGraphicFramePr>
+            <a:graphic xmlns:a="http://schemas.openxmlformats.org/drawingml/2006/main">
+              <a:graphicData uri="http://schemas.openxmlformats.org/drawingml/2006/picture">
+                <pic:pic xmlns:pic="http://schemas.openxmlformats.org/drawingml/2006/picture">
+                  <pic:nvPicPr>
+                    <pic:cNvPr id="0" name="test2.png"/>
+                    <pic:cNvPicPr/>
+                  </pic:nvPicPr>
+                  <pic:blipFill>
+                    <a:blip r:embed="rId14">
+                      <a:extLst>
+                        <a:ext uri="{28A0092B-C50C-407E-A947-70E740481C1C}">
+                          <a14:useLocalDpi xmlns:a14="http://schemas.microsoft.com/office/drawing/2010/main" val="0"/>
+                        </a:ext>
+                      </a:extLst>
+                    </a:blip>
+                    <a:stretch>
+                      <a:fillRect/>
+                    </a:stretch>
+                  </pic:blipFill>
+                  <pic:spPr>
+                    <a:xfrm>
+                      <a:off x="0" y="0"/>
+                      <a:ext cx="6629400" cy="5862320"/>
+                    </a:xfrm>
+                    <a:prstGeom prst="rect">
+                      <a:avLst/>
+                    </a:prstGeom>
+                  </pic:spPr>
+                </pic:pic>
+              </a:graphicData>
+            </a:graphic>
+          </wp:inline>
+        </w:drawing>
+      </w:r>
+    </w:p>
+    <w:p/>
+    <w:p>
+      <w:pPr>
+        <w:pStyle w:val="Caption"/>
+        <w:jc w:val="center"/>
+        <w:rPr>
+          <w:color w:val="auto"/>
+          <w:sz w:val="24"/>
+          <w:szCs w:val="24"/>
+        </w:rPr>
+      </w:pPr>
+      <w:r>
+        <w:rPr>
+          <w:color w:val="auto"/>
+          <w:sz w:val="24"/>
+          <w:szCs w:val="24"/>
+        </w:rPr>
+        <w:t xml:space="preserve">Figure </w:t>
+      </w:r>
+      <w:r>
+        <w:rPr>
+          <w:color w:val="auto"/>
+          <w:sz w:val="24"/>
+          <w:szCs w:val="24"/>
+        </w:rPr>
+        <w:t>4</w:t>
+      </w:r>
+      <w:r>
+        <w:rPr>
+          <w:color w:val="auto"/>
+          <w:sz w:val="24"/>
+          <w:szCs w:val="24"/>
+        </w:rPr>
+        <w:t xml:space="preserve">: </w:t>
+      </w:r>
+      <w:r>
+        <w:rPr>
+          <w:color w:val="auto"/>
+          <w:sz w:val="24"/>
+          <w:szCs w:val="24"/>
+        </w:rPr>
+        <w:t>Strip Chart Demonstration in CSS BOY</w:t>
+      </w:r>
+      <w:bookmarkStart w:id="45" w:name="_GoBack"/>
+      <w:bookmarkEnd w:id="45"/>
+    </w:p>
+    <w:p/>
     <w:sectPr>
-      <w:headerReference w:type="default" r:id="rId14"/>
-      <w:footerReference w:type="even" r:id="rId15"/>
-      <w:footerReference w:type="default" r:id="rId16"/>
-      <w:footerReference w:type="first" r:id="rId17"/>
+      <w:headerReference w:type="default" r:id="rId15"/>
+      <w:footerReference w:type="even" r:id="rId16"/>
+      <w:footerReference w:type="default" r:id="rId17"/>
+      <w:footerReference w:type="first" r:id="rId18"/>
       <w:pgSz w:w="14760" w:h="15840" w:code="1"/>
       <w:pgMar w:top="1440" w:right="2520" w:bottom="1440" w:left="1800" w:header="720" w:footer="720" w:gutter="0"/>
       <w:pgNumType w:start="1"/>
@@ -6054,7 +5816,7 @@
         <w:sz w:val="18"/>
         <w:szCs w:val="18"/>
       </w:rPr>
-      <w:t>9</w:t>
+      <w:t>12</w:t>
     </w:r>
     <w:r>
       <w:rPr>
@@ -10562,7 +10324,7 @@
 </file>
 
 <file path=customXml/itemProps1.xml><?xml version="1.0" encoding="utf-8"?>
-<ds:datastoreItem xmlns:ds="http://schemas.openxmlformats.org/officeDocument/2006/customXml" ds:itemID="{203978BB-FECB-4AF4-A838-524C0C2F7405}">
+<ds:datastoreItem xmlns:ds="http://schemas.openxmlformats.org/officeDocument/2006/customXml" ds:itemID="{D8A01643-F314-470D-8FEE-CEFB7D3BADCC}">
   <ds:schemaRefs>
     <ds:schemaRef ds:uri="http://schemas.openxmlformats.org/officeDocument/2006/bibliography"/>
   </ds:schemaRefs>

</xml_diff>

<commit_message>
added Neds suggestions and aligned front buttons
</commit_message>
<xml_diff>
--- a/Specs/ATLAS_OPI_Requirement_Specification.docx
+++ b/Specs/ATLAS_OPI_Requirement_Specification.docx
@@ -1928,7 +1928,7 @@
         <w:rPr>
           <w:noProof/>
         </w:rPr>
-        <w:instrText xml:space="preserve"> PAGEREF _Toc330992337 \h </w:instrText>
+        <w:instrText xml:space="preserve"> PAGEREF _Toc331057222 \h </w:instrText>
       </w:r>
       <w:r>
         <w:rPr>
@@ -1984,7 +1984,7 @@
         <w:fldChar w:fldCharType="begin"/>
       </w:r>
       <w:r>
-        <w:instrText xml:space="preserve"> PAGEREF _Toc330992338 \h </w:instrText>
+        <w:instrText xml:space="preserve"> PAGEREF _Toc331057223 \h </w:instrText>
       </w:r>
       <w:r>
         <w:fldChar w:fldCharType="separate"/>
@@ -2026,7 +2026,7 @@
         <w:fldChar w:fldCharType="begin"/>
       </w:r>
       <w:r>
-        <w:instrText xml:space="preserve"> PAGEREF _Toc330992339 \h </w:instrText>
+        <w:instrText xml:space="preserve"> PAGEREF _Toc331057224 \h </w:instrText>
       </w:r>
       <w:r>
         <w:fldChar w:fldCharType="separate"/>
@@ -2068,7 +2068,7 @@
         <w:fldChar w:fldCharType="begin"/>
       </w:r>
       <w:r>
-        <w:instrText xml:space="preserve"> PAGEREF _Toc330992340 \h </w:instrText>
+        <w:instrText xml:space="preserve"> PAGEREF _Toc331057225 \h </w:instrText>
       </w:r>
       <w:r>
         <w:fldChar w:fldCharType="separate"/>
@@ -2110,7 +2110,7 @@
         <w:fldChar w:fldCharType="begin"/>
       </w:r>
       <w:r>
-        <w:instrText xml:space="preserve"> PAGEREF _Toc330992341 \h </w:instrText>
+        <w:instrText xml:space="preserve"> PAGEREF _Toc331057226 \h </w:instrText>
       </w:r>
       <w:r>
         <w:fldChar w:fldCharType="separate"/>
@@ -2169,7 +2169,7 @@
         <w:rPr>
           <w:noProof/>
         </w:rPr>
-        <w:instrText xml:space="preserve"> PAGEREF _Toc330992342 \h </w:instrText>
+        <w:instrText xml:space="preserve"> PAGEREF _Toc331057227 \h </w:instrText>
       </w:r>
       <w:r>
         <w:rPr>
@@ -2242,7 +2242,7 @@
         <w:rPr>
           <w:noProof/>
         </w:rPr>
-        <w:instrText xml:space="preserve"> PAGEREF _Toc330992343 \h </w:instrText>
+        <w:instrText xml:space="preserve"> PAGEREF _Toc331057228 \h </w:instrText>
       </w:r>
       <w:r>
         <w:rPr>
@@ -2298,7 +2298,7 @@
         <w:fldChar w:fldCharType="begin"/>
       </w:r>
       <w:r>
-        <w:instrText xml:space="preserve"> PAGEREF _Toc330992344 \h </w:instrText>
+        <w:instrText xml:space="preserve"> PAGEREF _Toc331057229 \h </w:instrText>
       </w:r>
       <w:r>
         <w:fldChar w:fldCharType="separate"/>
@@ -2340,7 +2340,7 @@
         <w:fldChar w:fldCharType="begin"/>
       </w:r>
       <w:r>
-        <w:instrText xml:space="preserve"> PAGEREF _Toc330992345 \h </w:instrText>
+        <w:instrText xml:space="preserve"> PAGEREF _Toc331057230 \h </w:instrText>
       </w:r>
       <w:r>
         <w:fldChar w:fldCharType="separate"/>
@@ -2382,7 +2382,7 @@
         <w:fldChar w:fldCharType="begin"/>
       </w:r>
       <w:r>
-        <w:instrText xml:space="preserve"> PAGEREF _Toc330992346 \h </w:instrText>
+        <w:instrText xml:space="preserve"> PAGEREF _Toc331057231 \h </w:instrText>
       </w:r>
       <w:r>
         <w:fldChar w:fldCharType="separate"/>
@@ -2424,13 +2424,13 @@
         <w:fldChar w:fldCharType="begin"/>
       </w:r>
       <w:r>
-        <w:instrText xml:space="preserve"> PAGEREF _Toc330992347 \h </w:instrText>
+        <w:instrText xml:space="preserve"> PAGEREF _Toc331057232 \h </w:instrText>
       </w:r>
       <w:r>
         <w:fldChar w:fldCharType="separate"/>
       </w:r>
       <w:r>
-        <w:t>6</w:t>
+        <w:t>7</w:t>
       </w:r>
       <w:r>
         <w:fldChar w:fldCharType="end"/>
@@ -2438,22 +2438,24 @@
     </w:p>
     <w:p>
       <w:pPr>
-        <w:pStyle w:val="TOC2"/>
+        <w:pStyle w:val="TOC1"/>
         <w:rPr>
           <w:rFonts w:asciiTheme="minorHAnsi" w:eastAsiaTheme="minorEastAsia" w:hAnsiTheme="minorHAnsi" w:cstheme="minorBidi"/>
+          <w:noProof/>
           <w:sz w:val="22"/>
           <w:szCs w:val="22"/>
         </w:rPr>
       </w:pPr>
       <w:r>
         <w:rPr>
-          <w:color w:val="FF0000"/>
-        </w:rPr>
-        <w:t>3.5</w:t>
+          <w:noProof/>
+        </w:rPr>
+        <w:t>4</w:t>
       </w:r>
       <w:r>
         <w:rPr>
           <w:rFonts w:asciiTheme="minorHAnsi" w:eastAsiaTheme="minorEastAsia" w:hAnsiTheme="minorHAnsi" w:cstheme="minorBidi"/>
+          <w:noProof/>
           <w:sz w:val="22"/>
           <w:szCs w:val="22"/>
         </w:rPr>
@@ -2461,26 +2463,49 @@
       </w:r>
       <w:r>
         <w:rPr>
-          <w:color w:val="FF0000"/>
-        </w:rPr>
-        <w:t>Do you not want us to do anything with XGUI?</w:t>
-      </w:r>
-      <w:r>
+          <w:noProof/>
+        </w:rPr>
+        <w:t>OTHER REQUIREMENTS</w:t>
+      </w:r>
+      <w:r>
+        <w:rPr>
+          <w:noProof/>
+        </w:rPr>
         <w:tab/>
       </w:r>
       <w:r>
+        <w:rPr>
+          <w:noProof/>
+        </w:rPr>
         <w:fldChar w:fldCharType="begin"/>
       </w:r>
       <w:r>
-        <w:instrText xml:space="preserve"> PAGEREF _Toc330992348 \h </w:instrText>
-      </w:r>
-      <w:r>
+        <w:rPr>
+          <w:noProof/>
+        </w:rPr>
+        <w:instrText xml:space="preserve"> PAGEREF _Toc331057233 \h </w:instrText>
+      </w:r>
+      <w:r>
+        <w:rPr>
+          <w:noProof/>
+        </w:rPr>
+      </w:r>
+      <w:r>
+        <w:rPr>
+          <w:noProof/>
+        </w:rPr>
         <w:fldChar w:fldCharType="separate"/>
       </w:r>
       <w:r>
+        <w:rPr>
+          <w:noProof/>
+        </w:rPr>
         <w:t>7</w:t>
       </w:r>
       <w:r>
+        <w:rPr>
+          <w:noProof/>
+        </w:rPr>
         <w:fldChar w:fldCharType="end"/>
       </w:r>
     </w:p>
@@ -2498,7 +2523,7 @@
         <w:rPr>
           <w:noProof/>
         </w:rPr>
-        <w:t>4</w:t>
+        <w:t>4.1</w:t>
       </w:r>
       <w:r>
         <w:rPr>
@@ -2513,7 +2538,7 @@
         <w:rPr>
           <w:noProof/>
         </w:rPr>
-        <w:t>OTHER REQUIREMENTS</w:t>
+        <w:t>Software Interfaces</w:t>
       </w:r>
       <w:r>
         <w:rPr>
@@ -2531,7 +2556,7 @@
         <w:rPr>
           <w:noProof/>
         </w:rPr>
-        <w:instrText xml:space="preserve"> PAGEREF _Toc330992349 \h </w:instrText>
+        <w:instrText xml:space="preserve"> PAGEREF _Toc331057234 \h </w:instrText>
       </w:r>
       <w:r>
         <w:rPr>
@@ -2571,7 +2596,7 @@
         <w:rPr>
           <w:noProof/>
         </w:rPr>
-        <w:t>4.1</w:t>
+        <w:t>4.2</w:t>
       </w:r>
       <w:r>
         <w:rPr>
@@ -2586,7 +2611,7 @@
         <w:rPr>
           <w:noProof/>
         </w:rPr>
-        <w:t>Software Interfaces</w:t>
+        <w:t>Communications Interfaces</w:t>
       </w:r>
       <w:r>
         <w:rPr>
@@ -2604,7 +2629,7 @@
         <w:rPr>
           <w:noProof/>
         </w:rPr>
-        <w:instrText xml:space="preserve"> PAGEREF _Toc330992350 \h </w:instrText>
+        <w:instrText xml:space="preserve"> PAGEREF _Toc331057235 \h </w:instrText>
       </w:r>
       <w:r>
         <w:rPr>
@@ -2644,7 +2669,7 @@
         <w:rPr>
           <w:noProof/>
         </w:rPr>
-        <w:t>4.2</w:t>
+        <w:t>4.3</w:t>
       </w:r>
       <w:r>
         <w:rPr>
@@ -2659,7 +2684,7 @@
         <w:rPr>
           <w:noProof/>
         </w:rPr>
-        <w:t>Communications Interfaces</w:t>
+        <w:t>Hardware/Software Requirements</w:t>
       </w:r>
       <w:r>
         <w:rPr>
@@ -2677,7 +2702,7 @@
         <w:rPr>
           <w:noProof/>
         </w:rPr>
-        <w:instrText xml:space="preserve"> PAGEREF _Toc330992351 \h </w:instrText>
+        <w:instrText xml:space="preserve"> PAGEREF _Toc331057236 \h </w:instrText>
       </w:r>
       <w:r>
         <w:rPr>
@@ -2717,7 +2742,7 @@
         <w:rPr>
           <w:noProof/>
         </w:rPr>
-        <w:t>4.3</w:t>
+        <w:t>4.4</w:t>
       </w:r>
       <w:r>
         <w:rPr>
@@ -2732,7 +2757,7 @@
         <w:rPr>
           <w:noProof/>
         </w:rPr>
-        <w:t>Hardware/Software Requirements</w:t>
+        <w:t>Operational Requirements</w:t>
       </w:r>
       <w:r>
         <w:rPr>
@@ -2750,7 +2775,7 @@
         <w:rPr>
           <w:noProof/>
         </w:rPr>
-        <w:instrText xml:space="preserve"> PAGEREF _Toc330992352 \h </w:instrText>
+        <w:instrText xml:space="preserve"> PAGEREF _Toc331057237 \h </w:instrText>
       </w:r>
       <w:r>
         <w:rPr>
@@ -2790,7 +2815,7 @@
         <w:rPr>
           <w:noProof/>
         </w:rPr>
-        <w:t>4.4</w:t>
+        <w:t>4.5</w:t>
       </w:r>
       <w:r>
         <w:rPr>
@@ -2805,7 +2830,7 @@
         <w:rPr>
           <w:noProof/>
         </w:rPr>
-        <w:t>Operational Requirements</w:t>
+        <w:t>System Reliability</w:t>
       </w:r>
       <w:r>
         <w:rPr>
@@ -2823,7 +2848,7 @@
         <w:rPr>
           <w:noProof/>
         </w:rPr>
-        <w:instrText xml:space="preserve"> PAGEREF _Toc330992353 \h </w:instrText>
+        <w:instrText xml:space="preserve"> PAGEREF _Toc331057238 \h </w:instrText>
       </w:r>
       <w:r>
         <w:rPr>
@@ -2863,98 +2888,83 @@
         <w:rPr>
           <w:noProof/>
         </w:rPr>
-        <w:t>4.5</w:t>
-      </w:r>
-      <w:r>
+        <w:t>APPENDIX A - Glossary</w:t>
+      </w:r>
+      <w:r>
+        <w:rPr>
+          <w:noProof/>
+        </w:rPr>
+        <w:tab/>
+      </w:r>
+      <w:r>
+        <w:rPr>
+          <w:noProof/>
+        </w:rPr>
+        <w:fldChar w:fldCharType="begin"/>
+      </w:r>
+      <w:r>
+        <w:rPr>
+          <w:noProof/>
+        </w:rPr>
+        <w:instrText xml:space="preserve"> PAGEREF _Toc331057239 \h </w:instrText>
+      </w:r>
+      <w:r>
+        <w:rPr>
+          <w:noProof/>
+        </w:rPr>
+      </w:r>
+      <w:r>
+        <w:rPr>
+          <w:noProof/>
+        </w:rPr>
+        <w:fldChar w:fldCharType="separate"/>
+      </w:r>
+      <w:r>
+        <w:rPr>
+          <w:noProof/>
+        </w:rPr>
+        <w:t>8</w:t>
+      </w:r>
+      <w:r>
+        <w:rPr>
+          <w:noProof/>
+        </w:rPr>
+        <w:fldChar w:fldCharType="end"/>
+      </w:r>
+    </w:p>
+    <w:p>
+      <w:pPr>
+        <w:pStyle w:val="TOC1"/>
         <w:rPr>
           <w:rFonts w:asciiTheme="minorHAnsi" w:eastAsiaTheme="minorEastAsia" w:hAnsiTheme="minorHAnsi" w:cstheme="minorBidi"/>
           <w:noProof/>
           <w:sz w:val="22"/>
           <w:szCs w:val="22"/>
         </w:rPr>
+      </w:pPr>
+      <w:r>
+        <w:rPr>
+          <w:noProof/>
+        </w:rPr>
+        <w:t>APPENDIX B - Figures</w:t>
+      </w:r>
+      <w:r>
+        <w:rPr>
+          <w:noProof/>
+        </w:rPr>
         <w:tab/>
       </w:r>
       <w:r>
         <w:rPr>
           <w:noProof/>
         </w:rPr>
-        <w:t>System Reliability</w:t>
-      </w:r>
-      <w:r>
-        <w:rPr>
-          <w:noProof/>
-        </w:rPr>
-        <w:tab/>
-      </w:r>
-      <w:r>
-        <w:rPr>
-          <w:noProof/>
-        </w:rPr>
         <w:fldChar w:fldCharType="begin"/>
       </w:r>
       <w:r>
         <w:rPr>
           <w:noProof/>
         </w:rPr>
-        <w:instrText xml:space="preserve"> PAGEREF _Toc330992354 \h </w:instrText>
-      </w:r>
-      <w:r>
-        <w:rPr>
-          <w:noProof/>
-        </w:rPr>
-      </w:r>
-      <w:r>
-        <w:rPr>
-          <w:noProof/>
-        </w:rPr>
-        <w:fldChar w:fldCharType="separate"/>
-      </w:r>
-      <w:r>
-        <w:rPr>
-          <w:noProof/>
-        </w:rPr>
-        <w:t>7</w:t>
-      </w:r>
-      <w:r>
-        <w:rPr>
-          <w:noProof/>
-        </w:rPr>
-        <w:fldChar w:fldCharType="end"/>
-      </w:r>
-    </w:p>
-    <w:p>
-      <w:pPr>
-        <w:pStyle w:val="TOC1"/>
-        <w:rPr>
-          <w:rFonts w:asciiTheme="minorHAnsi" w:eastAsiaTheme="minorEastAsia" w:hAnsiTheme="minorHAnsi" w:cstheme="minorBidi"/>
-          <w:noProof/>
-          <w:sz w:val="22"/>
-          <w:szCs w:val="22"/>
-        </w:rPr>
-      </w:pPr>
-      <w:r>
-        <w:rPr>
-          <w:noProof/>
-        </w:rPr>
-        <w:t>APPENDIX B - Figures</w:t>
-      </w:r>
-      <w:r>
-        <w:rPr>
-          <w:noProof/>
-        </w:rPr>
-        <w:tab/>
-      </w:r>
-      <w:r>
-        <w:rPr>
-          <w:noProof/>
-        </w:rPr>
-        <w:fldChar w:fldCharType="begin"/>
-      </w:r>
-      <w:r>
-        <w:rPr>
-          <w:noProof/>
-        </w:rPr>
-        <w:instrText xml:space="preserve"> PAGEREF _Toc330992355 \h </w:instrText>
+        <w:instrText xml:space="preserve"> PAGEREF _Toc331057240 \h </w:instrText>
       </w:r>
       <w:r>
         <w:rPr>
@@ -3331,7 +3341,7 @@
       <w:pPr>
         <w:pStyle w:val="Heading1"/>
       </w:pPr>
-      <w:bookmarkStart w:id="4" w:name="_Toc330992337"/>
+      <w:bookmarkStart w:id="4" w:name="_Toc331057222"/>
       <w:r>
         <w:lastRenderedPageBreak/>
         <w:t>INTRODUCTION</w:t>
@@ -3397,7 +3407,7 @@
         </w:numPr>
       </w:pPr>
       <w:bookmarkStart w:id="5" w:name="_Toc533583718"/>
-      <w:bookmarkStart w:id="6" w:name="_Toc330992338"/>
+      <w:bookmarkStart w:id="6" w:name="_Toc331057223"/>
       <w:bookmarkEnd w:id="2"/>
       <w:r>
         <w:t>Purpose</w:t>
@@ -3486,7 +3496,7 @@
           <w:numId w:val="1"/>
         </w:numPr>
       </w:pPr>
-      <w:bookmarkStart w:id="8" w:name="_Toc330992339"/>
+      <w:bookmarkStart w:id="8" w:name="_Toc331057224"/>
       <w:r>
         <w:t>Scope</w:t>
       </w:r>
@@ -3592,7 +3602,7 @@
         </w:numPr>
       </w:pPr>
       <w:bookmarkStart w:id="9" w:name="_Toc2563410"/>
-      <w:bookmarkStart w:id="10" w:name="_Toc330992340"/>
+      <w:bookmarkStart w:id="10" w:name="_Toc331057225"/>
       <w:r>
         <w:t>Assumptions and Constraint</w:t>
       </w:r>
@@ -3663,14 +3673,19 @@
         <w:rPr>
           <w:noProof w:val="0"/>
         </w:rPr>
-        <w:t xml:space="preserve">using an EPICS soft IOC.  </w:t>
-      </w:r>
-      <w:r>
-        <w:rPr>
-          <w:noProof w:val="0"/>
-          <w:color w:val="FF0000"/>
-        </w:rPr>
-        <w:t>Can we access the ATLAS soft IOC?</w:t>
+        <w:t>u</w:t>
+      </w:r>
+      <w:r>
+        <w:rPr>
+          <w:noProof w:val="0"/>
+        </w:rPr>
+        <w:t xml:space="preserve">sing an EPICS soft IOC.  </w:t>
+      </w:r>
+      <w:r>
+        <w:rPr>
+          <w:noProof w:val="0"/>
+        </w:rPr>
+        <w:t xml:space="preserve">Ned will eventually provide a soft IOC with realistic data for testing purposes.  </w:t>
       </w:r>
     </w:p>
     <w:p>
@@ -3750,7 +3765,7 @@
       </w:pPr>
       <w:bookmarkStart w:id="13" w:name="_Toc10010906"/>
       <w:bookmarkStart w:id="14" w:name="_Toc283709348"/>
-      <w:bookmarkStart w:id="15" w:name="_Toc330992341"/>
+      <w:bookmarkStart w:id="15" w:name="_Toc331057226"/>
       <w:r>
         <w:t>Document Overview</w:t>
       </w:r>
@@ -3817,7 +3832,7 @@
         <w:pStyle w:val="Heading1"/>
       </w:pPr>
       <w:bookmarkStart w:id="16" w:name="_Toc10010907"/>
-      <w:bookmarkStart w:id="17" w:name="_Toc330992342"/>
+      <w:bookmarkStart w:id="17" w:name="_Toc331057227"/>
       <w:r>
         <w:t>DESIGN METHODOLOGY</w:t>
       </w:r>
@@ -3850,7 +3865,7 @@
         <w:pStyle w:val="Heading1"/>
       </w:pPr>
       <w:bookmarkStart w:id="18" w:name="_Toc10010916"/>
-      <w:bookmarkStart w:id="19" w:name="_Toc330992343"/>
+      <w:bookmarkStart w:id="19" w:name="_Toc331057228"/>
       <w:bookmarkEnd w:id="16"/>
       <w:r>
         <w:t>FUNCTIONAL REQUIREMENTS</w:t>
@@ -3861,7 +3876,7 @@
       <w:pPr>
         <w:pStyle w:val="Heading2"/>
       </w:pPr>
-      <w:bookmarkStart w:id="20" w:name="_Toc330992344"/>
+      <w:bookmarkStart w:id="20" w:name="_Toc331057229"/>
       <w:r>
         <w:t>User Requirements</w:t>
       </w:r>
@@ -3880,7 +3895,7 @@
       <w:pPr>
         <w:pStyle w:val="Heading2"/>
       </w:pPr>
-      <w:bookmarkStart w:id="21" w:name="_Toc330992345"/>
+      <w:bookmarkStart w:id="21" w:name="_Toc331057230"/>
       <w:r>
         <w:lastRenderedPageBreak/>
         <w:t>Operator</w:t>
@@ -3918,6 +3933,41 @@
         </w:rPr>
         <w:t xml:space="preserve">for an </w:t>
       </w:r>
+      <w:r>
+        <w:rPr>
+          <w:sz w:val="24"/>
+          <w:szCs w:val="24"/>
+        </w:rPr>
+        <w:t xml:space="preserve">early stage CSS BOY mock up.  </w:t>
+      </w:r>
+      <w:r>
+        <w:rPr>
+          <w:sz w:val="24"/>
+          <w:szCs w:val="24"/>
+        </w:rPr>
+        <w:t>See Figure 3</w:t>
+      </w:r>
+      <w:r>
+        <w:rPr>
+          <w:sz w:val="24"/>
+          <w:szCs w:val="24"/>
+        </w:rPr>
+        <w:t xml:space="preserve"> in Appendix B for an MEDM mock-up of th</w:t>
+      </w:r>
+      <w:r>
+        <w:rPr>
+          <w:sz w:val="24"/>
+          <w:szCs w:val="24"/>
+        </w:rPr>
+        <w:t xml:space="preserve">e strip charts that will be included.  </w:t>
+      </w:r>
+      <w:r>
+        <w:rPr>
+          <w:sz w:val="24"/>
+          <w:szCs w:val="24"/>
+        </w:rPr>
+        <w:t xml:space="preserve">Note that MEDM to CSS BOY conversion on this screen produces crashes, so we will produce it manually.  </w:t>
+      </w:r>
     </w:p>
     <w:p>
       <w:pPr>
@@ -3930,6 +3980,92 @@
     <w:p>
       <w:pPr>
         <w:rPr>
+          <w:sz w:val="24"/>
+          <w:szCs w:val="24"/>
+        </w:rPr>
+      </w:pPr>
+      <w:r>
+        <w:rPr>
+          <w:sz w:val="24"/>
+          <w:szCs w:val="24"/>
+        </w:rPr>
+        <w:t xml:space="preserve">Highlighted PV’s </w:t>
+      </w:r>
+      <w:r>
+        <w:rPr>
+          <w:sz w:val="24"/>
+          <w:szCs w:val="24"/>
+        </w:rPr>
+        <w:t xml:space="preserve">from all_params.adl </w:t>
+      </w:r>
+      <w:r>
+        <w:rPr>
+          <w:sz w:val="24"/>
+          <w:szCs w:val="24"/>
+        </w:rPr>
+        <w:t xml:space="preserve">should be shown on the </w:t>
+      </w:r>
+      <w:r>
+        <w:rPr>
+          <w:sz w:val="24"/>
+          <w:szCs w:val="24"/>
+        </w:rPr>
+        <w:t>Operator</w:t>
+      </w:r>
+      <w:r>
+        <w:rPr>
+          <w:sz w:val="24"/>
+          <w:szCs w:val="24"/>
+        </w:rPr>
+        <w:t xml:space="preserve"> screen</w:t>
+      </w:r>
+      <w:r>
+        <w:rPr>
+          <w:sz w:val="24"/>
+          <w:szCs w:val="24"/>
+        </w:rPr>
+        <w:t xml:space="preserve"> with buttons</w:t>
+      </w:r>
+      <w:r>
+        <w:rPr>
+          <w:sz w:val="24"/>
+          <w:szCs w:val="24"/>
+        </w:rPr>
+        <w:t>, readbacks, or</w:t>
+      </w:r>
+      <w:r>
+        <w:rPr>
+          <w:sz w:val="24"/>
+          <w:szCs w:val="24"/>
+        </w:rPr>
+        <w:t xml:space="preserve"> sliders</w:t>
+      </w:r>
+      <w:r>
+        <w:rPr>
+          <w:sz w:val="24"/>
+          <w:szCs w:val="24"/>
+        </w:rPr>
+        <w:t xml:space="preserve">.  </w:t>
+      </w:r>
+      <w:r>
+        <w:rPr>
+          <w:sz w:val="24"/>
+          <w:szCs w:val="24"/>
+        </w:rPr>
+        <w:t xml:space="preserve">Attempt to accommodate all highlighted PV’s.  </w:t>
+      </w:r>
+    </w:p>
+    <w:p>
+      <w:pPr>
+        <w:pStyle w:val="Heading3"/>
+      </w:pPr>
+      <w:r>
+        <w:t>Buttons</w:t>
+      </w:r>
+    </w:p>
+    <w:p>
+      <w:pPr>
+        <w:rPr>
           <w:color w:val="FF0000"/>
           <w:sz w:val="24"/>
           <w:szCs w:val="24"/>
@@ -3940,200 +4076,7 @@
           <w:sz w:val="24"/>
           <w:szCs w:val="24"/>
         </w:rPr>
-        <w:t xml:space="preserve">Highlighted PV’s </w:t>
-      </w:r>
-      <w:r>
-        <w:rPr>
-          <w:sz w:val="24"/>
-          <w:szCs w:val="24"/>
-        </w:rPr>
-        <w:t xml:space="preserve">from all_params.adl </w:t>
-      </w:r>
-      <w:r>
-        <w:rPr>
-          <w:sz w:val="24"/>
-          <w:szCs w:val="24"/>
-        </w:rPr>
-        <w:t xml:space="preserve">should be shown on the </w:t>
-      </w:r>
-      <w:r>
-        <w:rPr>
-          <w:sz w:val="24"/>
-          <w:szCs w:val="24"/>
-        </w:rPr>
-        <w:t>Operator</w:t>
-      </w:r>
-      <w:r>
-        <w:rPr>
-          <w:sz w:val="24"/>
-          <w:szCs w:val="24"/>
-        </w:rPr>
-        <w:t xml:space="preserve"> screen</w:t>
-      </w:r>
-      <w:r>
-        <w:rPr>
-          <w:sz w:val="24"/>
-          <w:szCs w:val="24"/>
-        </w:rPr>
-        <w:t xml:space="preserve"> with buttons</w:t>
-      </w:r>
-      <w:r>
-        <w:rPr>
-          <w:sz w:val="24"/>
-          <w:szCs w:val="24"/>
-        </w:rPr>
-        <w:t>, readbacks, or</w:t>
-      </w:r>
-      <w:r>
-        <w:rPr>
-          <w:sz w:val="24"/>
-          <w:szCs w:val="24"/>
-        </w:rPr>
-        <w:t xml:space="preserve"> sliders</w:t>
-      </w:r>
-      <w:r>
-        <w:rPr>
-          <w:sz w:val="24"/>
-          <w:szCs w:val="24"/>
-        </w:rPr>
-        <w:t xml:space="preserve">.  </w:t>
-      </w:r>
-      <w:r>
-        <w:rPr>
-          <w:color w:val="FF0000"/>
-          <w:sz w:val="24"/>
-          <w:szCs w:val="24"/>
-        </w:rPr>
-        <w:t xml:space="preserve">There are </w:t>
-      </w:r>
-      <w:r>
-        <w:rPr>
-          <w:color w:val="FF0000"/>
-          <w:sz w:val="24"/>
-          <w:szCs w:val="24"/>
-        </w:rPr>
-        <w:t xml:space="preserve">32 register labels, and 32 highlighted PV’s with buttons/sliders.  An additional 14 PV’s are highlighted </w:t>
-      </w:r>
-      <w:r>
-        <w:rPr>
-          <w:color w:val="FF0000"/>
-          <w:sz w:val="24"/>
-          <w:szCs w:val="24"/>
-        </w:rPr>
-        <w:t>displaying their</w:t>
-      </w:r>
-      <w:r>
-        <w:rPr>
-          <w:color w:val="FF0000"/>
-          <w:sz w:val="24"/>
-          <w:szCs w:val="24"/>
-        </w:rPr>
-        <w:t xml:space="preserve"> </w:t>
-      </w:r>
-      <w:r>
-        <w:rPr>
-          <w:color w:val="FF0000"/>
-          <w:sz w:val="24"/>
-          <w:szCs w:val="24"/>
-        </w:rPr>
-        <w:t>values</w:t>
-      </w:r>
-      <w:r>
-        <w:rPr>
-          <w:color w:val="FF0000"/>
-          <w:sz w:val="24"/>
-          <w:szCs w:val="24"/>
-        </w:rPr>
-        <w:t xml:space="preserve"> (readbacks?</w:t>
-      </w:r>
-      <w:r>
-        <w:rPr>
-          <w:color w:val="FF0000"/>
-          <w:sz w:val="24"/>
-          <w:szCs w:val="24"/>
-        </w:rPr>
-        <w:t>)</w:t>
-      </w:r>
-      <w:r>
-        <w:rPr>
-          <w:color w:val="FF0000"/>
-          <w:sz w:val="24"/>
-          <w:szCs w:val="24"/>
-        </w:rPr>
-        <w:t>.  What to do with these 14?</w:t>
-      </w:r>
-    </w:p>
-    <w:p>
-      <w:pPr>
-        <w:rPr>
-          <w:color w:val="FF0000"/>
-          <w:sz w:val="24"/>
-          <w:szCs w:val="24"/>
-        </w:rPr>
-      </w:pPr>
-    </w:p>
-    <w:p>
-      <w:pPr>
-        <w:pStyle w:val="Heading3"/>
-      </w:pPr>
-      <w:r>
-        <w:t>Buttons</w:t>
-      </w:r>
-    </w:p>
-    <w:p>
-      <w:pPr>
-        <w:rPr>
-          <w:color w:val="FF0000"/>
-          <w:sz w:val="24"/>
-          <w:szCs w:val="24"/>
-        </w:rPr>
-      </w:pPr>
-      <w:r>
-        <w:rPr>
-          <w:sz w:val="24"/>
-          <w:szCs w:val="24"/>
-        </w:rPr>
-        <w:t xml:space="preserve">OPERATOR: front.opi  </w:t>
-      </w:r>
-      <w:r>
-        <w:rPr>
-          <w:color w:val="FF0000"/>
-          <w:sz w:val="24"/>
-          <w:szCs w:val="24"/>
-        </w:rPr>
-        <w:t xml:space="preserve">Is this </w:t>
-      </w:r>
-      <w:r>
-        <w:rPr>
-          <w:color w:val="FF0000"/>
-          <w:sz w:val="24"/>
-          <w:szCs w:val="24"/>
-        </w:rPr>
-        <w:t xml:space="preserve">button </w:t>
-      </w:r>
-      <w:r>
-        <w:rPr>
-          <w:color w:val="FF0000"/>
-          <w:sz w:val="24"/>
-          <w:szCs w:val="24"/>
-        </w:rPr>
-        <w:t>really needed</w:t>
-      </w:r>
-      <w:r>
-        <w:rPr>
-          <w:color w:val="FF0000"/>
-          <w:sz w:val="24"/>
-          <w:szCs w:val="24"/>
-        </w:rPr>
-        <w:t xml:space="preserve"> </w:t>
-      </w:r>
-      <w:r>
-        <w:rPr>
-          <w:color w:val="FF0000"/>
-          <w:sz w:val="24"/>
-          <w:szCs w:val="24"/>
-        </w:rPr>
-        <w:t>?</w:t>
+        <w:t xml:space="preserve">OPERATOR: front.opi </w:t>
       </w:r>
     </w:p>
     <w:p>
@@ -4158,45 +4101,50 @@
           <w:szCs w:val="24"/>
         </w:rPr>
       </w:pPr>
-      <w:r>
-        <w:rPr>
-          <w:sz w:val="24"/>
-          <w:szCs w:val="24"/>
-        </w:rPr>
-        <w:t>DATA BUFFER: history.opi, formerly phase_ampl_1.adl</w:t>
-      </w:r>
-    </w:p>
-    <w:p>
-      <w:pPr>
-        <w:rPr>
-          <w:color w:val="FF0000"/>
-          <w:sz w:val="24"/>
-          <w:szCs w:val="24"/>
-        </w:rPr>
-      </w:pPr>
-      <w:r>
-        <w:rPr>
-          <w:color w:val="FF0000"/>
-          <w:sz w:val="24"/>
-          <w:szCs w:val="24"/>
-        </w:rPr>
-        <w:t>SEL MODE: ?</w:t>
-      </w:r>
-    </w:p>
-    <w:p>
-      <w:pPr>
-        <w:rPr>
-          <w:sz w:val="24"/>
-          <w:szCs w:val="24"/>
-        </w:rPr>
-      </w:pPr>
-      <w:r>
-        <w:rPr>
-          <w:color w:val="FF0000"/>
-          <w:sz w:val="24"/>
-          <w:szCs w:val="24"/>
-        </w:rPr>
-        <w:t>XGUI: ?</w:t>
+    </w:p>
+    <w:p>
+      <w:pPr>
+        <w:rPr>
+          <w:sz w:val="24"/>
+          <w:szCs w:val="24"/>
+        </w:rPr>
+      </w:pPr>
+      <w:r>
+        <w:rPr>
+          <w:sz w:val="24"/>
+          <w:szCs w:val="24"/>
+        </w:rPr>
+        <w:t xml:space="preserve">DATA </w:t>
+      </w:r>
+      <w:r>
+        <w:rPr>
+          <w:sz w:val="24"/>
+          <w:szCs w:val="24"/>
+        </w:rPr>
+        <w:t>BUFFER, SEL MODE, and XGUI</w:t>
+      </w:r>
+      <w:r>
+        <w:rPr>
+          <w:sz w:val="24"/>
+          <w:szCs w:val="24"/>
+        </w:rPr>
+        <w:t xml:space="preserve"> will be </w:t>
+      </w:r>
+      <w:r>
+        <w:rPr>
+          <w:sz w:val="24"/>
+          <w:szCs w:val="24"/>
+        </w:rPr>
+        <w:t xml:space="preserve">specified </w:t>
+      </w:r>
+      <w:bookmarkStart w:id="22" w:name="_GoBack"/>
+      <w:bookmarkEnd w:id="22"/>
+      <w:r>
+        <w:rPr>
+          <w:sz w:val="24"/>
+          <w:szCs w:val="24"/>
+        </w:rPr>
+        <w:t xml:space="preserve"> in the future.  </w:t>
       </w:r>
     </w:p>
     <w:p>
@@ -4529,11 +4477,11 @@
       <w:pPr>
         <w:pStyle w:val="Heading2"/>
       </w:pPr>
-      <w:bookmarkStart w:id="22" w:name="_Toc330992346"/>
+      <w:bookmarkStart w:id="23" w:name="_Toc331057231"/>
       <w:r>
         <w:t>Expert Screen Requirements</w:t>
       </w:r>
-      <w:bookmarkEnd w:id="22"/>
+      <w:bookmarkEnd w:id="23"/>
     </w:p>
     <w:p>
       <w:pPr>
@@ -4552,92 +4500,14 @@
     </w:p>
     <w:p>
       <w:pPr>
-        <w:pStyle w:val="Heading2"/>
-      </w:pPr>
-      <w:bookmarkStart w:id="23" w:name="_Toc330992347"/>
+        <w:pStyle w:val="Heading1"/>
+      </w:pPr>
+      <w:bookmarkStart w:id="24" w:name="_Toc331057233"/>
       <w:r>
         <w:lastRenderedPageBreak/>
-        <w:t>Data Buffer Screen Requirements</w:t>
-      </w:r>
-      <w:bookmarkEnd w:id="23"/>
-    </w:p>
-    <w:p>
-      <w:pPr>
-        <w:rPr>
-          <w:sz w:val="24"/>
-          <w:szCs w:val="24"/>
-        </w:rPr>
-      </w:pPr>
-      <w:bookmarkStart w:id="24" w:name="_Toc330992348"/>
-      <w:r>
-        <w:rPr>
-          <w:sz w:val="24"/>
-          <w:szCs w:val="24"/>
-        </w:rPr>
-        <w:t>See Figure 3</w:t>
-      </w:r>
-      <w:r>
-        <w:rPr>
-          <w:sz w:val="24"/>
-          <w:szCs w:val="24"/>
-        </w:rPr>
-        <w:t xml:space="preserve"> in Appendix B for an MEDM mock-up of this screen.  Note that MEDM to CSS BOY conversion on this screen produces crashes, so we will produce it manually.  </w:t>
-      </w:r>
-    </w:p>
-    <w:p>
-      <w:pPr>
-        <w:rPr>
-          <w:sz w:val="24"/>
-          <w:szCs w:val="24"/>
-        </w:rPr>
-      </w:pPr>
-    </w:p>
-    <w:p>
-      <w:pPr>
-        <w:rPr>
-          <w:sz w:val="24"/>
-          <w:szCs w:val="24"/>
-        </w:rPr>
-      </w:pPr>
-      <w:r>
-        <w:rPr>
-          <w:sz w:val="24"/>
-          <w:szCs w:val="24"/>
-        </w:rPr>
-        <w:t xml:space="preserve">Strip charts will be </w:t>
-      </w:r>
-      <w:r>
-        <w:rPr>
-          <w:sz w:val="24"/>
-          <w:szCs w:val="24"/>
-        </w:rPr>
-        <w:t xml:space="preserve">implemented using CSS BOY’s built-in strip chart widget.  </w:t>
-      </w:r>
-    </w:p>
-    <w:p>
-      <w:pPr>
-        <w:pStyle w:val="Heading2"/>
-        <w:rPr>
-          <w:color w:val="FF0000"/>
-        </w:rPr>
-      </w:pPr>
-      <w:r>
-        <w:rPr>
-          <w:color w:val="FF0000"/>
-        </w:rPr>
-        <w:t>Do you not want us to do anything with XGUI?</w:t>
+        <w:t>OTHER REQUIREMENTS</w:t>
       </w:r>
       <w:bookmarkEnd w:id="24"/>
-    </w:p>
-    <w:p>
-      <w:pPr>
-        <w:pStyle w:val="Heading1"/>
-      </w:pPr>
-      <w:bookmarkStart w:id="25" w:name="_Toc330992349"/>
-      <w:r>
-        <w:t>OTHER REQUIREMENTS</w:t>
-      </w:r>
-      <w:bookmarkEnd w:id="25"/>
     </w:p>
     <w:p>
       <w:pPr>
@@ -4648,18 +4518,18 @@
         </w:numPr>
         <w:ind w:right="1080"/>
       </w:pPr>
-      <w:bookmarkStart w:id="26" w:name="_Toc10010919"/>
-      <w:bookmarkStart w:id="27" w:name="_Toc12350061"/>
-      <w:bookmarkStart w:id="28" w:name="_Toc12411487"/>
-      <w:bookmarkStart w:id="29" w:name="_Toc330992350"/>
+      <w:bookmarkStart w:id="25" w:name="_Toc10010919"/>
+      <w:bookmarkStart w:id="26" w:name="_Toc12350061"/>
+      <w:bookmarkStart w:id="27" w:name="_Toc12411487"/>
+      <w:bookmarkStart w:id="28" w:name="_Toc331057234"/>
       <w:bookmarkEnd w:id="18"/>
       <w:r>
         <w:t>Software Interfaces</w:t>
       </w:r>
+      <w:bookmarkEnd w:id="25"/>
       <w:bookmarkEnd w:id="26"/>
       <w:bookmarkEnd w:id="27"/>
       <w:bookmarkEnd w:id="28"/>
-      <w:bookmarkEnd w:id="29"/>
     </w:p>
     <w:p>
       <w:pPr>
@@ -4703,17 +4573,17 @@
         </w:numPr>
         <w:ind w:right="1080"/>
       </w:pPr>
-      <w:bookmarkStart w:id="30" w:name="_Toc10010920"/>
-      <w:bookmarkStart w:id="31" w:name="_Toc12350062"/>
-      <w:bookmarkStart w:id="32" w:name="_Toc12411488"/>
-      <w:bookmarkStart w:id="33" w:name="_Toc330992351"/>
+      <w:bookmarkStart w:id="29" w:name="_Toc10010920"/>
+      <w:bookmarkStart w:id="30" w:name="_Toc12350062"/>
+      <w:bookmarkStart w:id="31" w:name="_Toc12411488"/>
+      <w:bookmarkStart w:id="32" w:name="_Toc331057235"/>
       <w:r>
         <w:t>Communications Interfaces</w:t>
       </w:r>
+      <w:bookmarkEnd w:id="29"/>
       <w:bookmarkEnd w:id="30"/>
       <w:bookmarkEnd w:id="31"/>
       <w:bookmarkEnd w:id="32"/>
-      <w:bookmarkEnd w:id="33"/>
     </w:p>
     <w:p>
       <w:pPr>
@@ -4787,15 +4657,15 @@
         </w:numPr>
         <w:ind w:right="1080"/>
       </w:pPr>
-      <w:bookmarkStart w:id="34" w:name="_Toc10010922"/>
-      <w:bookmarkStart w:id="35" w:name="_Toc12350064"/>
-      <w:bookmarkStart w:id="36" w:name="_Toc330992352"/>
+      <w:bookmarkStart w:id="33" w:name="_Toc10010922"/>
+      <w:bookmarkStart w:id="34" w:name="_Toc12350064"/>
+      <w:bookmarkStart w:id="35" w:name="_Toc331057236"/>
       <w:r>
         <w:t>Hardware/Software Requirements</w:t>
       </w:r>
+      <w:bookmarkEnd w:id="33"/>
       <w:bookmarkEnd w:id="34"/>
       <w:bookmarkEnd w:id="35"/>
-      <w:bookmarkEnd w:id="36"/>
     </w:p>
     <w:p>
       <w:pPr>
@@ -4839,15 +4709,15 @@
         </w:numPr>
         <w:ind w:right="1080"/>
       </w:pPr>
-      <w:bookmarkStart w:id="37" w:name="_Toc10010923"/>
-      <w:bookmarkStart w:id="38" w:name="_Toc12350065"/>
-      <w:bookmarkStart w:id="39" w:name="_Toc330992353"/>
+      <w:bookmarkStart w:id="36" w:name="_Toc10010923"/>
+      <w:bookmarkStart w:id="37" w:name="_Toc12350065"/>
+      <w:bookmarkStart w:id="38" w:name="_Toc331057237"/>
       <w:r>
         <w:t>Operational Requirements</w:t>
       </w:r>
+      <w:bookmarkEnd w:id="36"/>
       <w:bookmarkEnd w:id="37"/>
       <w:bookmarkEnd w:id="38"/>
-      <w:bookmarkEnd w:id="39"/>
     </w:p>
     <w:p>
       <w:pPr>
@@ -4885,20 +4755,20 @@
         </w:numPr>
         <w:ind w:right="1080"/>
       </w:pPr>
-      <w:bookmarkStart w:id="40" w:name="_Toc10010926"/>
-      <w:bookmarkStart w:id="41" w:name="_Toc12350068"/>
-      <w:bookmarkStart w:id="42" w:name="_Toc12411494"/>
-      <w:bookmarkStart w:id="43" w:name="_Toc330992354"/>
+      <w:bookmarkStart w:id="39" w:name="_Toc10010926"/>
+      <w:bookmarkStart w:id="40" w:name="_Toc12350068"/>
+      <w:bookmarkStart w:id="41" w:name="_Toc12411494"/>
+      <w:bookmarkStart w:id="42" w:name="_Toc331057238"/>
       <w:r>
         <w:t xml:space="preserve">System </w:t>
       </w:r>
       <w:r>
         <w:t>Reliability</w:t>
       </w:r>
+      <w:bookmarkEnd w:id="39"/>
       <w:bookmarkEnd w:id="40"/>
       <w:bookmarkEnd w:id="41"/>
       <w:bookmarkEnd w:id="42"/>
-      <w:bookmarkEnd w:id="43"/>
     </w:p>
     <w:p>
       <w:pPr>
@@ -4980,11 +4850,12 @@
           <w:numId w:val="0"/>
         </w:numPr>
       </w:pPr>
-      <w:bookmarkStart w:id="44" w:name="_Toc330992355"/>
+      <w:bookmarkStart w:id="43" w:name="_Toc331057239"/>
       <w:r>
         <w:lastRenderedPageBreak/>
         <w:t>APPENDIX A - Glossary</w:t>
       </w:r>
+      <w:bookmarkEnd w:id="43"/>
     </w:p>
     <w:p>
       <w:pPr>
@@ -5081,6 +4952,7 @@
           <w:numId w:val="0"/>
         </w:numPr>
       </w:pPr>
+      <w:bookmarkStart w:id="44" w:name="_Toc331057240"/>
       <w:r>
         <w:lastRenderedPageBreak/>
         <w:t>APPENDIX B - Figures</w:t>
@@ -5244,6 +5116,14 @@
           <w:szCs w:val="24"/>
         </w:rPr>
         <w:t>Operator Screen in CSS BOY</w:t>
+      </w:r>
+      <w:r>
+        <w:rPr>
+          <w:color w:val="auto"/>
+          <w:sz w:val="24"/>
+          <w:szCs w:val="24"/>
+        </w:rPr>
+        <w:t xml:space="preserve"> (Work in Progress)</w:t>
       </w:r>
     </w:p>
     <w:p>
@@ -5537,13 +5417,21 @@
           <w:sz w:val="24"/>
           <w:szCs w:val="24"/>
         </w:rPr>
-        <w:t>Data Buffer Screen in MEDM</w:t>
-      </w:r>
-    </w:p>
-    <w:p>
-      <w:r>
-        <w:br w:type="page"/>
-      </w:r>
+        <w:t>Strip Charts</w:t>
+      </w:r>
+      <w:r>
+        <w:rPr>
+          <w:color w:val="auto"/>
+          <w:sz w:val="24"/>
+          <w:szCs w:val="24"/>
+        </w:rPr>
+        <w:t xml:space="preserve"> in MEDM</w:t>
+      </w:r>
+    </w:p>
+    <w:p>
+      <w:pPr>
+        <w:jc w:val="center"/>
+      </w:pPr>
     </w:p>
     <w:p>
       <w:r>
@@ -5637,8 +5525,20 @@
         </w:rPr>
         <w:t>Strip Chart Demonstration in CSS BOY</w:t>
       </w:r>
-      <w:bookmarkStart w:id="45" w:name="_GoBack"/>
-      <w:bookmarkEnd w:id="45"/>
+    </w:p>
+    <w:p>
+      <w:pPr>
+        <w:jc w:val="center"/>
+        <w:rPr>
+          <w:sz w:val="24"/>
+        </w:rPr>
+      </w:pPr>
+      <w:r>
+        <w:rPr>
+          <w:sz w:val="24"/>
+        </w:rPr>
+        <w:t>Can be embedded in any CSS BOY screen</w:t>
+      </w:r>
     </w:p>
     <w:p/>
     <w:sectPr>
@@ -5816,7 +5716,7 @@
         <w:sz w:val="18"/>
         <w:szCs w:val="18"/>
       </w:rPr>
-      <w:t>12</w:t>
+      <w:t>6</w:t>
     </w:r>
     <w:r>
       <w:rPr>
@@ -5955,6 +5855,7 @@
           <w:docPartUnique/>
         </w:docPartObj>
       </w:sdtPr>
+      <w:sdtEndPr/>
       <w:sdtContent>
         <w:r>
           <w:rPr>
@@ -10324,7 +10225,7 @@
 </file>
 
 <file path=customXml/itemProps1.xml><?xml version="1.0" encoding="utf-8"?>
-<ds:datastoreItem xmlns:ds="http://schemas.openxmlformats.org/officeDocument/2006/customXml" ds:itemID="{D8A01643-F314-470D-8FEE-CEFB7D3BADCC}">
+<ds:datastoreItem xmlns:ds="http://schemas.openxmlformats.org/officeDocument/2006/customXml" ds:itemID="{830ED26F-760A-4C01-9F7F-80C7191B416E}">
   <ds:schemaRefs>
     <ds:schemaRef ds:uri="http://schemas.openxmlformats.org/officeDocument/2006/bibliography"/>
   </ds:schemaRefs>

</xml_diff>

<commit_message>
added utilities.opi for opi object storage, added containers to front.opi
</commit_message>
<xml_diff>
--- a/Specs/ATLAS_OPI_Requirement_Specification.docx
+++ b/Specs/ATLAS_OPI_Requirement_Specification.docx
@@ -3359,7 +3359,21 @@
         <w:rPr>
           <w:noProof w:val="0"/>
         </w:rPr>
-        <w:t>An operator interface for the Argonne Tandem Linac Accelerator S</w:t>
+        <w:t xml:space="preserve">An operator interface for the Argonne Tandem </w:t>
+      </w:r>
+      <w:proofErr w:type="spellStart"/>
+      <w:r>
+        <w:rPr>
+          <w:noProof w:val="0"/>
+        </w:rPr>
+        <w:t>Linac</w:t>
+      </w:r>
+      <w:proofErr w:type="spellEnd"/>
+      <w:r>
+        <w:rPr>
+          <w:noProof w:val="0"/>
+        </w:rPr>
+        <w:t xml:space="preserve"> Accelerator S</w:t>
       </w:r>
       <w:r>
         <w:rPr>
@@ -3640,7 +3654,15 @@
         <w:rPr>
           <w:noProof w:val="0"/>
         </w:rPr>
-        <w:t xml:space="preserve">Before the operator interface design can begin, the </w:t>
+        <w:t>Before the operator interface d</w:t>
+      </w:r>
+      <w:bookmarkStart w:id="12" w:name="_GoBack"/>
+      <w:bookmarkEnd w:id="12"/>
+      <w:r>
+        <w:rPr>
+          <w:noProof w:val="0"/>
+        </w:rPr>
+        <w:t xml:space="preserve">esign can begin, the </w:t>
       </w:r>
       <w:r>
         <w:rPr>
@@ -3705,7 +3727,7 @@
           <w:sz w:val="24"/>
         </w:rPr>
       </w:pPr>
-      <w:bookmarkStart w:id="12" w:name="_Toc10010905"/>
+      <w:bookmarkStart w:id="13" w:name="_Toc10010905"/>
     </w:p>
     <w:p>
       <w:pPr>
@@ -3736,23 +3758,21 @@
       <w:r>
         <w:t>Constraints</w:t>
       </w:r>
-      <w:bookmarkEnd w:id="12"/>
-    </w:p>
-    <w:p>
-      <w:pPr>
-        <w:rPr>
-          <w:color w:val="FF0000"/>
-          <w:sz w:val="24"/>
-          <w:szCs w:val="24"/>
-        </w:rPr>
-      </w:pPr>
-      <w:r>
-        <w:rPr>
-          <w:color w:val="FF0000"/>
-          <w:sz w:val="24"/>
-          <w:szCs w:val="24"/>
-        </w:rPr>
-        <w:t>Time constraints?</w:t>
+      <w:bookmarkEnd w:id="13"/>
+    </w:p>
+    <w:p>
+      <w:pPr>
+        <w:rPr>
+          <w:sz w:val="24"/>
+          <w:szCs w:val="24"/>
+        </w:rPr>
+      </w:pPr>
+      <w:r>
+        <w:rPr>
+          <w:sz w:val="24"/>
+          <w:szCs w:val="24"/>
+        </w:rPr>
+        <w:t xml:space="preserve">The display should be ready for remote testing during an ATLAS test in a few weeks.  The ATLAS test at their site will be in October.  </w:t>
       </w:r>
     </w:p>
     <w:p>
@@ -3763,15 +3783,15 @@
           <w:numId w:val="24"/>
         </w:numPr>
       </w:pPr>
-      <w:bookmarkStart w:id="13" w:name="_Toc10010906"/>
-      <w:bookmarkStart w:id="14" w:name="_Toc283709348"/>
-      <w:bookmarkStart w:id="15" w:name="_Toc331057226"/>
+      <w:bookmarkStart w:id="14" w:name="_Toc10010906"/>
+      <w:bookmarkStart w:id="15" w:name="_Toc283709348"/>
+      <w:bookmarkStart w:id="16" w:name="_Toc331057226"/>
       <w:r>
         <w:t>Document Overview</w:t>
       </w:r>
-      <w:bookmarkEnd w:id="13"/>
       <w:bookmarkEnd w:id="14"/>
       <w:bookmarkEnd w:id="15"/>
+      <w:bookmarkEnd w:id="16"/>
     </w:p>
     <w:p>
       <w:pPr>
@@ -3831,56 +3851,56 @@
       <w:pPr>
         <w:pStyle w:val="Heading1"/>
       </w:pPr>
-      <w:bookmarkStart w:id="16" w:name="_Toc10010907"/>
-      <w:bookmarkStart w:id="17" w:name="_Toc331057227"/>
+      <w:bookmarkStart w:id="17" w:name="_Toc10010907"/>
+      <w:bookmarkStart w:id="18" w:name="_Toc331057227"/>
       <w:r>
         <w:t>DESIGN METHODOLOGY</w:t>
       </w:r>
+      <w:bookmarkEnd w:id="18"/>
+    </w:p>
+    <w:p>
+      <w:pPr>
+        <w:rPr>
+          <w:sz w:val="24"/>
+          <w:szCs w:val="24"/>
+        </w:rPr>
+      </w:pPr>
+      <w:r>
+        <w:rPr>
+          <w:sz w:val="24"/>
+          <w:szCs w:val="24"/>
+        </w:rPr>
+        <w:t xml:space="preserve">This document was developed through communication with </w:t>
+      </w:r>
+      <w:r>
+        <w:rPr>
+          <w:sz w:val="24"/>
+          <w:szCs w:val="24"/>
+        </w:rPr>
+        <w:t xml:space="preserve">Ned Arnold.  Experience with CSS BOY was gained hands-on and through John Hammonds.  </w:t>
+      </w:r>
+    </w:p>
+    <w:p>
+      <w:pPr>
+        <w:pStyle w:val="Heading1"/>
+      </w:pPr>
+      <w:bookmarkStart w:id="19" w:name="_Toc10010916"/>
+      <w:bookmarkStart w:id="20" w:name="_Toc331057228"/>
       <w:bookmarkEnd w:id="17"/>
-    </w:p>
-    <w:p>
-      <w:pPr>
-        <w:rPr>
-          <w:sz w:val="24"/>
-          <w:szCs w:val="24"/>
-        </w:rPr>
-      </w:pPr>
-      <w:r>
-        <w:rPr>
-          <w:sz w:val="24"/>
-          <w:szCs w:val="24"/>
-        </w:rPr>
-        <w:t xml:space="preserve">This document was developed through communication with </w:t>
-      </w:r>
-      <w:r>
-        <w:rPr>
-          <w:sz w:val="24"/>
-          <w:szCs w:val="24"/>
-        </w:rPr>
-        <w:t xml:space="preserve">Ned Arnold.  Experience with CSS BOY was gained hands-on and through John Hammonds.  </w:t>
-      </w:r>
-    </w:p>
-    <w:p>
-      <w:pPr>
-        <w:pStyle w:val="Heading1"/>
-      </w:pPr>
-      <w:bookmarkStart w:id="18" w:name="_Toc10010916"/>
-      <w:bookmarkStart w:id="19" w:name="_Toc331057228"/>
-      <w:bookmarkEnd w:id="16"/>
       <w:r>
         <w:t>FUNCTIONAL REQUIREMENTS</w:t>
       </w:r>
-      <w:bookmarkEnd w:id="19"/>
+      <w:bookmarkEnd w:id="20"/>
     </w:p>
     <w:p>
       <w:pPr>
         <w:pStyle w:val="Heading2"/>
       </w:pPr>
-      <w:bookmarkStart w:id="20" w:name="_Toc331057229"/>
+      <w:bookmarkStart w:id="21" w:name="_Toc331057229"/>
       <w:r>
         <w:t>User Requirements</w:t>
       </w:r>
-      <w:bookmarkEnd w:id="20"/>
+      <w:bookmarkEnd w:id="21"/>
     </w:p>
     <w:p>
       <w:pPr>
@@ -3890,12 +3910,24 @@
           <w:noProof w:val="0"/>
         </w:rPr>
       </w:pPr>
+      <w:r>
+        <w:rPr>
+          <w:noProof w:val="0"/>
+        </w:rPr>
+        <w:t xml:space="preserve">The design of the screens will be </w:t>
+      </w:r>
+      <w:r>
+        <w:rPr>
+          <w:noProof w:val="0"/>
+        </w:rPr>
+        <w:t xml:space="preserve">changed heavily based on feedback from </w:t>
+      </w:r>
     </w:p>
     <w:p>
       <w:pPr>
         <w:pStyle w:val="Heading2"/>
       </w:pPr>
-      <w:bookmarkStart w:id="21" w:name="_Toc331057230"/>
+      <w:bookmarkStart w:id="22" w:name="_Toc331057230"/>
       <w:r>
         <w:lastRenderedPageBreak/>
         <w:t>Operator</w:t>
@@ -3903,7 +3935,7 @@
       <w:r>
         <w:t xml:space="preserve"> Screen Requirements</w:t>
       </w:r>
-      <w:bookmarkEnd w:id="21"/>
+      <w:bookmarkEnd w:id="22"/>
     </w:p>
     <w:p>
       <w:pPr>
@@ -3938,14 +3970,7 @@
           <w:sz w:val="24"/>
           <w:szCs w:val="24"/>
         </w:rPr>
-        <w:t xml:space="preserve">early stage CSS BOY mock up.  </w:t>
-      </w:r>
-      <w:r>
-        <w:rPr>
-          <w:sz w:val="24"/>
-          <w:szCs w:val="24"/>
-        </w:rPr>
-        <w:t>See Figure 3</w:t>
+        <w:t>early stage CSS BOY mock up.  See Figure 3</w:t>
       </w:r>
       <w:r>
         <w:rPr>
@@ -3996,7 +4021,23 @@
           <w:sz w:val="24"/>
           <w:szCs w:val="24"/>
         </w:rPr>
-        <w:t xml:space="preserve">from all_params.adl </w:t>
+        <w:t xml:space="preserve">from </w:t>
+      </w:r>
+      <w:proofErr w:type="spellStart"/>
+      <w:r>
+        <w:rPr>
+          <w:sz w:val="24"/>
+          <w:szCs w:val="24"/>
+        </w:rPr>
+        <w:t>all_params.adl</w:t>
+      </w:r>
+      <w:proofErr w:type="spellEnd"/>
+      <w:r>
+        <w:rPr>
+          <w:sz w:val="24"/>
+          <w:szCs w:val="24"/>
+        </w:rPr>
+        <w:t xml:space="preserve"> </w:t>
       </w:r>
       <w:r>
         <w:rPr>
@@ -4031,7 +4072,23 @@
           <w:sz w:val="24"/>
           <w:szCs w:val="24"/>
         </w:rPr>
-        <w:t>, readbacks, or</w:t>
+        <w:t xml:space="preserve">, </w:t>
+      </w:r>
+      <w:proofErr w:type="spellStart"/>
+      <w:r>
+        <w:rPr>
+          <w:sz w:val="24"/>
+          <w:szCs w:val="24"/>
+        </w:rPr>
+        <w:t>readbacks</w:t>
+      </w:r>
+      <w:proofErr w:type="spellEnd"/>
+      <w:r>
+        <w:rPr>
+          <w:sz w:val="24"/>
+          <w:szCs w:val="24"/>
+        </w:rPr>
+        <w:t>, or</w:t>
       </w:r>
       <w:r>
         <w:rPr>
@@ -4076,23 +4133,64 @@
           <w:sz w:val="24"/>
           <w:szCs w:val="24"/>
         </w:rPr>
-        <w:t xml:space="preserve">OPERATOR: front.opi </w:t>
-      </w:r>
-    </w:p>
-    <w:p>
-      <w:pPr>
-        <w:rPr>
-          <w:sz w:val="24"/>
-          <w:szCs w:val="24"/>
-        </w:rPr>
-      </w:pPr>
-      <w:r>
-        <w:rPr>
-          <w:sz w:val="24"/>
-          <w:szCs w:val="24"/>
-        </w:rPr>
-        <w:t>EXPERT: expert.opi, formerly all_params.adl</w:t>
-      </w:r>
+        <w:t xml:space="preserve">OPERATOR: </w:t>
+      </w:r>
+      <w:proofErr w:type="spellStart"/>
+      <w:r>
+        <w:rPr>
+          <w:sz w:val="24"/>
+          <w:szCs w:val="24"/>
+        </w:rPr>
+        <w:t>front.opi</w:t>
+      </w:r>
+      <w:proofErr w:type="spellEnd"/>
+      <w:r>
+        <w:rPr>
+          <w:sz w:val="24"/>
+          <w:szCs w:val="24"/>
+        </w:rPr>
+        <w:t xml:space="preserve"> </w:t>
+      </w:r>
+    </w:p>
+    <w:p>
+      <w:pPr>
+        <w:rPr>
+          <w:sz w:val="24"/>
+          <w:szCs w:val="24"/>
+        </w:rPr>
+      </w:pPr>
+      <w:r>
+        <w:rPr>
+          <w:sz w:val="24"/>
+          <w:szCs w:val="24"/>
+        </w:rPr>
+        <w:t xml:space="preserve">EXPERT: </w:t>
+      </w:r>
+      <w:proofErr w:type="spellStart"/>
+      <w:r>
+        <w:rPr>
+          <w:sz w:val="24"/>
+          <w:szCs w:val="24"/>
+        </w:rPr>
+        <w:t>expert.opi</w:t>
+      </w:r>
+      <w:proofErr w:type="spellEnd"/>
+      <w:r>
+        <w:rPr>
+          <w:sz w:val="24"/>
+          <w:szCs w:val="24"/>
+        </w:rPr>
+        <w:t xml:space="preserve">, formerly </w:t>
+      </w:r>
+      <w:proofErr w:type="spellStart"/>
+      <w:r>
+        <w:rPr>
+          <w:sz w:val="24"/>
+          <w:szCs w:val="24"/>
+        </w:rPr>
+        <w:t>all_params.adl</w:t>
+      </w:r>
+      <w:proofErr w:type="spellEnd"/>
     </w:p>
     <w:p>
       <w:pPr>
@@ -4137,8 +4235,6 @@
         </w:rPr>
         <w:t xml:space="preserve">specified </w:t>
       </w:r>
-      <w:bookmarkStart w:id="22" w:name="_GoBack"/>
-      <w:bookmarkEnd w:id="22"/>
       <w:r>
         <w:rPr>
           <w:sz w:val="24"/>
@@ -4470,7 +4566,34 @@
         <w:pStyle w:val="Heading3"/>
       </w:pPr>
       <w:r>
-        <w:t>Frequency Auto Scan</w:t>
+        <w:t>Other PV’s</w:t>
+      </w:r>
+    </w:p>
+    <w:p>
+      <w:pPr>
+        <w:rPr>
+          <w:color w:val="FF0000"/>
+          <w:sz w:val="24"/>
+          <w:szCs w:val="24"/>
+        </w:rPr>
+      </w:pPr>
+      <w:proofErr w:type="spellStart"/>
+      <w:r>
+        <w:rPr>
+          <w:color w:val="FF0000"/>
+          <w:sz w:val="24"/>
+          <w:szCs w:val="24"/>
+        </w:rPr>
+        <w:t>Freqeuncy</w:t>
+      </w:r>
+      <w:proofErr w:type="spellEnd"/>
+      <w:r>
+        <w:rPr>
+          <w:color w:val="FF0000"/>
+          <w:sz w:val="24"/>
+          <w:szCs w:val="24"/>
+        </w:rPr>
+        <w:t xml:space="preserve"> Auto Scan, Power Auto Ramp, and Data Dump PV’s need to be named.  </w:t>
       </w:r>
     </w:p>
     <w:p>
@@ -4522,7 +4645,7 @@
       <w:bookmarkStart w:id="26" w:name="_Toc12350061"/>
       <w:bookmarkStart w:id="27" w:name="_Toc12411487"/>
       <w:bookmarkStart w:id="28" w:name="_Toc331057234"/>
-      <w:bookmarkEnd w:id="18"/>
+      <w:bookmarkEnd w:id="19"/>
       <w:r>
         <w:t>Software Interfaces</w:t>
       </w:r>
@@ -4691,7 +4814,21 @@
         <w:rPr>
           <w:noProof w:val="0"/>
         </w:rPr>
-        <w:t>. The workstation would likely be running Red Hat Linux Enterprise operating system while the VME crate would run the vxWorks operating system; both are compatible with EPICS.</w:t>
+        <w:t xml:space="preserve">. The workstation would likely be running Red Hat Linux Enterprise operating system while the VME crate would run the </w:t>
+      </w:r>
+      <w:proofErr w:type="spellStart"/>
+      <w:r>
+        <w:rPr>
+          <w:noProof w:val="0"/>
+        </w:rPr>
+        <w:t>vxWorks</w:t>
+      </w:r>
+      <w:proofErr w:type="spellEnd"/>
+      <w:r>
+        <w:rPr>
+          <w:noProof w:val="0"/>
+        </w:rPr>
+        <w:t xml:space="preserve"> operating system; both are compatible with EPICS.</w:t>
       </w:r>
       <w:r>
         <w:rPr>
@@ -5537,7 +5674,13 @@
         <w:rPr>
           <w:sz w:val="24"/>
         </w:rPr>
-        <w:t>Can be embedded in any CSS BOY screen</w:t>
+        <w:t>CSS BOY strip charts can</w:t>
+      </w:r>
+      <w:r>
+        <w:rPr>
+          <w:sz w:val="24"/>
+        </w:rPr>
+        <w:t xml:space="preserve"> be embedded in any CSS BOY screen</w:t>
       </w:r>
     </w:p>
     <w:p/>
@@ -5716,7 +5859,7 @@
         <w:sz w:val="18"/>
         <w:szCs w:val="18"/>
       </w:rPr>
-      <w:t>6</w:t>
+      <w:t>5</w:t>
     </w:r>
     <w:r>
       <w:rPr>
@@ -5855,7 +5998,6 @@
           <w:docPartUnique/>
         </w:docPartObj>
       </w:sdtPr>
-      <w:sdtEndPr/>
       <w:sdtContent>
         <w:r>
           <w:rPr>
@@ -10225,7 +10367,7 @@
 </file>
 
 <file path=customXml/itemProps1.xml><?xml version="1.0" encoding="utf-8"?>
-<ds:datastoreItem xmlns:ds="http://schemas.openxmlformats.org/officeDocument/2006/customXml" ds:itemID="{830ED26F-760A-4C01-9F7F-80C7191B416E}">
+<ds:datastoreItem xmlns:ds="http://schemas.openxmlformats.org/officeDocument/2006/customXml" ds:itemID="{55E53D71-3D7C-4090-9566-377BABD9A224}">
   <ds:schemaRefs>
     <ds:schemaRef ds:uri="http://schemas.openxmlformats.org/officeDocument/2006/bibliography"/>
   </ds:schemaRefs>

</xml_diff>

<commit_message>
req spec prelim completion, messed with front.opi macros
</commit_message>
<xml_diff>
--- a/Specs/ATLAS_OPI_Requirement_Specification.docx
+++ b/Specs/ATLAS_OPI_Requirement_Specification.docx
@@ -2430,7 +2430,11 @@
         <w:fldChar w:fldCharType="separate"/>
       </w:r>
       <w:r>
-        <w:t>7</w:t>
+        <w:rPr>
+          <w:b/>
+          <w:bCs/>
+        </w:rPr>
+        <w:t>Error! Bookmark not defined.</w:t>
       </w:r>
       <w:r>
         <w:fldChar w:fldCharType="end"/>
@@ -2500,7 +2504,7 @@
         <w:rPr>
           <w:noProof/>
         </w:rPr>
-        <w:t>7</w:t>
+        <w:t>6</w:t>
       </w:r>
       <w:r>
         <w:rPr>
@@ -2573,7 +2577,7 @@
         <w:rPr>
           <w:noProof/>
         </w:rPr>
-        <w:t>7</w:t>
+        <w:t>6</w:t>
       </w:r>
       <w:r>
         <w:rPr>
@@ -2993,6 +2997,9 @@
     <w:p>
       <w:pPr>
         <w:pStyle w:val="BodyText"/>
+        <w:rPr>
+          <w:noProof w:val="0"/>
+        </w:rPr>
       </w:pPr>
       <w:r>
         <w:rPr>
@@ -3002,311 +3009,6 @@
       </w:r>
       <w:bookmarkStart w:id="2" w:name="_Toc2658582"/>
       <w:bookmarkStart w:id="3" w:name="_Toc1985436"/>
-      <w:r>
-        <w:rPr>
-          <w:noProof w:val="0"/>
-          <w:szCs w:val="24"/>
-        </w:rPr>
-        <w:fldChar w:fldCharType="begin"/>
-      </w:r>
-      <w:r>
-        <w:rPr>
-          <w:noProof w:val="0"/>
-          <w:szCs w:val="24"/>
-        </w:rPr>
-        <w:instrText xml:space="preserve"> TOC \h \z \c "Table" </w:instrText>
-      </w:r>
-      <w:r>
-        <w:rPr>
-          <w:noProof w:val="0"/>
-          <w:szCs w:val="24"/>
-        </w:rPr>
-        <w:fldChar w:fldCharType="separate"/>
-      </w:r>
-    </w:p>
-    <w:p>
-      <w:pPr>
-        <w:pStyle w:val="TableofFigures"/>
-        <w:tabs>
-          <w:tab w:val="right" w:leader="dot" w:pos="8640"/>
-        </w:tabs>
-        <w:rPr>
-          <w:rFonts w:asciiTheme="minorHAnsi" w:eastAsiaTheme="minorEastAsia" w:hAnsiTheme="minorHAnsi" w:cstheme="minorBidi"/>
-          <w:noProof/>
-          <w:sz w:val="22"/>
-          <w:szCs w:val="22"/>
-        </w:rPr>
-      </w:pPr>
-      <w:hyperlink w:anchor="_Toc300823206" w:history="1">
-        <w:r>
-          <w:rPr>
-            <w:rStyle w:val="Hyperlink"/>
-            <w:noProof/>
-          </w:rPr>
-          <w:t>Table 1: Summary of functional requirements</w:t>
-        </w:r>
-        <w:r>
-          <w:rPr>
-            <w:noProof/>
-            <w:webHidden/>
-          </w:rPr>
-          <w:tab/>
-        </w:r>
-        <w:r>
-          <w:rPr>
-            <w:noProof/>
-            <w:webHidden/>
-          </w:rPr>
-          <w:fldChar w:fldCharType="begin"/>
-        </w:r>
-        <w:r>
-          <w:rPr>
-            <w:noProof/>
-            <w:webHidden/>
-          </w:rPr>
-          <w:instrText xml:space="preserve"> PAGEREF _Toc300823206 \h </w:instrText>
-        </w:r>
-        <w:r>
-          <w:rPr>
-            <w:noProof/>
-            <w:webHidden/>
-          </w:rPr>
-        </w:r>
-        <w:r>
-          <w:rPr>
-            <w:noProof/>
-            <w:webHidden/>
-          </w:rPr>
-          <w:fldChar w:fldCharType="separate"/>
-        </w:r>
-        <w:r>
-          <w:rPr>
-            <w:noProof/>
-            <w:webHidden/>
-          </w:rPr>
-          <w:t>6</w:t>
-        </w:r>
-        <w:r>
-          <w:rPr>
-            <w:noProof/>
-            <w:webHidden/>
-          </w:rPr>
-          <w:fldChar w:fldCharType="end"/>
-        </w:r>
-      </w:hyperlink>
-    </w:p>
-    <w:p>
-      <w:pPr>
-        <w:pStyle w:val="TableofFigures"/>
-        <w:tabs>
-          <w:tab w:val="right" w:leader="dot" w:pos="8640"/>
-        </w:tabs>
-        <w:rPr>
-          <w:rFonts w:asciiTheme="minorHAnsi" w:eastAsiaTheme="minorEastAsia" w:hAnsiTheme="minorHAnsi" w:cstheme="minorBidi"/>
-          <w:noProof/>
-          <w:sz w:val="22"/>
-          <w:szCs w:val="22"/>
-        </w:rPr>
-      </w:pPr>
-      <w:hyperlink w:anchor="_Toc300823207" w:history="1">
-        <w:r>
-          <w:rPr>
-            <w:rStyle w:val="Hyperlink"/>
-            <w:noProof/>
-          </w:rPr>
-          <w:t>Table 2: Magnet Interlocks</w:t>
-        </w:r>
-        <w:r>
-          <w:rPr>
-            <w:noProof/>
-            <w:webHidden/>
-          </w:rPr>
-          <w:tab/>
-        </w:r>
-        <w:r>
-          <w:rPr>
-            <w:noProof/>
-            <w:webHidden/>
-          </w:rPr>
-          <w:fldChar w:fldCharType="begin"/>
-        </w:r>
-        <w:r>
-          <w:rPr>
-            <w:noProof/>
-            <w:webHidden/>
-          </w:rPr>
-          <w:instrText xml:space="preserve"> PAGEREF _Toc300823207 \h </w:instrText>
-        </w:r>
-        <w:r>
-          <w:rPr>
-            <w:noProof/>
-            <w:webHidden/>
-          </w:rPr>
-        </w:r>
-        <w:r>
-          <w:rPr>
-            <w:noProof/>
-            <w:webHidden/>
-          </w:rPr>
-          <w:fldChar w:fldCharType="separate"/>
-        </w:r>
-        <w:r>
-          <w:rPr>
-            <w:noProof/>
-            <w:webHidden/>
-          </w:rPr>
-          <w:t>16</w:t>
-        </w:r>
-        <w:r>
-          <w:rPr>
-            <w:noProof/>
-            <w:webHidden/>
-          </w:rPr>
-          <w:fldChar w:fldCharType="end"/>
-        </w:r>
-      </w:hyperlink>
-    </w:p>
-    <w:p>
-      <w:pPr>
-        <w:pStyle w:val="TableofFigures"/>
-        <w:tabs>
-          <w:tab w:val="right" w:leader="dot" w:pos="8640"/>
-        </w:tabs>
-        <w:rPr>
-          <w:rFonts w:asciiTheme="minorHAnsi" w:eastAsiaTheme="minorEastAsia" w:hAnsiTheme="minorHAnsi" w:cstheme="minorBidi"/>
-          <w:noProof/>
-          <w:sz w:val="22"/>
-          <w:szCs w:val="22"/>
-        </w:rPr>
-      </w:pPr>
-      <w:hyperlink w:anchor="_Toc300823208" w:history="1">
-        <w:r>
-          <w:rPr>
-            <w:rStyle w:val="Hyperlink"/>
-            <w:noProof/>
-          </w:rPr>
-          <w:t>Table 3: Current Lead Interlocks</w:t>
-        </w:r>
-        <w:r>
-          <w:rPr>
-            <w:noProof/>
-            <w:webHidden/>
-          </w:rPr>
-          <w:tab/>
-        </w:r>
-        <w:r>
-          <w:rPr>
-            <w:noProof/>
-            <w:webHidden/>
-          </w:rPr>
-          <w:fldChar w:fldCharType="begin"/>
-        </w:r>
-        <w:r>
-          <w:rPr>
-            <w:noProof/>
-            <w:webHidden/>
-          </w:rPr>
-          <w:instrText xml:space="preserve"> PAGEREF _Toc300823208 \h </w:instrText>
-        </w:r>
-        <w:r>
-          <w:rPr>
-            <w:noProof/>
-            <w:webHidden/>
-          </w:rPr>
-        </w:r>
-        <w:r>
-          <w:rPr>
-            <w:noProof/>
-            <w:webHidden/>
-          </w:rPr>
-          <w:fldChar w:fldCharType="separate"/>
-        </w:r>
-        <w:r>
-          <w:rPr>
-            <w:noProof/>
-            <w:webHidden/>
-          </w:rPr>
-          <w:t>16</w:t>
-        </w:r>
-        <w:r>
-          <w:rPr>
-            <w:noProof/>
-            <w:webHidden/>
-          </w:rPr>
-          <w:fldChar w:fldCharType="end"/>
-        </w:r>
-      </w:hyperlink>
-    </w:p>
-    <w:p>
-      <w:pPr>
-        <w:pStyle w:val="TableofFigures"/>
-        <w:tabs>
-          <w:tab w:val="right" w:leader="dot" w:pos="8640"/>
-        </w:tabs>
-        <w:rPr>
-          <w:rFonts w:asciiTheme="minorHAnsi" w:eastAsiaTheme="minorEastAsia" w:hAnsiTheme="minorHAnsi" w:cstheme="minorBidi"/>
-          <w:noProof/>
-          <w:sz w:val="22"/>
-          <w:szCs w:val="22"/>
-        </w:rPr>
-      </w:pPr>
-      <w:hyperlink w:anchor="_Toc300823209" w:history="1">
-        <w:r>
-          <w:rPr>
-            <w:rStyle w:val="Hyperlink"/>
-            <w:noProof/>
-          </w:rPr>
-          <w:t>Table 4: SCU0 Warnings Provided</w:t>
-        </w:r>
-        <w:r>
-          <w:rPr>
-            <w:noProof/>
-            <w:webHidden/>
-          </w:rPr>
-          <w:tab/>
-        </w:r>
-        <w:r>
-          <w:rPr>
-            <w:noProof/>
-            <w:webHidden/>
-          </w:rPr>
-          <w:fldChar w:fldCharType="begin"/>
-        </w:r>
-        <w:r>
-          <w:rPr>
-            <w:noProof/>
-            <w:webHidden/>
-          </w:rPr>
-          <w:instrText xml:space="preserve"> PAGEREF _Toc300823209 \h </w:instrText>
-        </w:r>
-        <w:r>
-          <w:rPr>
-            <w:noProof/>
-            <w:webHidden/>
-          </w:rPr>
-        </w:r>
-        <w:r>
-          <w:rPr>
-            <w:noProof/>
-            <w:webHidden/>
-          </w:rPr>
-          <w:fldChar w:fldCharType="separate"/>
-        </w:r>
-        <w:r>
-          <w:rPr>
-            <w:noProof/>
-            <w:webHidden/>
-          </w:rPr>
-          <w:t>18</w:t>
-        </w:r>
-        <w:r>
-          <w:rPr>
-            <w:noProof/>
-            <w:webHidden/>
-          </w:rPr>
-          <w:fldChar w:fldCharType="end"/>
-        </w:r>
-      </w:hyperlink>
     </w:p>
     <w:p>
       <w:pPr>
@@ -3315,13 +3017,6 @@
           <w:noProof w:val="0"/>
         </w:rPr>
       </w:pPr>
-      <w:r>
-        <w:rPr>
-          <w:noProof w:val="0"/>
-          <w:szCs w:val="24"/>
-        </w:rPr>
-        <w:fldChar w:fldCharType="end"/>
-      </w:r>
     </w:p>
     <w:p>
       <w:pPr>
@@ -3379,7 +3074,19 @@
         <w:rPr>
           <w:noProof w:val="0"/>
         </w:rPr>
-        <w:t xml:space="preserve">ystem (ATLAS) utilizing Control System Studio Best Operator Interface Yet (CSS BOY) </w:t>
+        <w:t>ystem (ATLAS) utilizing Control System Studio</w:t>
+      </w:r>
+      <w:r>
+        <w:rPr>
+          <w:noProof w:val="0"/>
+        </w:rPr>
+        <w:t xml:space="preserve"> </w:t>
+      </w:r>
+      <w:r>
+        <w:rPr>
+          <w:noProof w:val="0"/>
+        </w:rPr>
+        <w:t xml:space="preserve">Best Operator Interface Yet (CSS BOY) </w:t>
       </w:r>
       <w:r>
         <w:rPr>
@@ -3409,7 +3116,7 @@
         <w:rPr>
           <w:noProof w:val="0"/>
         </w:rPr>
-        <w:t>.</w:t>
+        <w:t xml:space="preserve"> in a more maintainable way.</w:t>
       </w:r>
     </w:p>
     <w:p>
@@ -3420,13 +3127,13 @@
           <w:numId w:val="1"/>
         </w:numPr>
       </w:pPr>
-      <w:bookmarkStart w:id="5" w:name="_Toc533583718"/>
-      <w:bookmarkStart w:id="6" w:name="_Toc331057223"/>
+      <w:bookmarkStart w:id="5" w:name="_Toc331057223"/>
+      <w:bookmarkStart w:id="6" w:name="_Toc533583718"/>
       <w:bookmarkEnd w:id="2"/>
       <w:r>
         <w:t>Purpose</w:t>
       </w:r>
-      <w:bookmarkEnd w:id="6"/>
+      <w:bookmarkEnd w:id="5"/>
     </w:p>
     <w:p>
       <w:pPr>
@@ -3514,7 +3221,7 @@
       <w:r>
         <w:t>Scope</w:t>
       </w:r>
-      <w:bookmarkEnd w:id="5"/>
+      <w:bookmarkEnd w:id="6"/>
       <w:bookmarkEnd w:id="7"/>
       <w:bookmarkEnd w:id="8"/>
     </w:p>
@@ -3615,15 +3322,15 @@
           <w:numId w:val="10"/>
         </w:numPr>
       </w:pPr>
-      <w:bookmarkStart w:id="9" w:name="_Toc2563410"/>
-      <w:bookmarkStart w:id="10" w:name="_Toc331057225"/>
+      <w:bookmarkStart w:id="9" w:name="_Toc331057225"/>
+      <w:bookmarkStart w:id="10" w:name="_Toc2563410"/>
       <w:r>
         <w:t>Assumptions and Constraint</w:t>
       </w:r>
       <w:r>
         <w:t>s</w:t>
       </w:r>
-      <w:bookmarkEnd w:id="10"/>
+      <w:bookmarkEnd w:id="9"/>
     </w:p>
     <w:p>
       <w:pPr>
@@ -3637,7 +3344,7 @@
       <w:bookmarkEnd w:id="0"/>
       <w:bookmarkEnd w:id="1"/>
       <w:bookmarkEnd w:id="3"/>
-      <w:bookmarkEnd w:id="9"/>
+      <w:bookmarkEnd w:id="10"/>
       <w:r>
         <w:t>Assumptions</w:t>
       </w:r>
@@ -3654,15 +3361,7 @@
         <w:rPr>
           <w:noProof w:val="0"/>
         </w:rPr>
-        <w:t>Before the operator interface d</w:t>
-      </w:r>
-      <w:bookmarkStart w:id="12" w:name="_GoBack"/>
-      <w:bookmarkEnd w:id="12"/>
-      <w:r>
-        <w:rPr>
-          <w:noProof w:val="0"/>
-        </w:rPr>
-        <w:t xml:space="preserve">esign can begin, the </w:t>
+        <w:t xml:space="preserve">Before the operator interface design can begin, the </w:t>
       </w:r>
       <w:r>
         <w:rPr>
@@ -3707,7 +3406,19 @@
         <w:rPr>
           <w:noProof w:val="0"/>
         </w:rPr>
-        <w:t xml:space="preserve">Ned will eventually provide a soft IOC with realistic data for testing purposes.  </w:t>
+        <w:t xml:space="preserve">Ned will eventually provide a </w:t>
+      </w:r>
+      <w:r>
+        <w:rPr>
+          <w:noProof w:val="0"/>
+        </w:rPr>
+        <w:t xml:space="preserve">simulation </w:t>
+      </w:r>
+      <w:r>
+        <w:rPr>
+          <w:noProof w:val="0"/>
+        </w:rPr>
+        <w:t xml:space="preserve">with realistic data for testing purposes.  </w:t>
       </w:r>
     </w:p>
     <w:p>
@@ -3727,7 +3438,7 @@
           <w:sz w:val="24"/>
         </w:rPr>
       </w:pPr>
-      <w:bookmarkStart w:id="13" w:name="_Toc10010905"/>
+      <w:bookmarkStart w:id="12" w:name="_Toc10010905"/>
     </w:p>
     <w:p>
       <w:pPr>
@@ -3758,7 +3469,7 @@
       <w:r>
         <w:t>Constraints</w:t>
       </w:r>
-      <w:bookmarkEnd w:id="13"/>
+      <w:bookmarkEnd w:id="12"/>
     </w:p>
     <w:p>
       <w:pPr>
@@ -3783,124 +3494,124 @@
           <w:numId w:val="24"/>
         </w:numPr>
       </w:pPr>
-      <w:bookmarkStart w:id="14" w:name="_Toc10010906"/>
-      <w:bookmarkStart w:id="15" w:name="_Toc283709348"/>
-      <w:bookmarkStart w:id="16" w:name="_Toc331057226"/>
+      <w:bookmarkStart w:id="13" w:name="_Toc10010906"/>
+      <w:bookmarkStart w:id="14" w:name="_Toc283709348"/>
+      <w:bookmarkStart w:id="15" w:name="_Toc331057226"/>
       <w:r>
         <w:t>Document Overview</w:t>
       </w:r>
+      <w:bookmarkEnd w:id="13"/>
       <w:bookmarkEnd w:id="14"/>
       <w:bookmarkEnd w:id="15"/>
+    </w:p>
+    <w:p>
+      <w:pPr>
+        <w:pStyle w:val="BodyText"/>
+        <w:rPr>
+          <w:noProof w:val="0"/>
+        </w:rPr>
+      </w:pPr>
+      <w:r>
+        <w:rPr>
+          <w:noProof w:val="0"/>
+        </w:rPr>
+        <w:t xml:space="preserve">The design methodology will be briefly described before presenting the details of the functional requirements. </w:t>
+      </w:r>
+    </w:p>
+    <w:p>
+      <w:pPr>
+        <w:pStyle w:val="BodyText"/>
+        <w:rPr>
+          <w:noProof w:val="0"/>
+        </w:rPr>
+      </w:pPr>
+      <w:r>
+        <w:rPr>
+          <w:noProof w:val="0"/>
+        </w:rPr>
+        <w:t>The appendices include a glossary of terms used throughout this document as well as</w:t>
+      </w:r>
+      <w:r>
+        <w:rPr>
+          <w:noProof w:val="0"/>
+        </w:rPr>
+        <w:t xml:space="preserve"> interface</w:t>
+      </w:r>
+      <w:r>
+        <w:rPr>
+          <w:noProof w:val="0"/>
+        </w:rPr>
+        <w:t xml:space="preserve"> </w:t>
+      </w:r>
+      <w:r>
+        <w:rPr>
+          <w:noProof w:val="0"/>
+        </w:rPr>
+        <w:t>design diagrams.</w:t>
+      </w:r>
+    </w:p>
+    <w:p>
+      <w:pPr>
+        <w:pStyle w:val="BodyText"/>
+        <w:rPr>
+          <w:noProof w:val="0"/>
+        </w:rPr>
+      </w:pPr>
+    </w:p>
+    <w:p>
+      <w:pPr>
+        <w:pStyle w:val="Heading1"/>
+      </w:pPr>
+      <w:bookmarkStart w:id="16" w:name="_Toc331057227"/>
+      <w:bookmarkStart w:id="17" w:name="_Toc10010907"/>
+      <w:r>
+        <w:t>DESIGN METHODOLOGY</w:t>
+      </w:r>
       <w:bookmarkEnd w:id="16"/>
     </w:p>
     <w:p>
       <w:pPr>
-        <w:pStyle w:val="BodyText"/>
-        <w:rPr>
-          <w:noProof w:val="0"/>
-        </w:rPr>
-      </w:pPr>
-      <w:r>
-        <w:rPr>
-          <w:noProof w:val="0"/>
-        </w:rPr>
-        <w:t xml:space="preserve">The design methodology will be briefly described before presenting the details of the functional requirements. </w:t>
-      </w:r>
-    </w:p>
-    <w:p>
-      <w:pPr>
-        <w:pStyle w:val="BodyText"/>
-        <w:rPr>
-          <w:noProof w:val="0"/>
-        </w:rPr>
-      </w:pPr>
-      <w:r>
-        <w:rPr>
-          <w:noProof w:val="0"/>
-        </w:rPr>
-        <w:t>The appendices include a glossary of terms used throughout this document as well as</w:t>
-      </w:r>
-      <w:r>
-        <w:rPr>
-          <w:noProof w:val="0"/>
-        </w:rPr>
-        <w:t xml:space="preserve"> interface</w:t>
-      </w:r>
-      <w:r>
-        <w:rPr>
-          <w:noProof w:val="0"/>
-        </w:rPr>
-        <w:t xml:space="preserve"> </w:t>
-      </w:r>
-      <w:r>
-        <w:rPr>
-          <w:noProof w:val="0"/>
-        </w:rPr>
-        <w:t>design diagrams.</w:t>
-      </w:r>
-    </w:p>
-    <w:p>
-      <w:pPr>
-        <w:pStyle w:val="BodyText"/>
-        <w:rPr>
-          <w:noProof w:val="0"/>
-        </w:rPr>
-      </w:pPr>
+        <w:rPr>
+          <w:sz w:val="24"/>
+          <w:szCs w:val="24"/>
+        </w:rPr>
+      </w:pPr>
+      <w:r>
+        <w:rPr>
+          <w:sz w:val="24"/>
+          <w:szCs w:val="24"/>
+        </w:rPr>
+        <w:t xml:space="preserve">This document was developed through communication with </w:t>
+      </w:r>
+      <w:r>
+        <w:rPr>
+          <w:sz w:val="24"/>
+          <w:szCs w:val="24"/>
+        </w:rPr>
+        <w:t xml:space="preserve">Ned Arnold.  Experience with CSS BOY was gained hands-on and through John Hammonds.  </w:t>
+      </w:r>
     </w:p>
     <w:p>
       <w:pPr>
         <w:pStyle w:val="Heading1"/>
       </w:pPr>
-      <w:bookmarkStart w:id="17" w:name="_Toc10010907"/>
-      <w:bookmarkStart w:id="18" w:name="_Toc331057227"/>
-      <w:r>
-        <w:t>DESIGN METHODOLOGY</w:t>
+      <w:bookmarkStart w:id="18" w:name="_Toc331057228"/>
+      <w:bookmarkStart w:id="19" w:name="_Toc10010916"/>
+      <w:bookmarkEnd w:id="17"/>
+      <w:r>
+        <w:t>FUNCTIONAL REQUIREMENTS</w:t>
       </w:r>
       <w:bookmarkEnd w:id="18"/>
     </w:p>
     <w:p>
       <w:pPr>
-        <w:rPr>
-          <w:sz w:val="24"/>
-          <w:szCs w:val="24"/>
-        </w:rPr>
-      </w:pPr>
-      <w:r>
-        <w:rPr>
-          <w:sz w:val="24"/>
-          <w:szCs w:val="24"/>
-        </w:rPr>
-        <w:t xml:space="preserve">This document was developed through communication with </w:t>
-      </w:r>
-      <w:r>
-        <w:rPr>
-          <w:sz w:val="24"/>
-          <w:szCs w:val="24"/>
-        </w:rPr>
-        <w:t xml:space="preserve">Ned Arnold.  Experience with CSS BOY was gained hands-on and through John Hammonds.  </w:t>
-      </w:r>
-    </w:p>
-    <w:p>
-      <w:pPr>
-        <w:pStyle w:val="Heading1"/>
-      </w:pPr>
-      <w:bookmarkStart w:id="19" w:name="_Toc10010916"/>
-      <w:bookmarkStart w:id="20" w:name="_Toc331057228"/>
-      <w:bookmarkEnd w:id="17"/>
-      <w:r>
-        <w:t>FUNCTIONAL REQUIREMENTS</w:t>
+        <w:pStyle w:val="Heading2"/>
+      </w:pPr>
+      <w:bookmarkStart w:id="20" w:name="_Toc331057229"/>
+      <w:r>
+        <w:t>User Requirements</w:t>
       </w:r>
       <w:bookmarkEnd w:id="20"/>
-    </w:p>
-    <w:p>
-      <w:pPr>
-        <w:pStyle w:val="Heading2"/>
-      </w:pPr>
-      <w:bookmarkStart w:id="21" w:name="_Toc331057229"/>
-      <w:r>
-        <w:t>User Requirements</w:t>
-      </w:r>
-      <w:bookmarkEnd w:id="21"/>
     </w:p>
     <w:p>
       <w:pPr>
@@ -3914,20 +3625,32 @@
         <w:rPr>
           <w:noProof w:val="0"/>
         </w:rPr>
+        <w:t xml:space="preserve">The screens must facilitate engineers and scientists in their ability to control ATLAS hardware.  </w:t>
+      </w:r>
+      <w:r>
+        <w:rPr>
+          <w:noProof w:val="0"/>
+        </w:rPr>
         <w:t xml:space="preserve">The design of the screens will be </w:t>
       </w:r>
       <w:r>
         <w:rPr>
           <w:noProof w:val="0"/>
         </w:rPr>
-        <w:t xml:space="preserve">changed heavily based on feedback from </w:t>
+        <w:t>changed</w:t>
+      </w:r>
+      <w:r>
+        <w:rPr>
+          <w:noProof w:val="0"/>
+        </w:rPr>
+        <w:t xml:space="preserve"> heavily based on feedback from users.  </w:t>
       </w:r>
     </w:p>
     <w:p>
       <w:pPr>
         <w:pStyle w:val="Heading2"/>
       </w:pPr>
-      <w:bookmarkStart w:id="22" w:name="_Toc331057230"/>
+      <w:bookmarkStart w:id="21" w:name="_Toc331057230"/>
       <w:r>
         <w:lastRenderedPageBreak/>
         <w:t>Operator</w:t>
@@ -3935,6 +3658,621 @@
       <w:r>
         <w:t xml:space="preserve"> Screen Requirements</w:t>
       </w:r>
+      <w:bookmarkEnd w:id="21"/>
+    </w:p>
+    <w:p>
+      <w:pPr>
+        <w:rPr>
+          <w:sz w:val="24"/>
+          <w:szCs w:val="24"/>
+        </w:rPr>
+      </w:pPr>
+      <w:r>
+        <w:rPr>
+          <w:sz w:val="24"/>
+          <w:szCs w:val="24"/>
+        </w:rPr>
+        <w:t xml:space="preserve">See Figure 1 in Appendix </w:t>
+      </w:r>
+      <w:r>
+        <w:rPr>
+          <w:sz w:val="24"/>
+          <w:szCs w:val="24"/>
+        </w:rPr>
+        <w:t xml:space="preserve">B </w:t>
+      </w:r>
+      <w:r>
+        <w:rPr>
+          <w:sz w:val="24"/>
+          <w:szCs w:val="24"/>
+        </w:rPr>
+        <w:t xml:space="preserve">for an </w:t>
+      </w:r>
+      <w:r>
+        <w:rPr>
+          <w:sz w:val="24"/>
+          <w:szCs w:val="24"/>
+        </w:rPr>
+        <w:t>early stage CSS BOY mock up.  See Figure 3</w:t>
+      </w:r>
+      <w:r>
+        <w:rPr>
+          <w:sz w:val="24"/>
+          <w:szCs w:val="24"/>
+        </w:rPr>
+        <w:t xml:space="preserve"> in Appendix B for an MEDM mock-up of th</w:t>
+      </w:r>
+      <w:r>
+        <w:rPr>
+          <w:sz w:val="24"/>
+          <w:szCs w:val="24"/>
+        </w:rPr>
+        <w:t xml:space="preserve">e strip charts that will be included.  </w:t>
+      </w:r>
+      <w:r>
+        <w:rPr>
+          <w:sz w:val="24"/>
+          <w:szCs w:val="24"/>
+        </w:rPr>
+        <w:t>Note that MED</w:t>
+      </w:r>
+      <w:r>
+        <w:rPr>
+          <w:sz w:val="24"/>
+          <w:szCs w:val="24"/>
+        </w:rPr>
+        <w:t xml:space="preserve">M to CSS BOY conversion  </w:t>
+      </w:r>
+      <w:r>
+        <w:rPr>
+          <w:sz w:val="24"/>
+          <w:szCs w:val="24"/>
+        </w:rPr>
+        <w:t xml:space="preserve">produces crashes, so we will </w:t>
+      </w:r>
+      <w:r>
+        <w:rPr>
+          <w:sz w:val="24"/>
+          <w:szCs w:val="24"/>
+        </w:rPr>
+        <w:t>reproduce the MEDM components manually</w:t>
+      </w:r>
+      <w:r>
+        <w:rPr>
+          <w:sz w:val="24"/>
+          <w:szCs w:val="24"/>
+        </w:rPr>
+        <w:t xml:space="preserve">.  </w:t>
+      </w:r>
+    </w:p>
+    <w:p>
+      <w:pPr>
+        <w:pStyle w:val="Heading3"/>
+      </w:pPr>
+      <w:r>
+        <w:t>LLRF4 Registers</w:t>
+      </w:r>
+    </w:p>
+    <w:p>
+      <w:pPr>
+        <w:rPr>
+          <w:sz w:val="24"/>
+          <w:szCs w:val="24"/>
+        </w:rPr>
+      </w:pPr>
+      <w:r>
+        <w:rPr>
+          <w:sz w:val="24"/>
+          <w:szCs w:val="24"/>
+        </w:rPr>
+        <w:t xml:space="preserve">Highlighted PV’s </w:t>
+      </w:r>
+      <w:r>
+        <w:rPr>
+          <w:sz w:val="24"/>
+          <w:szCs w:val="24"/>
+        </w:rPr>
+        <w:t xml:space="preserve">from </w:t>
+      </w:r>
+      <w:proofErr w:type="spellStart"/>
+      <w:r>
+        <w:rPr>
+          <w:sz w:val="24"/>
+          <w:szCs w:val="24"/>
+        </w:rPr>
+        <w:t>all_params.adl</w:t>
+      </w:r>
+      <w:proofErr w:type="spellEnd"/>
+      <w:r>
+        <w:rPr>
+          <w:sz w:val="24"/>
+          <w:szCs w:val="24"/>
+        </w:rPr>
+        <w:t xml:space="preserve"> </w:t>
+      </w:r>
+      <w:r>
+        <w:rPr>
+          <w:sz w:val="24"/>
+          <w:szCs w:val="24"/>
+        </w:rPr>
+        <w:t xml:space="preserve">should be shown on the </w:t>
+      </w:r>
+      <w:r>
+        <w:rPr>
+          <w:sz w:val="24"/>
+          <w:szCs w:val="24"/>
+        </w:rPr>
+        <w:t>Operator</w:t>
+      </w:r>
+      <w:r>
+        <w:rPr>
+          <w:sz w:val="24"/>
+          <w:szCs w:val="24"/>
+        </w:rPr>
+        <w:t xml:space="preserve"> screen</w:t>
+      </w:r>
+      <w:r>
+        <w:rPr>
+          <w:sz w:val="24"/>
+          <w:szCs w:val="24"/>
+        </w:rPr>
+        <w:t xml:space="preserve"> with buttons</w:t>
+      </w:r>
+      <w:r>
+        <w:rPr>
+          <w:sz w:val="24"/>
+          <w:szCs w:val="24"/>
+        </w:rPr>
+        <w:t xml:space="preserve">, </w:t>
+      </w:r>
+      <w:proofErr w:type="spellStart"/>
+      <w:r>
+        <w:rPr>
+          <w:sz w:val="24"/>
+          <w:szCs w:val="24"/>
+        </w:rPr>
+        <w:t>readbacks</w:t>
+      </w:r>
+      <w:proofErr w:type="spellEnd"/>
+      <w:r>
+        <w:rPr>
+          <w:sz w:val="24"/>
+          <w:szCs w:val="24"/>
+        </w:rPr>
+        <w:t>, or</w:t>
+      </w:r>
+      <w:r>
+        <w:rPr>
+          <w:sz w:val="24"/>
+          <w:szCs w:val="24"/>
+        </w:rPr>
+        <w:t xml:space="preserve"> sliders</w:t>
+      </w:r>
+      <w:r>
+        <w:rPr>
+          <w:sz w:val="24"/>
+          <w:szCs w:val="24"/>
+        </w:rPr>
+        <w:t xml:space="preserve">.  </w:t>
+      </w:r>
+      <w:r>
+        <w:rPr>
+          <w:sz w:val="24"/>
+          <w:szCs w:val="24"/>
+        </w:rPr>
+        <w:t xml:space="preserve">Attempt to accommodate all highlighted PV’s.  </w:t>
+      </w:r>
+    </w:p>
+    <w:p>
+      <w:pPr>
+        <w:pStyle w:val="Heading3"/>
+      </w:pPr>
+      <w:r>
+        <w:t>Buttons</w:t>
+      </w:r>
+    </w:p>
+    <w:p>
+      <w:pPr>
+        <w:rPr>
+          <w:color w:val="FF0000"/>
+          <w:sz w:val="24"/>
+          <w:szCs w:val="24"/>
+        </w:rPr>
+      </w:pPr>
+      <w:r>
+        <w:rPr>
+          <w:sz w:val="24"/>
+          <w:szCs w:val="24"/>
+        </w:rPr>
+        <w:t xml:space="preserve">OPERATOR: </w:t>
+      </w:r>
+      <w:proofErr w:type="spellStart"/>
+      <w:r>
+        <w:rPr>
+          <w:sz w:val="24"/>
+          <w:szCs w:val="24"/>
+        </w:rPr>
+        <w:t>front.opi</w:t>
+      </w:r>
+      <w:proofErr w:type="spellEnd"/>
+      <w:r>
+        <w:rPr>
+          <w:sz w:val="24"/>
+          <w:szCs w:val="24"/>
+        </w:rPr>
+        <w:t xml:space="preserve"> </w:t>
+      </w:r>
+    </w:p>
+    <w:p>
+      <w:pPr>
+        <w:rPr>
+          <w:sz w:val="24"/>
+          <w:szCs w:val="24"/>
+        </w:rPr>
+      </w:pPr>
+      <w:r>
+        <w:rPr>
+          <w:sz w:val="24"/>
+          <w:szCs w:val="24"/>
+        </w:rPr>
+        <w:t xml:space="preserve">EXPERT: </w:t>
+      </w:r>
+      <w:proofErr w:type="spellStart"/>
+      <w:r>
+        <w:rPr>
+          <w:sz w:val="24"/>
+          <w:szCs w:val="24"/>
+        </w:rPr>
+        <w:t>expert.opi</w:t>
+      </w:r>
+      <w:proofErr w:type="spellEnd"/>
+      <w:r>
+        <w:rPr>
+          <w:sz w:val="24"/>
+          <w:szCs w:val="24"/>
+        </w:rPr>
+        <w:t xml:space="preserve">, formerly </w:t>
+      </w:r>
+      <w:proofErr w:type="spellStart"/>
+      <w:r>
+        <w:rPr>
+          <w:sz w:val="24"/>
+          <w:szCs w:val="24"/>
+        </w:rPr>
+        <w:t>all_params.adl</w:t>
+      </w:r>
+      <w:proofErr w:type="spellEnd"/>
+    </w:p>
+    <w:p>
+      <w:pPr>
+        <w:rPr>
+          <w:sz w:val="24"/>
+          <w:szCs w:val="24"/>
+        </w:rPr>
+      </w:pPr>
+    </w:p>
+    <w:p>
+      <w:pPr>
+        <w:rPr>
+          <w:sz w:val="24"/>
+          <w:szCs w:val="24"/>
+        </w:rPr>
+      </w:pPr>
+      <w:r>
+        <w:rPr>
+          <w:sz w:val="24"/>
+          <w:szCs w:val="24"/>
+        </w:rPr>
+        <w:t xml:space="preserve">DATA </w:t>
+      </w:r>
+      <w:r>
+        <w:rPr>
+          <w:sz w:val="24"/>
+          <w:szCs w:val="24"/>
+        </w:rPr>
+        <w:t>BUFFER, SEL MODE, and XGUI</w:t>
+      </w:r>
+      <w:r>
+        <w:rPr>
+          <w:sz w:val="24"/>
+          <w:szCs w:val="24"/>
+        </w:rPr>
+        <w:t xml:space="preserve"> will be </w:t>
+      </w:r>
+      <w:r>
+        <w:rPr>
+          <w:sz w:val="24"/>
+          <w:szCs w:val="24"/>
+        </w:rPr>
+        <w:t xml:space="preserve">specified </w:t>
+      </w:r>
+      <w:r>
+        <w:rPr>
+          <w:sz w:val="24"/>
+          <w:szCs w:val="24"/>
+        </w:rPr>
+        <w:t xml:space="preserve"> in the future.  </w:t>
+      </w:r>
+    </w:p>
+    <w:p>
+      <w:pPr>
+        <w:pStyle w:val="Heading3"/>
+      </w:pPr>
+      <w:r>
+        <w:t>Strip Charts</w:t>
+      </w:r>
+    </w:p>
+    <w:p/>
+    <w:p>
+      <w:pPr>
+        <w:rPr>
+          <w:sz w:val="24"/>
+          <w:szCs w:val="24"/>
+        </w:rPr>
+      </w:pPr>
+      <w:r>
+        <w:rPr>
+          <w:sz w:val="24"/>
+          <w:szCs w:val="24"/>
+        </w:rPr>
+        <w:t>The top display should utilize:</w:t>
+      </w:r>
+    </w:p>
+    <w:p>
+      <w:pPr>
+        <w:rPr>
+          <w:sz w:val="24"/>
+          <w:szCs w:val="24"/>
+        </w:rPr>
+      </w:pPr>
+      <w:r>
+        <w:rPr>
+          <w:sz w:val="24"/>
+          <w:szCs w:val="24"/>
+        </w:rPr>
+        <w:tab/>
+        <w:t>$(TS)LLRF4:STATS0:Sn</w:t>
+      </w:r>
+      <w:r>
+        <w:rPr>
+          <w:sz w:val="24"/>
+          <w:szCs w:val="24"/>
+        </w:rPr>
+        <w:t>_</w:t>
+      </w:r>
+      <w:r>
+        <w:rPr>
+          <w:sz w:val="24"/>
+          <w:szCs w:val="24"/>
+        </w:rPr>
+        <w:t>mean</w:t>
+      </w:r>
+      <w:r>
+        <w:rPr>
+          <w:sz w:val="24"/>
+          <w:szCs w:val="24"/>
+        </w:rPr>
+        <w:t>_</w:t>
+      </w:r>
+      <w:r>
+        <w:rPr>
+          <w:sz w:val="24"/>
+          <w:szCs w:val="24"/>
+        </w:rPr>
+        <w:t>phase</w:t>
+      </w:r>
+    </w:p>
+    <w:p>
+      <w:pPr>
+        <w:rPr>
+          <w:sz w:val="24"/>
+          <w:szCs w:val="24"/>
+        </w:rPr>
+      </w:pPr>
+      <w:r>
+        <w:rPr>
+          <w:sz w:val="24"/>
+          <w:szCs w:val="24"/>
+        </w:rPr>
+        <w:tab/>
+        <w:t>$(TS)LLRF4:STATS0:Sn</w:t>
+      </w:r>
+      <w:r>
+        <w:rPr>
+          <w:sz w:val="24"/>
+          <w:szCs w:val="24"/>
+        </w:rPr>
+        <w:t>_</w:t>
+      </w:r>
+      <w:r>
+        <w:rPr>
+          <w:sz w:val="24"/>
+          <w:szCs w:val="24"/>
+        </w:rPr>
+        <w:t>mean</w:t>
+      </w:r>
+      <w:r>
+        <w:rPr>
+          <w:sz w:val="24"/>
+          <w:szCs w:val="24"/>
+        </w:rPr>
+        <w:t>_</w:t>
+      </w:r>
+      <w:r>
+        <w:rPr>
+          <w:sz w:val="24"/>
+          <w:szCs w:val="24"/>
+        </w:rPr>
+        <w:t>ampl</w:t>
+      </w:r>
+    </w:p>
+    <w:p>
+      <w:pPr>
+        <w:rPr>
+          <w:color w:val="FF0000"/>
+          <w:sz w:val="24"/>
+          <w:szCs w:val="24"/>
+        </w:rPr>
+      </w:pPr>
+      <w:r>
+        <w:rPr>
+          <w:color w:val="FF0000"/>
+          <w:sz w:val="24"/>
+          <w:szCs w:val="24"/>
+        </w:rPr>
+        <w:t>What about the reference PV’s?</w:t>
+      </w:r>
+    </w:p>
+    <w:p>
+      <w:pPr>
+        <w:rPr>
+          <w:sz w:val="24"/>
+          <w:szCs w:val="24"/>
+        </w:rPr>
+      </w:pPr>
+    </w:p>
+    <w:p>
+      <w:pPr>
+        <w:rPr>
+          <w:sz w:val="24"/>
+          <w:szCs w:val="24"/>
+        </w:rPr>
+      </w:pPr>
+      <w:r>
+        <w:rPr>
+          <w:sz w:val="24"/>
+          <w:szCs w:val="24"/>
+        </w:rPr>
+        <w:t>What about the FWD and REV PV’s?</w:t>
+      </w:r>
+    </w:p>
+    <w:p>
+      <w:pPr>
+        <w:pStyle w:val="Heading3"/>
+      </w:pPr>
+      <w:r>
+        <w:t>RF Manual Controls</w:t>
+      </w:r>
+    </w:p>
+    <w:p>
+      <w:pPr>
+        <w:rPr>
+          <w:sz w:val="24"/>
+          <w:szCs w:val="24"/>
+        </w:rPr>
+      </w:pPr>
+      <w:r>
+        <w:rPr>
+          <w:sz w:val="24"/>
+          <w:szCs w:val="24"/>
+        </w:rPr>
+        <w:t>AMPL: $(TS)LLRF4:DRV0:out_amp_set_ao</w:t>
+      </w:r>
+    </w:p>
+    <w:p>
+      <w:pPr>
+        <w:rPr>
+          <w:sz w:val="24"/>
+          <w:szCs w:val="24"/>
+        </w:rPr>
+      </w:pPr>
+      <w:r>
+        <w:rPr>
+          <w:sz w:val="24"/>
+          <w:szCs w:val="24"/>
+        </w:rPr>
+        <w:t>PHASE: $(TS)LLRF4:DRV0:out_amp_set_ao</w:t>
+      </w:r>
+    </w:p>
+    <w:p>
+      <w:pPr>
+        <w:rPr>
+          <w:sz w:val="24"/>
+          <w:szCs w:val="24"/>
+        </w:rPr>
+      </w:pPr>
+      <w:r>
+        <w:rPr>
+          <w:sz w:val="24"/>
+          <w:szCs w:val="24"/>
+        </w:rPr>
+        <w:t>FREQ OFFSET: $(TS)LLRF4:DRV0:ou_freq_set_ao</w:t>
+      </w:r>
+    </w:p>
+    <w:p>
+      <w:pPr>
+        <w:rPr>
+          <w:sz w:val="24"/>
+          <w:szCs w:val="24"/>
+        </w:rPr>
+      </w:pPr>
+      <w:r>
+        <w:rPr>
+          <w:sz w:val="24"/>
+          <w:szCs w:val="24"/>
+        </w:rPr>
+        <w:t xml:space="preserve">CAV FLD: </w:t>
+      </w:r>
+      <w:r>
+        <w:rPr>
+          <w:sz w:val="24"/>
+          <w:szCs w:val="24"/>
+        </w:rPr>
+        <w:t>$(TS)LLRF4:STATS0:Sn_mean_phase</w:t>
+      </w:r>
+    </w:p>
+    <w:p>
+      <w:pPr>
+        <w:pStyle w:val="Heading3"/>
+      </w:pPr>
+      <w:r>
+        <w:t>Other PV’s</w:t>
+      </w:r>
+    </w:p>
+    <w:p>
+      <w:pPr>
+        <w:rPr>
+          <w:sz w:val="24"/>
+          <w:szCs w:val="24"/>
+        </w:rPr>
+      </w:pPr>
+      <w:r>
+        <w:rPr>
+          <w:sz w:val="24"/>
+          <w:szCs w:val="24"/>
+        </w:rPr>
+        <w:t>Frequency</w:t>
+      </w:r>
+      <w:r>
+        <w:rPr>
+          <w:sz w:val="24"/>
+          <w:szCs w:val="24"/>
+        </w:rPr>
+        <w:t xml:space="preserve"> Auto Scan, Power Auto Ramp, and Data Dump PV’s </w:t>
+      </w:r>
+      <w:r>
+        <w:rPr>
+          <w:sz w:val="24"/>
+          <w:szCs w:val="24"/>
+        </w:rPr>
+        <w:t>will be named in the future</w:t>
+      </w:r>
+      <w:r>
+        <w:rPr>
+          <w:sz w:val="24"/>
+          <w:szCs w:val="24"/>
+        </w:rPr>
+        <w:t xml:space="preserve">.  </w:t>
+      </w:r>
+    </w:p>
+    <w:p>
+      <w:pPr>
+        <w:pStyle w:val="Heading2"/>
+      </w:pPr>
+      <w:bookmarkStart w:id="22" w:name="_Toc331057231"/>
+      <w:r>
+        <w:t>Expert Screen Requirements</w:t>
+      </w:r>
       <w:bookmarkEnd w:id="22"/>
     </w:p>
     <w:p>
@@ -3949,688 +4287,18 @@
           <w:sz w:val="24"/>
           <w:szCs w:val="24"/>
         </w:rPr>
-        <w:t xml:space="preserve">See Figure 1 in Appendix </w:t>
-      </w:r>
-      <w:r>
-        <w:rPr>
-          <w:sz w:val="24"/>
-          <w:szCs w:val="24"/>
-        </w:rPr>
-        <w:t xml:space="preserve">B </w:t>
-      </w:r>
-      <w:r>
-        <w:rPr>
-          <w:sz w:val="24"/>
-          <w:szCs w:val="24"/>
-        </w:rPr>
-        <w:t xml:space="preserve">for an </w:t>
-      </w:r>
-      <w:r>
-        <w:rPr>
-          <w:sz w:val="24"/>
-          <w:szCs w:val="24"/>
-        </w:rPr>
-        <w:t>early stage CSS BOY mock up.  See Figure 3</w:t>
-      </w:r>
-      <w:r>
-        <w:rPr>
-          <w:sz w:val="24"/>
-          <w:szCs w:val="24"/>
-        </w:rPr>
-        <w:t xml:space="preserve"> in Appendix B for an MEDM mock-up of th</w:t>
-      </w:r>
-      <w:r>
-        <w:rPr>
-          <w:sz w:val="24"/>
-          <w:szCs w:val="24"/>
-        </w:rPr>
-        <w:t xml:space="preserve">e strip charts that will be included.  </w:t>
-      </w:r>
-      <w:r>
-        <w:rPr>
-          <w:sz w:val="24"/>
-          <w:szCs w:val="24"/>
-        </w:rPr>
-        <w:t xml:space="preserve">Note that MEDM to CSS BOY conversion on this screen produces crashes, so we will produce it manually.  </w:t>
-      </w:r>
-    </w:p>
-    <w:p>
-      <w:pPr>
-        <w:pStyle w:val="Heading3"/>
-      </w:pPr>
-      <w:r>
-        <w:t>LLRF4 Registers</w:t>
-      </w:r>
-    </w:p>
-    <w:p>
-      <w:pPr>
-        <w:rPr>
-          <w:sz w:val="24"/>
-          <w:szCs w:val="24"/>
-        </w:rPr>
-      </w:pPr>
-      <w:r>
-        <w:rPr>
-          <w:sz w:val="24"/>
-          <w:szCs w:val="24"/>
-        </w:rPr>
-        <w:t xml:space="preserve">Highlighted PV’s </w:t>
-      </w:r>
-      <w:r>
-        <w:rPr>
-          <w:sz w:val="24"/>
-          <w:szCs w:val="24"/>
-        </w:rPr>
-        <w:t xml:space="preserve">from </w:t>
-      </w:r>
-      <w:proofErr w:type="spellStart"/>
-      <w:r>
-        <w:rPr>
-          <w:sz w:val="24"/>
-          <w:szCs w:val="24"/>
-        </w:rPr>
-        <w:t>all_params.adl</w:t>
-      </w:r>
-      <w:proofErr w:type="spellEnd"/>
-      <w:r>
-        <w:rPr>
-          <w:sz w:val="24"/>
-          <w:szCs w:val="24"/>
-        </w:rPr>
-        <w:t xml:space="preserve"> </w:t>
-      </w:r>
-      <w:r>
-        <w:rPr>
-          <w:sz w:val="24"/>
-          <w:szCs w:val="24"/>
-        </w:rPr>
-        <w:t xml:space="preserve">should be shown on the </w:t>
-      </w:r>
-      <w:r>
-        <w:rPr>
-          <w:sz w:val="24"/>
-          <w:szCs w:val="24"/>
-        </w:rPr>
-        <w:t>Operator</w:t>
-      </w:r>
-      <w:r>
-        <w:rPr>
-          <w:sz w:val="24"/>
-          <w:szCs w:val="24"/>
-        </w:rPr>
-        <w:t xml:space="preserve"> screen</w:t>
-      </w:r>
-      <w:r>
-        <w:rPr>
-          <w:sz w:val="24"/>
-          <w:szCs w:val="24"/>
-        </w:rPr>
-        <w:t xml:space="preserve"> with buttons</w:t>
-      </w:r>
-      <w:r>
-        <w:rPr>
-          <w:sz w:val="24"/>
-          <w:szCs w:val="24"/>
-        </w:rPr>
-        <w:t xml:space="preserve">, </w:t>
-      </w:r>
-      <w:proofErr w:type="spellStart"/>
-      <w:r>
-        <w:rPr>
-          <w:sz w:val="24"/>
-          <w:szCs w:val="24"/>
-        </w:rPr>
-        <w:t>readbacks</w:t>
-      </w:r>
-      <w:proofErr w:type="spellEnd"/>
-      <w:r>
-        <w:rPr>
-          <w:sz w:val="24"/>
-          <w:szCs w:val="24"/>
-        </w:rPr>
-        <w:t>, or</w:t>
-      </w:r>
-      <w:r>
-        <w:rPr>
-          <w:sz w:val="24"/>
-          <w:szCs w:val="24"/>
-        </w:rPr>
-        <w:t xml:space="preserve"> sliders</w:t>
-      </w:r>
-      <w:r>
-        <w:rPr>
-          <w:sz w:val="24"/>
-          <w:szCs w:val="24"/>
-        </w:rPr>
-        <w:t xml:space="preserve">.  </w:t>
-      </w:r>
-      <w:r>
-        <w:rPr>
-          <w:sz w:val="24"/>
-          <w:szCs w:val="24"/>
-        </w:rPr>
-        <w:t xml:space="preserve">Attempt to accommodate all highlighted PV’s.  </w:t>
-      </w:r>
-    </w:p>
-    <w:p>
-      <w:pPr>
-        <w:pStyle w:val="Heading3"/>
-      </w:pPr>
-      <w:r>
-        <w:t>Buttons</w:t>
-      </w:r>
-    </w:p>
-    <w:p>
-      <w:pPr>
-        <w:rPr>
-          <w:color w:val="FF0000"/>
-          <w:sz w:val="24"/>
-          <w:szCs w:val="24"/>
-        </w:rPr>
-      </w:pPr>
-      <w:r>
-        <w:rPr>
-          <w:sz w:val="24"/>
-          <w:szCs w:val="24"/>
-        </w:rPr>
-        <w:t xml:space="preserve">OPERATOR: </w:t>
-      </w:r>
-      <w:proofErr w:type="spellStart"/>
-      <w:r>
-        <w:rPr>
-          <w:sz w:val="24"/>
-          <w:szCs w:val="24"/>
-        </w:rPr>
-        <w:t>front.opi</w:t>
-      </w:r>
-      <w:proofErr w:type="spellEnd"/>
-      <w:r>
-        <w:rPr>
-          <w:sz w:val="24"/>
-          <w:szCs w:val="24"/>
-        </w:rPr>
-        <w:t xml:space="preserve"> </w:t>
-      </w:r>
-    </w:p>
-    <w:p>
-      <w:pPr>
-        <w:rPr>
-          <w:sz w:val="24"/>
-          <w:szCs w:val="24"/>
-        </w:rPr>
-      </w:pPr>
-      <w:r>
-        <w:rPr>
-          <w:sz w:val="24"/>
-          <w:szCs w:val="24"/>
-        </w:rPr>
-        <w:t xml:space="preserve">EXPERT: </w:t>
-      </w:r>
-      <w:proofErr w:type="spellStart"/>
-      <w:r>
-        <w:rPr>
-          <w:sz w:val="24"/>
-          <w:szCs w:val="24"/>
-        </w:rPr>
-        <w:t>expert.opi</w:t>
-      </w:r>
-      <w:proofErr w:type="spellEnd"/>
-      <w:r>
-        <w:rPr>
-          <w:sz w:val="24"/>
-          <w:szCs w:val="24"/>
-        </w:rPr>
-        <w:t xml:space="preserve">, formerly </w:t>
-      </w:r>
-      <w:proofErr w:type="spellStart"/>
-      <w:r>
-        <w:rPr>
-          <w:sz w:val="24"/>
-          <w:szCs w:val="24"/>
-        </w:rPr>
-        <w:t>all_params.adl</w:t>
-      </w:r>
-      <w:proofErr w:type="spellEnd"/>
-    </w:p>
-    <w:p>
-      <w:pPr>
-        <w:rPr>
-          <w:sz w:val="24"/>
-          <w:szCs w:val="24"/>
-        </w:rPr>
-      </w:pPr>
-    </w:p>
-    <w:p>
-      <w:pPr>
-        <w:rPr>
-          <w:sz w:val="24"/>
-          <w:szCs w:val="24"/>
-        </w:rPr>
-      </w:pPr>
-      <w:r>
-        <w:rPr>
-          <w:sz w:val="24"/>
-          <w:szCs w:val="24"/>
-        </w:rPr>
-        <w:t xml:space="preserve">DATA </w:t>
-      </w:r>
-      <w:r>
-        <w:rPr>
-          <w:sz w:val="24"/>
-          <w:szCs w:val="24"/>
-        </w:rPr>
-        <w:t>BUFFER, SEL MODE, and XGUI</w:t>
-      </w:r>
-      <w:r>
-        <w:rPr>
-          <w:sz w:val="24"/>
-          <w:szCs w:val="24"/>
-        </w:rPr>
-        <w:t xml:space="preserve"> will be </w:t>
-      </w:r>
-      <w:r>
-        <w:rPr>
-          <w:sz w:val="24"/>
-          <w:szCs w:val="24"/>
-        </w:rPr>
-        <w:t xml:space="preserve">specified </w:t>
-      </w:r>
-      <w:r>
-        <w:rPr>
-          <w:sz w:val="24"/>
-          <w:szCs w:val="24"/>
-        </w:rPr>
-        <w:t xml:space="preserve"> in the future.  </w:t>
-      </w:r>
-    </w:p>
-    <w:p>
-      <w:pPr>
-        <w:pStyle w:val="Heading3"/>
-      </w:pPr>
-      <w:r>
-        <w:t>Plots</w:t>
-      </w:r>
-    </w:p>
-    <w:p>
-      <w:pPr>
-        <w:rPr>
-          <w:sz w:val="24"/>
-          <w:szCs w:val="24"/>
-        </w:rPr>
-      </w:pPr>
-      <w:r>
-        <w:rPr>
-          <w:sz w:val="24"/>
-          <w:szCs w:val="24"/>
-        </w:rPr>
-        <w:t>The waveforms contain 1024 elements.</w:t>
-      </w:r>
-    </w:p>
-    <w:p>
-      <w:pPr>
-        <w:rPr>
-          <w:sz w:val="24"/>
-          <w:szCs w:val="24"/>
-        </w:rPr>
-      </w:pPr>
-    </w:p>
-    <w:p>
-      <w:pPr>
-        <w:rPr>
-          <w:sz w:val="24"/>
-          <w:szCs w:val="24"/>
-        </w:rPr>
-      </w:pPr>
-      <w:r>
-        <w:rPr>
-          <w:sz w:val="24"/>
-          <w:szCs w:val="24"/>
-        </w:rPr>
-        <w:t>The top display should utilize:</w:t>
-      </w:r>
-    </w:p>
-    <w:p>
-      <w:pPr>
-        <w:rPr>
-          <w:sz w:val="24"/>
-          <w:szCs w:val="24"/>
-        </w:rPr>
-      </w:pPr>
-      <w:r>
-        <w:rPr>
-          <w:sz w:val="24"/>
-          <w:szCs w:val="24"/>
-        </w:rPr>
-        <w:tab/>
-        <w:t>$(TS)LLRF4:STATS0:S1_ampl_s_wf</w:t>
-      </w:r>
-    </w:p>
-    <w:p>
-      <w:pPr>
-        <w:rPr>
-          <w:sz w:val="24"/>
-          <w:szCs w:val="24"/>
-        </w:rPr>
-      </w:pPr>
-      <w:r>
-        <w:rPr>
-          <w:sz w:val="24"/>
-          <w:szCs w:val="24"/>
-        </w:rPr>
-        <w:tab/>
-        <w:t>$(TS)LLRF4:STATS0:S1_phase_s_wf</w:t>
-      </w:r>
-    </w:p>
-    <w:p>
-      <w:pPr>
-        <w:rPr>
-          <w:sz w:val="24"/>
-          <w:szCs w:val="24"/>
-        </w:rPr>
-      </w:pPr>
-      <w:r>
-        <w:rPr>
-          <w:sz w:val="24"/>
-          <w:szCs w:val="24"/>
-        </w:rPr>
-        <w:tab/>
-        <w:t>$(TS)LLRF4:STATS0:S2_ampl_s_wf</w:t>
-      </w:r>
-    </w:p>
-    <w:p>
-      <w:pPr>
-        <w:rPr>
-          <w:sz w:val="24"/>
-          <w:szCs w:val="24"/>
-        </w:rPr>
-      </w:pPr>
-      <w:r>
-        <w:rPr>
-          <w:sz w:val="24"/>
-          <w:szCs w:val="24"/>
-        </w:rPr>
-        <w:tab/>
-        <w:t>$(TS)LLRF4:STATS0:S2_phase_s_wf</w:t>
-      </w:r>
-    </w:p>
-    <w:p>
-      <w:pPr>
-        <w:rPr>
-          <w:sz w:val="24"/>
-          <w:szCs w:val="24"/>
-        </w:rPr>
-      </w:pPr>
-    </w:p>
-    <w:p>
-      <w:pPr>
-        <w:rPr>
-          <w:sz w:val="24"/>
-          <w:szCs w:val="24"/>
-        </w:rPr>
-      </w:pPr>
-      <w:r>
-        <w:rPr>
-          <w:sz w:val="24"/>
-          <w:szCs w:val="24"/>
-        </w:rPr>
-        <w:t>The bottom display should utilize:</w:t>
-      </w:r>
-    </w:p>
-    <w:p>
-      <w:pPr>
-        <w:rPr>
-          <w:sz w:val="24"/>
-          <w:szCs w:val="24"/>
-        </w:rPr>
-      </w:pPr>
-      <w:r>
-        <w:rPr>
-          <w:sz w:val="24"/>
-          <w:szCs w:val="24"/>
-        </w:rPr>
-        <w:tab/>
-        <w:t>$(TS)LLRF4:STATS0:S3_ampl_s_wf</w:t>
-      </w:r>
-    </w:p>
-    <w:p>
-      <w:pPr>
-        <w:rPr>
-          <w:sz w:val="24"/>
-          <w:szCs w:val="24"/>
-        </w:rPr>
-      </w:pPr>
-      <w:r>
-        <w:rPr>
-          <w:sz w:val="24"/>
-          <w:szCs w:val="24"/>
-        </w:rPr>
-        <w:tab/>
-        <w:t>$(TS)LLRF4:STATS0:S3_phase_s_wf</w:t>
-      </w:r>
-    </w:p>
-    <w:p>
-      <w:pPr>
-        <w:rPr>
-          <w:sz w:val="24"/>
-          <w:szCs w:val="24"/>
-        </w:rPr>
-      </w:pPr>
-      <w:r>
-        <w:rPr>
-          <w:sz w:val="24"/>
-          <w:szCs w:val="24"/>
-        </w:rPr>
-        <w:tab/>
-        <w:t>$(TS)LLRF4:STATS0:S4_ampl_s_wf</w:t>
-      </w:r>
-    </w:p>
-    <w:p>
-      <w:pPr>
-        <w:rPr>
-          <w:sz w:val="24"/>
-          <w:szCs w:val="24"/>
-        </w:rPr>
-      </w:pPr>
-      <w:r>
-        <w:rPr>
-          <w:sz w:val="24"/>
-          <w:szCs w:val="24"/>
-        </w:rPr>
-        <w:tab/>
-        <w:t>$(TS)LLRF4:STATS0:S4_phase_s_wf</w:t>
-      </w:r>
-    </w:p>
-    <w:p>
-      <w:pPr>
-        <w:pStyle w:val="Heading3"/>
-      </w:pPr>
-      <w:r>
-        <w:t>RF Manual Controls</w:t>
-      </w:r>
-    </w:p>
-    <w:p>
-      <w:pPr>
-        <w:rPr>
-          <w:sz w:val="24"/>
-          <w:szCs w:val="24"/>
-        </w:rPr>
-      </w:pPr>
-      <w:r>
-        <w:rPr>
-          <w:sz w:val="24"/>
-          <w:szCs w:val="24"/>
-        </w:rPr>
-        <w:t>AMPL: $(TS)LLRF4:DRV0:out_amp_set_ao</w:t>
-      </w:r>
-    </w:p>
-    <w:p>
-      <w:pPr>
-        <w:rPr>
-          <w:sz w:val="24"/>
-          <w:szCs w:val="24"/>
-        </w:rPr>
-      </w:pPr>
-      <w:r>
-        <w:rPr>
-          <w:sz w:val="24"/>
-          <w:szCs w:val="24"/>
-        </w:rPr>
-        <w:t>PHASE: $(TS)LLRF4:DRV0:out_amp_set_ao</w:t>
-      </w:r>
-    </w:p>
-    <w:p>
-      <w:pPr>
-        <w:rPr>
-          <w:color w:val="FF0000"/>
-          <w:sz w:val="24"/>
-          <w:szCs w:val="24"/>
-        </w:rPr>
-      </w:pPr>
-      <w:r>
-        <w:rPr>
-          <w:color w:val="FF0000"/>
-          <w:sz w:val="24"/>
-          <w:szCs w:val="24"/>
-        </w:rPr>
-        <w:t>CAVITY TUNING: ?</w:t>
-      </w:r>
-    </w:p>
-    <w:p>
-      <w:pPr>
-        <w:rPr>
-          <w:sz w:val="24"/>
-          <w:szCs w:val="24"/>
-        </w:rPr>
-      </w:pPr>
-      <w:r>
-        <w:rPr>
-          <w:sz w:val="24"/>
-          <w:szCs w:val="24"/>
-        </w:rPr>
-        <w:t>FREQ OFFSET: $(TS)LLRF4:DRV0:ou_freq_set_ao</w:t>
-      </w:r>
-    </w:p>
-    <w:p>
-      <w:pPr>
-        <w:rPr>
-          <w:color w:val="FF0000"/>
-          <w:sz w:val="24"/>
-          <w:szCs w:val="24"/>
-        </w:rPr>
-      </w:pPr>
-      <w:r>
-        <w:rPr>
-          <w:color w:val="FF0000"/>
-          <w:sz w:val="24"/>
-          <w:szCs w:val="24"/>
-        </w:rPr>
-        <w:t>CAV FLD: ?</w:t>
-      </w:r>
-    </w:p>
-    <w:p>
-      <w:pPr>
-        <w:rPr>
-          <w:color w:val="FF0000"/>
-          <w:sz w:val="24"/>
-          <w:szCs w:val="24"/>
-        </w:rPr>
-      </w:pPr>
-      <w:r>
-        <w:rPr>
-          <w:color w:val="FF0000"/>
-          <w:sz w:val="24"/>
-          <w:szCs w:val="24"/>
-        </w:rPr>
-        <w:t>FWD PWR: ?</w:t>
-      </w:r>
-    </w:p>
-    <w:p>
-      <w:pPr>
-        <w:rPr>
-          <w:color w:val="FF0000"/>
-          <w:sz w:val="24"/>
-          <w:szCs w:val="24"/>
-        </w:rPr>
-      </w:pPr>
-      <w:r>
-        <w:rPr>
-          <w:color w:val="FF0000"/>
-          <w:sz w:val="24"/>
-          <w:szCs w:val="24"/>
-        </w:rPr>
-        <w:t>REV PWR: ?</w:t>
-      </w:r>
-    </w:p>
-    <w:p>
-      <w:pPr>
-        <w:pStyle w:val="Heading3"/>
-      </w:pPr>
-      <w:r>
-        <w:t>Other PV’s</w:t>
-      </w:r>
-    </w:p>
-    <w:p>
-      <w:pPr>
-        <w:rPr>
-          <w:color w:val="FF0000"/>
-          <w:sz w:val="24"/>
-          <w:szCs w:val="24"/>
-        </w:rPr>
-      </w:pPr>
-      <w:proofErr w:type="spellStart"/>
-      <w:r>
-        <w:rPr>
-          <w:color w:val="FF0000"/>
-          <w:sz w:val="24"/>
-          <w:szCs w:val="24"/>
-        </w:rPr>
-        <w:t>Freqeuncy</w:t>
-      </w:r>
-      <w:proofErr w:type="spellEnd"/>
-      <w:r>
-        <w:rPr>
-          <w:color w:val="FF0000"/>
-          <w:sz w:val="24"/>
-          <w:szCs w:val="24"/>
-        </w:rPr>
-        <w:t xml:space="preserve"> Auto Scan, Power Auto Ramp, and Data Dump PV’s need to be named.  </w:t>
-      </w:r>
-    </w:p>
-    <w:p>
-      <w:pPr>
-        <w:pStyle w:val="Heading2"/>
-      </w:pPr>
-      <w:bookmarkStart w:id="23" w:name="_Toc331057231"/>
-      <w:r>
-        <w:t>Expert Screen Requirements</w:t>
+        <w:t xml:space="preserve">See Figure 2 in Appendix B for an MEDM mock-up of this screen.  Note that MEDM to CSS BOY conversion on this screen produces crashes, so we will produce it manually.  </w:t>
+      </w:r>
+    </w:p>
+    <w:p>
+      <w:pPr>
+        <w:pStyle w:val="Heading1"/>
+      </w:pPr>
+      <w:bookmarkStart w:id="23" w:name="_Toc331057233"/>
+      <w:r>
+        <w:t>OTHER REQUIREMENTS</w:t>
       </w:r>
       <w:bookmarkEnd w:id="23"/>
-    </w:p>
-    <w:p>
-      <w:pPr>
-        <w:rPr>
-          <w:sz w:val="24"/>
-          <w:szCs w:val="24"/>
-        </w:rPr>
-      </w:pPr>
-      <w:r>
-        <w:rPr>
-          <w:sz w:val="24"/>
-          <w:szCs w:val="24"/>
-        </w:rPr>
-        <w:t xml:space="preserve">See Figure 2 in Appendix B for an MEDM mock-up of this screen.  Note that MEDM to CSS BOY conversion on this screen produces crashes, so we will produce it manually.  </w:t>
-      </w:r>
-    </w:p>
-    <w:p>
-      <w:pPr>
-        <w:pStyle w:val="Heading1"/>
-      </w:pPr>
-      <w:bookmarkStart w:id="24" w:name="_Toc331057233"/>
-      <w:r>
-        <w:lastRenderedPageBreak/>
-        <w:t>OTHER REQUIREMENTS</w:t>
-      </w:r>
-      <w:bookmarkEnd w:id="24"/>
     </w:p>
     <w:p>
       <w:pPr>
@@ -4641,18 +4309,18 @@
         </w:numPr>
         <w:ind w:right="1080"/>
       </w:pPr>
-      <w:bookmarkStart w:id="25" w:name="_Toc10010919"/>
-      <w:bookmarkStart w:id="26" w:name="_Toc12350061"/>
-      <w:bookmarkStart w:id="27" w:name="_Toc12411487"/>
-      <w:bookmarkStart w:id="28" w:name="_Toc331057234"/>
+      <w:bookmarkStart w:id="24" w:name="_Toc10010919"/>
+      <w:bookmarkStart w:id="25" w:name="_Toc12350061"/>
+      <w:bookmarkStart w:id="26" w:name="_Toc12411487"/>
+      <w:bookmarkStart w:id="27" w:name="_Toc331057234"/>
       <w:bookmarkEnd w:id="19"/>
       <w:r>
         <w:t>Software Interfaces</w:t>
       </w:r>
+      <w:bookmarkEnd w:id="24"/>
       <w:bookmarkEnd w:id="25"/>
       <w:bookmarkEnd w:id="26"/>
       <w:bookmarkEnd w:id="27"/>
-      <w:bookmarkEnd w:id="28"/>
     </w:p>
     <w:p>
       <w:pPr>
@@ -4696,17 +4364,18 @@
         </w:numPr>
         <w:ind w:right="1080"/>
       </w:pPr>
-      <w:bookmarkStart w:id="29" w:name="_Toc10010920"/>
-      <w:bookmarkStart w:id="30" w:name="_Toc12350062"/>
-      <w:bookmarkStart w:id="31" w:name="_Toc12411488"/>
-      <w:bookmarkStart w:id="32" w:name="_Toc331057235"/>
-      <w:r>
+      <w:bookmarkStart w:id="28" w:name="_Toc10010920"/>
+      <w:bookmarkStart w:id="29" w:name="_Toc12350062"/>
+      <w:bookmarkStart w:id="30" w:name="_Toc12411488"/>
+      <w:bookmarkStart w:id="31" w:name="_Toc331057235"/>
+      <w:r>
+        <w:lastRenderedPageBreak/>
         <w:t>Communications Interfaces</w:t>
       </w:r>
+      <w:bookmarkEnd w:id="28"/>
       <w:bookmarkEnd w:id="29"/>
       <w:bookmarkEnd w:id="30"/>
       <w:bookmarkEnd w:id="31"/>
-      <w:bookmarkEnd w:id="32"/>
     </w:p>
     <w:p>
       <w:pPr>
@@ -4780,15 +4449,18 @@
         </w:numPr>
         <w:ind w:right="1080"/>
       </w:pPr>
-      <w:bookmarkStart w:id="33" w:name="_Toc10010922"/>
-      <w:bookmarkStart w:id="34" w:name="_Toc12350064"/>
-      <w:bookmarkStart w:id="35" w:name="_Toc331057236"/>
-      <w:r>
-        <w:t>Hardware/Software Requirements</w:t>
-      </w:r>
+      <w:bookmarkStart w:id="32" w:name="_Toc10010922"/>
+      <w:bookmarkStart w:id="33" w:name="_Toc12350064"/>
+      <w:bookmarkStart w:id="34" w:name="_Toc331057236"/>
+      <w:r>
+        <w:t xml:space="preserve">Hardware/Software </w:t>
+      </w:r>
+      <w:r>
+        <w:t>Requirements</w:t>
+      </w:r>
+      <w:bookmarkEnd w:id="32"/>
       <w:bookmarkEnd w:id="33"/>
       <w:bookmarkEnd w:id="34"/>
-      <w:bookmarkEnd w:id="35"/>
     </w:p>
     <w:p>
       <w:pPr>
@@ -4846,15 +4518,15 @@
         </w:numPr>
         <w:ind w:right="1080"/>
       </w:pPr>
-      <w:bookmarkStart w:id="36" w:name="_Toc10010923"/>
-      <w:bookmarkStart w:id="37" w:name="_Toc12350065"/>
-      <w:bookmarkStart w:id="38" w:name="_Toc331057237"/>
+      <w:bookmarkStart w:id="35" w:name="_Toc10010923"/>
+      <w:bookmarkStart w:id="36" w:name="_Toc12350065"/>
+      <w:bookmarkStart w:id="37" w:name="_Toc331057237"/>
       <w:r>
         <w:t>Operational Requirements</w:t>
       </w:r>
+      <w:bookmarkEnd w:id="35"/>
       <w:bookmarkEnd w:id="36"/>
       <w:bookmarkEnd w:id="37"/>
-      <w:bookmarkEnd w:id="38"/>
     </w:p>
     <w:p>
       <w:pPr>
@@ -4892,20 +4564,20 @@
         </w:numPr>
         <w:ind w:right="1080"/>
       </w:pPr>
-      <w:bookmarkStart w:id="39" w:name="_Toc10010926"/>
-      <w:bookmarkStart w:id="40" w:name="_Toc12350068"/>
-      <w:bookmarkStart w:id="41" w:name="_Toc12411494"/>
-      <w:bookmarkStart w:id="42" w:name="_Toc331057238"/>
+      <w:bookmarkStart w:id="38" w:name="_Toc10010926"/>
+      <w:bookmarkStart w:id="39" w:name="_Toc12350068"/>
+      <w:bookmarkStart w:id="40" w:name="_Toc12411494"/>
+      <w:bookmarkStart w:id="41" w:name="_Toc331057238"/>
       <w:r>
         <w:t xml:space="preserve">System </w:t>
       </w:r>
       <w:r>
         <w:t>Reliability</w:t>
       </w:r>
+      <w:bookmarkEnd w:id="38"/>
       <w:bookmarkEnd w:id="39"/>
       <w:bookmarkEnd w:id="40"/>
       <w:bookmarkEnd w:id="41"/>
-      <w:bookmarkEnd w:id="42"/>
     </w:p>
     <w:p>
       <w:pPr>
@@ -4987,12 +4659,12 @@
           <w:numId w:val="0"/>
         </w:numPr>
       </w:pPr>
-      <w:bookmarkStart w:id="43" w:name="_Toc331057239"/>
+      <w:bookmarkStart w:id="42" w:name="_Toc331057239"/>
       <w:r>
         <w:lastRenderedPageBreak/>
         <w:t>APPENDIX A - Glossary</w:t>
       </w:r>
-      <w:bookmarkEnd w:id="43"/>
+      <w:bookmarkEnd w:id="42"/>
     </w:p>
     <w:p>
       <w:pPr>
@@ -5089,12 +4761,12 @@
           <w:numId w:val="0"/>
         </w:numPr>
       </w:pPr>
-      <w:bookmarkStart w:id="44" w:name="_Toc331057240"/>
+      <w:bookmarkStart w:id="43" w:name="_Toc331057240"/>
       <w:r>
         <w:lastRenderedPageBreak/>
         <w:t>APPENDIX B - Figures</w:t>
       </w:r>
-      <w:bookmarkEnd w:id="44"/>
+      <w:bookmarkEnd w:id="43"/>
     </w:p>
     <w:p>
       <w:pPr>
@@ -5408,6 +5080,8 @@
         </w:rPr>
         <w:t>Expert Screen in MEDM</w:t>
       </w:r>
+      <w:bookmarkStart w:id="44" w:name="_GoBack"/>
+      <w:bookmarkEnd w:id="44"/>
     </w:p>
     <w:p>
       <w:pPr>
@@ -5859,7 +5533,7 @@
         <w:sz w:val="18"/>
         <w:szCs w:val="18"/>
       </w:rPr>
-      <w:t>5</w:t>
+      <w:t>11</w:t>
     </w:r>
     <w:r>
       <w:rPr>
@@ -10367,7 +10041,7 @@
 </file>
 
 <file path=customXml/itemProps1.xml><?xml version="1.0" encoding="utf-8"?>
-<ds:datastoreItem xmlns:ds="http://schemas.openxmlformats.org/officeDocument/2006/customXml" ds:itemID="{55E53D71-3D7C-4090-9566-377BABD9A224}">
+<ds:datastoreItem xmlns:ds="http://schemas.openxmlformats.org/officeDocument/2006/customXml" ds:itemID="{4055F400-1225-414B-9A67-A83BBE5A102C}">
   <ds:schemaRefs>
     <ds:schemaRef ds:uri="http://schemas.openxmlformats.org/officeDocument/2006/bibliography"/>
   </ds:schemaRefs>

</xml_diff>